<commit_message>
Skyline (21.1): Update Chinese and Japanese DIA/SWATH tutorials and the data URL in the DDA Search tutorial.
</commit_message>
<xml_diff>
--- a/pwiz_tools/Skyline/Documentation/Tutorials/Japanese/Skyline DIA QE_ja.docx
+++ b/pwiz_tools/Skyline/Documentation/Tutorials/Japanese/Skyline DIA QE_ja.docx
@@ -1,6 +1,6 @@
 
 <file path=word/document.xml><?xml version="1.0" encoding="utf-8"?>
-<w:document xmlns:wpc="http://schemas.microsoft.com/office/word/2010/wordprocessingCanvas" xmlns:cx="http://schemas.microsoft.com/office/drawing/2014/chartex" xmlns:cx1="http://schemas.microsoft.com/office/drawing/2015/9/8/chartex" xmlns:cx2="http://schemas.microsoft.com/office/drawing/2015/10/21/chartex" xmlns:cx3="http://schemas.microsoft.com/office/drawing/2016/5/9/chartex" xmlns:cx4="http://schemas.microsoft.com/office/drawing/2016/5/10/chartex" xmlns:cx5="http://schemas.microsoft.com/office/drawing/2016/5/11/chartex" xmlns:cx6="http://schemas.microsoft.com/office/drawing/2016/5/12/chartex" xmlns:cx7="http://schemas.microsoft.com/office/drawing/2016/5/13/chartex" xmlns:cx8="http://schemas.microsoft.com/office/drawing/2016/5/14/chartex" xmlns:mc="http://schemas.openxmlformats.org/markup-compatibility/2006" xmlns:aink="http://schemas.microsoft.com/office/drawing/2016/ink" xmlns:am3d="http://schemas.microsoft.com/office/drawing/2017/model3d" xmlns:o="urn:schemas-microsoft-com:office:office" xmlns:r="http://schemas.openxmlformats.org/officeDocument/2006/relationships" xmlns:m="http://schemas.openxmlformats.org/officeDocument/2006/math" xmlns:v="urn:schemas-microsoft-com:vml" xmlns:wp14="http://schemas.microsoft.com/office/word/2010/wordprocessingDrawing" xmlns:wp="http://schemas.openxmlformats.org/drawingml/2006/wordprocessingDrawing" xmlns:w10="urn:schemas-microsoft-com:office:word" xmlns:w="http://schemas.openxmlformats.org/wordprocessingml/2006/main" xmlns:w14="http://schemas.microsoft.com/office/word/2010/wordml" xmlns:w15="http://schemas.microsoft.com/office/word/2012/wordml" xmlns:w16cex="http://schemas.microsoft.com/office/word/2018/wordml/cex" xmlns:w16cid="http://schemas.microsoft.com/office/word/2016/wordml/cid" xmlns:w16="http://schemas.microsoft.com/office/word/2018/wordml" xmlns:w16se="http://schemas.microsoft.com/office/word/2015/wordml/symex" xmlns:wpg="http://schemas.microsoft.com/office/word/2010/wordprocessingGroup" xmlns:wpi="http://schemas.microsoft.com/office/word/2010/wordprocessingInk" xmlns:wne="http://schemas.microsoft.com/office/word/2006/wordml" xmlns:wps="http://schemas.microsoft.com/office/word/2010/wordprocessingShape" mc:Ignorable="w14 w15 w16se w16cid w16 w16cex wp14">
+<w:document xmlns:wpc="http://schemas.microsoft.com/office/word/2010/wordprocessingCanvas" xmlns:cx="http://schemas.microsoft.com/office/drawing/2014/chartex" xmlns:cx1="http://schemas.microsoft.com/office/drawing/2015/9/8/chartex" xmlns:cx2="http://schemas.microsoft.com/office/drawing/2015/10/21/chartex" xmlns:cx3="http://schemas.microsoft.com/office/drawing/2016/5/9/chartex" xmlns:cx4="http://schemas.microsoft.com/office/drawing/2016/5/10/chartex" xmlns:cx5="http://schemas.microsoft.com/office/drawing/2016/5/11/chartex" xmlns:cx6="http://schemas.microsoft.com/office/drawing/2016/5/12/chartex" xmlns:cx7="http://schemas.microsoft.com/office/drawing/2016/5/13/chartex" xmlns:cx8="http://schemas.microsoft.com/office/drawing/2016/5/14/chartex" xmlns:mc="http://schemas.openxmlformats.org/markup-compatibility/2006" xmlns:aink="http://schemas.microsoft.com/office/drawing/2016/ink" xmlns:am3d="http://schemas.microsoft.com/office/drawing/2017/model3d" xmlns:o="urn:schemas-microsoft-com:office:office" xmlns:r="http://schemas.openxmlformats.org/officeDocument/2006/relationships" xmlns:m="http://schemas.openxmlformats.org/officeDocument/2006/math" xmlns:v="urn:schemas-microsoft-com:vml" xmlns:wp14="http://schemas.microsoft.com/office/word/2010/wordprocessingDrawing" xmlns:wp="http://schemas.openxmlformats.org/drawingml/2006/wordprocessingDrawing" xmlns:w10="urn:schemas-microsoft-com:office:word" xmlns:w="http://schemas.openxmlformats.org/wordprocessingml/2006/main" xmlns:w14="http://schemas.microsoft.com/office/word/2010/wordml" xmlns:w15="http://schemas.microsoft.com/office/word/2012/wordml" xmlns:w16cex="http://schemas.microsoft.com/office/word/2018/wordml/cex" xmlns:w16cid="http://schemas.microsoft.com/office/word/2016/wordml/cid" xmlns:w16="http://schemas.microsoft.com/office/word/2018/wordml" xmlns:w16sdtdh="http://schemas.microsoft.com/office/word/2020/wordml/sdtdatahash" xmlns:w16se="http://schemas.microsoft.com/office/word/2015/wordml/symex" xmlns:wpg="http://schemas.microsoft.com/office/word/2010/wordprocessingGroup" xmlns:wpi="http://schemas.microsoft.com/office/word/2010/wordprocessingInk" xmlns:wne="http://schemas.microsoft.com/office/word/2006/wordml" xmlns:wps="http://schemas.microsoft.com/office/word/2010/wordprocessingShape" mc:Ignorable="w14 w15 w16se w16cid w16 w16cex w16sdtdh wp14">
   <w:body>
     <w:p>
       <w:pPr>
@@ -31,7 +31,7 @@
           <w:noProof/>
         </w:rPr>
         <w:pict w14:anchorId="0BC47997">
-          <v:rect id="Rectangle 13" o:spid="_x0000_s1026" style="position:absolute;margin-left:-3.35pt;margin-top:20.65pt;width:466.35pt;height:53.85pt;z-index:251662336;visibility:visible;mso-width-relative:margin;mso-height-relative:margin;v-text-anchor:middle" o:gfxdata="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" filled="f" strokecolor="black [3213]" strokeweight="1pt">
+          <v:rect id="Rectangle 13" o:spid="_x0000_s2050" style="position:absolute;margin-left:-3.35pt;margin-top:20.65pt;width:466.35pt;height:53.85pt;z-index:251662336;visibility:visible;mso-width-relative:margin;mso-height-relative:margin;v-text-anchor:middle" o:gfxdata="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" filled="f" strokecolor="black [3213]" strokeweight="1pt">
             <v:path arrowok="t"/>
           </v:rect>
         </w:pict>
@@ -259,12 +259,21 @@
         <w:t>は、</w:t>
       </w:r>
       <w:hyperlink r:id="rId8" w:history="1">
+        <w:proofErr w:type="spellStart"/>
         <w:r>
           <w:rPr>
             <w:rStyle w:val="Hyperlink"/>
             <w:rFonts w:ascii="Arial" w:eastAsia="Arial" w:hAnsi="Arial"/>
           </w:rPr>
-          <w:t>LFQBench調査</w:t>
+          <w:t>LFQBench</w:t>
+        </w:r>
+        <w:proofErr w:type="spellEnd"/>
+        <w:r>
+          <w:rPr>
+            <w:rStyle w:val="Hyperlink"/>
+            <w:rFonts w:ascii="Arial" w:eastAsia="Arial" w:hAnsi="Arial"/>
+          </w:rPr>
+          <w:t>調査</w:t>
         </w:r>
       </w:hyperlink>
       <w:r>
@@ -2090,10 +2099,10 @@
           <w:noProof/>
         </w:rPr>
         <w:drawing>
-          <wp:inline distT="0" distB="0" distL="0" distR="0" wp14:anchorId="53F39A48" wp14:editId="4372A342">
+          <wp:inline distT="0" distB="0" distL="0" distR="0" wp14:anchorId="3F2199E0" wp14:editId="0718EE89">
             <wp:extent cx="3848100" cy="5514975"/>
             <wp:effectExtent l="0" t="0" r="0" b="9525"/>
-            <wp:docPr id="16" name="Picture 16"/>
+            <wp:docPr id="13" name="Picture 13" descr="Graphical user interface, text, application&#10;&#10;Description automatically generated"/>
             <wp:cNvGraphicFramePr>
               <a:graphicFrameLocks xmlns:a="http://schemas.openxmlformats.org/drawingml/2006/main" noChangeAspect="1"/>
             </wp:cNvGraphicFramePr>
@@ -2101,7 +2110,7 @@
               <a:graphicData uri="http://schemas.openxmlformats.org/drawingml/2006/picture">
                 <pic:pic xmlns:pic="http://schemas.openxmlformats.org/drawingml/2006/picture">
                   <pic:nvPicPr>
-                    <pic:cNvPr id="1" name=""/>
+                    <pic:cNvPr id="13" name="Picture 13" descr="Graphical user interface, text, application&#10;&#10;Description automatically generated"/>
                     <pic:cNvPicPr/>
                   </pic:nvPicPr>
                   <pic:blipFill>
@@ -2497,10 +2506,10 @@
           <w:noProof/>
         </w:rPr>
         <w:drawing>
-          <wp:inline distT="0" distB="0" distL="0" distR="0" wp14:anchorId="1FEDF26C" wp14:editId="0679CBBD">
+          <wp:inline distT="0" distB="0" distL="0" distR="0" wp14:anchorId="3D4F6158" wp14:editId="29565319">
             <wp:extent cx="3848100" cy="5514975"/>
             <wp:effectExtent l="0" t="0" r="0" b="9525"/>
-            <wp:docPr id="17" name="Picture 17"/>
+            <wp:docPr id="19" name="Picture 19" descr="Graphical user interface, text, application&#10;&#10;Description automatically generated"/>
             <wp:cNvGraphicFramePr>
               <a:graphicFrameLocks xmlns:a="http://schemas.openxmlformats.org/drawingml/2006/main" noChangeAspect="1"/>
             </wp:cNvGraphicFramePr>
@@ -2508,7 +2517,7 @@
               <a:graphicData uri="http://schemas.openxmlformats.org/drawingml/2006/picture">
                 <pic:pic xmlns:pic="http://schemas.openxmlformats.org/drawingml/2006/picture">
                   <pic:nvPicPr>
-                    <pic:cNvPr id="1" name=""/>
+                    <pic:cNvPr id="19" name="Picture 19" descr="Graphical user interface, text, application&#10;&#10;Description automatically generated"/>
                     <pic:cNvPicPr/>
                   </pic:nvPicPr>
                   <pic:blipFill>
@@ -2690,10 +2699,10 @@
           <w:noProof/>
         </w:rPr>
         <w:drawing>
-          <wp:inline distT="0" distB="0" distL="0" distR="0" wp14:anchorId="0989D579" wp14:editId="07CF4533">
+          <wp:inline distT="0" distB="0" distL="0" distR="0" wp14:anchorId="2CB9AF5F" wp14:editId="6A89914C">
             <wp:extent cx="5581650" cy="2124075"/>
             <wp:effectExtent l="0" t="0" r="0" b="9525"/>
-            <wp:docPr id="20" name="Picture 20"/>
+            <wp:docPr id="2" name="Picture 2" descr="Graphical user interface, application, table&#10;&#10;Description automatically generated"/>
             <wp:cNvGraphicFramePr>
               <a:graphicFrameLocks xmlns:a="http://schemas.openxmlformats.org/drawingml/2006/main" noChangeAspect="1"/>
             </wp:cNvGraphicFramePr>
@@ -2701,7 +2710,7 @@
               <a:graphicData uri="http://schemas.openxmlformats.org/drawingml/2006/picture">
                 <pic:pic xmlns:pic="http://schemas.openxmlformats.org/drawingml/2006/picture">
                   <pic:nvPicPr>
-                    <pic:cNvPr id="1" name=""/>
+                    <pic:cNvPr id="25" name="Picture 25" descr="Graphical user interface, application, table&#10;&#10;Description automatically generated"/>
                     <pic:cNvPicPr/>
                   </pic:nvPicPr>
                   <pic:blipFill>
@@ -2788,10 +2797,10 @@
           <w:noProof/>
         </w:rPr>
         <w:drawing>
-          <wp:inline distT="0" distB="0" distL="0" distR="0" wp14:anchorId="359E5885" wp14:editId="16B6B97D">
+          <wp:inline distT="0" distB="0" distL="0" distR="0" wp14:anchorId="1CA4F454" wp14:editId="79F493BC">
             <wp:extent cx="5756910" cy="4343400"/>
             <wp:effectExtent l="0" t="0" r="0" b="0"/>
-            <wp:docPr id="21" name="Picture 21"/>
+            <wp:docPr id="3" name="Picture 3" descr="Chart, line chart&#10;&#10;Description automatically generated"/>
             <wp:cNvGraphicFramePr>
               <a:graphicFrameLocks xmlns:a="http://schemas.openxmlformats.org/drawingml/2006/main" noChangeAspect="1"/>
             </wp:cNvGraphicFramePr>
@@ -2799,7 +2808,7 @@
               <a:graphicData uri="http://schemas.openxmlformats.org/drawingml/2006/picture">
                 <pic:pic xmlns:pic="http://schemas.openxmlformats.org/drawingml/2006/picture">
                   <pic:nvPicPr>
-                    <pic:cNvPr id="1" name=""/>
+                    <pic:cNvPr id="26" name="Picture 26" descr="Chart, line chart&#10;&#10;Description automatically generated"/>
                     <pic:cNvPicPr/>
                   </pic:nvPicPr>
                   <pic:blipFill>
@@ -3217,10 +3226,10 @@
           <w:noProof/>
         </w:rPr>
         <w:drawing>
-          <wp:inline distT="0" distB="0" distL="0" distR="0" wp14:anchorId="7AF6BBB6" wp14:editId="668C2402">
+          <wp:inline distT="0" distB="0" distL="0" distR="0" wp14:anchorId="3CE0F326" wp14:editId="1CDCCFE0">
             <wp:extent cx="5562600" cy="4019550"/>
             <wp:effectExtent l="0" t="0" r="0" b="0"/>
-            <wp:docPr id="22" name="Picture 22"/>
+            <wp:docPr id="4" name="Picture 4" descr="Graphical user interface, text, application, email&#10;&#10;Description automatically generated"/>
             <wp:cNvGraphicFramePr>
               <a:graphicFrameLocks xmlns:a="http://schemas.openxmlformats.org/drawingml/2006/main" noChangeAspect="1"/>
             </wp:cNvGraphicFramePr>
@@ -3228,7 +3237,7 @@
               <a:graphicData uri="http://schemas.openxmlformats.org/drawingml/2006/picture">
                 <pic:pic xmlns:pic="http://schemas.openxmlformats.org/drawingml/2006/picture">
                   <pic:nvPicPr>
-                    <pic:cNvPr id="1" name=""/>
+                    <pic:cNvPr id="28" name="Picture 28" descr="Graphical user interface, text, application, email&#10;&#10;Description automatically generated"/>
                     <pic:cNvPicPr/>
                   </pic:nvPicPr>
                   <pic:blipFill>
@@ -3311,10 +3320,10 @@
           <w:noProof/>
         </w:rPr>
         <w:drawing>
-          <wp:inline distT="0" distB="0" distL="0" distR="0" wp14:anchorId="294E5A56" wp14:editId="3DEC6784">
+          <wp:inline distT="0" distB="0" distL="0" distR="0" wp14:anchorId="427BDC8F" wp14:editId="24C93271">
             <wp:extent cx="3848100" cy="5514975"/>
             <wp:effectExtent l="0" t="0" r="0" b="9525"/>
-            <wp:docPr id="23" name="Picture 23"/>
+            <wp:docPr id="5" name="Picture 5" descr="Graphical user interface, text&#10;&#10;Description automatically generated"/>
             <wp:cNvGraphicFramePr>
               <a:graphicFrameLocks xmlns:a="http://schemas.openxmlformats.org/drawingml/2006/main" noChangeAspect="1"/>
             </wp:cNvGraphicFramePr>
@@ -3322,7 +3331,7 @@
               <a:graphicData uri="http://schemas.openxmlformats.org/drawingml/2006/picture">
                 <pic:pic xmlns:pic="http://schemas.openxmlformats.org/drawingml/2006/picture">
                   <pic:nvPicPr>
-                    <pic:cNvPr id="1" name=""/>
+                    <pic:cNvPr id="32" name="Picture 32" descr="Graphical user interface, text&#10;&#10;Description automatically generated"/>
                     <pic:cNvPicPr/>
                   </pic:nvPicPr>
                   <pic:blipFill>
@@ -3479,6 +3488,90 @@
         <w:t>ボタンをクリックします。</w:t>
       </w:r>
     </w:p>
+    <w:p>
+      <w:pPr>
+        <w:rPr>
+          <w:rFonts w:ascii="MS Mincho" w:eastAsia="MS Mincho" w:hAnsi="MS Mincho"/>
+        </w:rPr>
+      </w:pPr>
+      <w:bookmarkStart w:id="0" w:name="_Hlk88546403"/>
+      <w:r>
+        <w:rPr>
+          <w:rFonts w:ascii="MS Mincho" w:eastAsia="MS Mincho" w:hAnsi="MS Mincho" w:hint="eastAsia"/>
+        </w:rPr>
+        <w:t>次の操作で </w:t>
+      </w:r>
+      <w:r>
+        <w:rPr>
+          <w:rFonts w:eastAsia="MS Mincho"/>
+        </w:rPr>
+        <w:t xml:space="preserve">[ </w:t>
+      </w:r>
+      <w:r>
+        <w:rPr>
+          <w:rFonts w:ascii="MS Mincho" w:eastAsia="MS Mincho" w:hAnsi="MS Mincho" w:hint="eastAsia"/>
+          <w:b/>
+          <w:bCs/>
+        </w:rPr>
+        <w:t>修飾を追加</w:t>
+      </w:r>
+      <w:r>
+        <w:rPr>
+          <w:rFonts w:ascii="MS Mincho" w:hAnsi="MS Mincho" w:hint="eastAsia"/>
+          <w:b/>
+          <w:bCs/>
+        </w:rPr>
+        <w:t xml:space="preserve"> </w:t>
+      </w:r>
+      <w:r>
+        <w:rPr>
+          <w:rFonts w:eastAsia="MS Mincho"/>
+        </w:rPr>
+        <w:t>]</w:t>
+      </w:r>
+      <w:r>
+        <w:rPr>
+          <w:rFonts w:ascii="MS Mincho" w:eastAsia="MS Mincho" w:hAnsi="MS Mincho" w:hint="eastAsia"/>
+        </w:rPr>
+        <w:t> ページをスキップします。</w:t>
+      </w:r>
+    </w:p>
+    <w:p>
+      <w:pPr>
+        <w:pStyle w:val="ListParagraph"/>
+        <w:numPr>
+          <w:ilvl w:val="0"/>
+          <w:numId w:val="19"/>
+        </w:numPr>
+      </w:pPr>
+      <w:r>
+        <w:t xml:space="preserve">[ </w:t>
+      </w:r>
+      <w:r>
+        <w:rPr>
+          <w:b/>
+        </w:rPr>
+        <w:t>次</w:t>
+      </w:r>
+      <w:proofErr w:type="gramStart"/>
+      <w:r>
+        <w:rPr>
+          <w:b/>
+        </w:rPr>
+        <w:t>へ</w:t>
+      </w:r>
+      <w:r>
+        <w:t xml:space="preserve"> ]</w:t>
+      </w:r>
+      <w:proofErr w:type="gramEnd"/>
+      <w:r>
+        <w:t xml:space="preserve"> </w:t>
+      </w:r>
+      <w:r>
+        <w:t>ボタンをクリックします。</w:t>
+      </w:r>
+    </w:p>
+    <w:bookmarkEnd w:id="0"/>
     <w:p>
       <w:r>
         <w:t xml:space="preserve">[ </w:t>
@@ -3623,7 +3716,14 @@
               <w:rPr>
                 <w:rFonts w:hint="eastAsia"/>
               </w:rPr>
-              <w:t>この設定では、</w:t>
+              <w:t>この設定</w:t>
+            </w:r>
+            <w:r>
+              <w:rPr>
+                <w:rFonts w:hint="eastAsia"/>
+              </w:rPr>
+              <w:lastRenderedPageBreak/>
+              <w:t>では、</w:t>
             </w:r>
             <w:r>
               <w:t>Skyline</w:t>
@@ -3692,11 +3792,7 @@
               <w:t>MS/MS</w:t>
             </w:r>
             <w:r>
-              <w:t>スペクトルか</w:t>
-            </w:r>
-            <w:r>
-              <w:lastRenderedPageBreak/>
-              <w:t>ら抽出したフラグメントイオン</w:t>
+              <w:t>スペクトルから抽出したフラグメントイオン</w:t>
             </w:r>
             <w:r>
               <w:rPr>
@@ -3814,10 +3910,10 @@
           <w:noProof/>
         </w:rPr>
         <w:drawing>
-          <wp:inline distT="0" distB="0" distL="0" distR="0" wp14:anchorId="314BF75D" wp14:editId="4A5D7E68">
+          <wp:inline distT="0" distB="0" distL="0" distR="0" wp14:anchorId="20DBED92" wp14:editId="3035B83B">
             <wp:extent cx="3848100" cy="5514975"/>
             <wp:effectExtent l="0" t="0" r="0" b="9525"/>
-            <wp:docPr id="24" name="Picture 24"/>
+            <wp:docPr id="34" name="Picture 34" descr="Graphical user interface, application&#10;&#10;Description automatically generated"/>
             <wp:cNvGraphicFramePr>
               <a:graphicFrameLocks xmlns:a="http://schemas.openxmlformats.org/drawingml/2006/main" noChangeAspect="1"/>
             </wp:cNvGraphicFramePr>
@@ -3825,7 +3921,7 @@
               <a:graphicData uri="http://schemas.openxmlformats.org/drawingml/2006/picture">
                 <pic:pic xmlns:pic="http://schemas.openxmlformats.org/drawingml/2006/picture">
                   <pic:nvPicPr>
-                    <pic:cNvPr id="1" name=""/>
+                    <pic:cNvPr id="34" name="Picture 34" descr="Graphical user interface, application&#10;&#10;Description automatically generated"/>
                     <pic:cNvPicPr/>
                   </pic:nvPicPr>
                   <pic:blipFill>
@@ -3975,7 +4071,11 @@
         <w:t>小さく</w:t>
       </w:r>
       <w:r>
-        <w:t>するためにセントロイド化されたデータを使用します。したがって、「</w:t>
+        <w:t>するためにセントロイド化されたデータを使用します。したがって、</w:t>
+      </w:r>
+      <w:r>
+        <w:lastRenderedPageBreak/>
+        <w:t>「</w:t>
       </w:r>
       <w:r>
         <w:t>Centroided</w:t>
@@ -4010,7 +4110,6 @@
         </w:numPr>
       </w:pPr>
       <w:r>
-        <w:lastRenderedPageBreak/>
         <w:t>両方の</w:t>
       </w:r>
       <w:r>
@@ -4467,10 +4566,10 @@
           <w:noProof/>
         </w:rPr>
         <w:drawing>
-          <wp:inline distT="0" distB="0" distL="0" distR="0" wp14:anchorId="7FC72A87" wp14:editId="16B77994">
+          <wp:inline distT="0" distB="0" distL="0" distR="0" wp14:anchorId="74301CA1" wp14:editId="74C73E9A">
             <wp:extent cx="4381500" cy="5353050"/>
             <wp:effectExtent l="0" t="0" r="0" b="0"/>
-            <wp:docPr id="25" name="Picture 25"/>
+            <wp:docPr id="6" name="Picture 6" descr="Table&#10;&#10;Description automatically generated"/>
             <wp:cNvGraphicFramePr>
               <a:graphicFrameLocks xmlns:a="http://schemas.openxmlformats.org/drawingml/2006/main" noChangeAspect="1"/>
             </wp:cNvGraphicFramePr>
@@ -4478,7 +4577,7 @@
               <a:graphicData uri="http://schemas.openxmlformats.org/drawingml/2006/picture">
                 <pic:pic xmlns:pic="http://schemas.openxmlformats.org/drawingml/2006/picture">
                   <pic:nvPicPr>
-                    <pic:cNvPr id="1" name=""/>
+                    <pic:cNvPr id="35" name="Picture 35" descr="Table&#10;&#10;Description automatically generated"/>
                     <pic:cNvPicPr/>
                   </pic:nvPicPr>
                   <pic:blipFill>
@@ -4783,10 +4882,10 @@
           <w:noProof/>
         </w:rPr>
         <w:drawing>
-          <wp:inline distT="0" distB="0" distL="0" distR="0" wp14:anchorId="17BFD20C" wp14:editId="34E9E170">
+          <wp:inline distT="0" distB="0" distL="0" distR="0" wp14:anchorId="50554872" wp14:editId="358FDA4B">
             <wp:extent cx="5756910" cy="3282950"/>
             <wp:effectExtent l="0" t="0" r="0" b="0"/>
-            <wp:docPr id="26" name="Picture 26"/>
+            <wp:docPr id="8" name="Picture 8" descr="Chart, line chart&#10;&#10;Description automatically generated"/>
             <wp:cNvGraphicFramePr>
               <a:graphicFrameLocks xmlns:a="http://schemas.openxmlformats.org/drawingml/2006/main" noChangeAspect="1"/>
             </wp:cNvGraphicFramePr>
@@ -4794,7 +4893,7 @@
               <a:graphicData uri="http://schemas.openxmlformats.org/drawingml/2006/picture">
                 <pic:pic xmlns:pic="http://schemas.openxmlformats.org/drawingml/2006/picture">
                   <pic:nvPicPr>
-                    <pic:cNvPr id="1" name=""/>
+                    <pic:cNvPr id="42" name="Picture 42" descr="Chart, line chart&#10;&#10;Description automatically generated"/>
                     <pic:cNvPicPr/>
                   </pic:nvPicPr>
                   <pic:blipFill>
@@ -5079,10 +5178,10 @@
           <w:noProof/>
         </w:rPr>
         <w:drawing>
-          <wp:inline distT="0" distB="0" distL="0" distR="0" wp14:anchorId="0B7A5FAE" wp14:editId="70B54F74">
+          <wp:inline distT="0" distB="0" distL="0" distR="0" wp14:anchorId="48C683AF" wp14:editId="02B6A193">
             <wp:extent cx="3848100" cy="5514975"/>
             <wp:effectExtent l="0" t="0" r="0" b="9525"/>
-            <wp:docPr id="28" name="Picture 28"/>
+            <wp:docPr id="9" name="Picture 9" descr="Graphical user interface, application&#10;&#10;Description automatically generated"/>
             <wp:cNvGraphicFramePr>
               <a:graphicFrameLocks xmlns:a="http://schemas.openxmlformats.org/drawingml/2006/main" noChangeAspect="1"/>
             </wp:cNvGraphicFramePr>
@@ -5090,7 +5189,7 @@
               <a:graphicData uri="http://schemas.openxmlformats.org/drawingml/2006/picture">
                 <pic:pic xmlns:pic="http://schemas.openxmlformats.org/drawingml/2006/picture">
                   <pic:nvPicPr>
-                    <pic:cNvPr id="1" name=""/>
+                    <pic:cNvPr id="46" name="Picture 46" descr="Graphical user interface, application&#10;&#10;Description automatically generated"/>
                     <pic:cNvPicPr/>
                   </pic:nvPicPr>
                   <pic:blipFill>
@@ -5525,10 +5624,10 @@
           <w:noProof/>
         </w:rPr>
         <w:drawing>
-          <wp:inline distT="0" distB="0" distL="0" distR="0" wp14:anchorId="76B60CA6" wp14:editId="411031B8">
+          <wp:inline distT="0" distB="0" distL="0" distR="0" wp14:anchorId="3DBA98DA" wp14:editId="3A86BE4F">
             <wp:extent cx="3848100" cy="5514975"/>
             <wp:effectExtent l="0" t="0" r="0" b="9525"/>
-            <wp:docPr id="32" name="Picture 32"/>
+            <wp:docPr id="11" name="Picture 11" descr="Text&#10;&#10;Description automatically generated"/>
             <wp:cNvGraphicFramePr>
               <a:graphicFrameLocks xmlns:a="http://schemas.openxmlformats.org/drawingml/2006/main" noChangeAspect="1"/>
             </wp:cNvGraphicFramePr>
@@ -5536,7 +5635,7 @@
               <a:graphicData uri="http://schemas.openxmlformats.org/drawingml/2006/picture">
                 <pic:pic xmlns:pic="http://schemas.openxmlformats.org/drawingml/2006/picture">
                   <pic:nvPicPr>
-                    <pic:cNvPr id="1" name=""/>
+                    <pic:cNvPr id="47" name="Picture 47" descr="Text&#10;&#10;Description automatically generated"/>
                     <pic:cNvPicPr/>
                   </pic:nvPicPr>
                   <pic:blipFill>
@@ -5632,10 +5731,10 @@
           <w:noProof/>
         </w:rPr>
         <w:drawing>
-          <wp:inline distT="0" distB="0" distL="0" distR="0" wp14:anchorId="25502B99" wp14:editId="0FA55890">
+          <wp:inline distT="0" distB="0" distL="0" distR="0" wp14:anchorId="4688AF46" wp14:editId="04B8FCA1">
             <wp:extent cx="3962400" cy="2752725"/>
             <wp:effectExtent l="0" t="0" r="0" b="9525"/>
-            <wp:docPr id="35" name="Picture 35"/>
+            <wp:docPr id="16" name="Picture 16" descr="Graphical user interface, text&#10;&#10;Description automatically generated"/>
             <wp:cNvGraphicFramePr>
               <a:graphicFrameLocks xmlns:a="http://schemas.openxmlformats.org/drawingml/2006/main" noChangeAspect="1"/>
             </wp:cNvGraphicFramePr>
@@ -5643,7 +5742,7 @@
               <a:graphicData uri="http://schemas.openxmlformats.org/drawingml/2006/picture">
                 <pic:pic xmlns:pic="http://schemas.openxmlformats.org/drawingml/2006/picture">
                   <pic:nvPicPr>
-                    <pic:cNvPr id="1" name=""/>
+                    <pic:cNvPr id="51" name="Picture 51" descr="Graphical user interface, text&#10;&#10;Description automatically generated"/>
                     <pic:cNvPicPr/>
                   </pic:nvPicPr>
                   <pic:blipFill>
@@ -5939,10 +6038,10 @@
           <w:noProof/>
         </w:rPr>
         <w:drawing>
-          <wp:inline distT="0" distB="0" distL="0" distR="0" wp14:anchorId="554346D5" wp14:editId="11012DE7">
+          <wp:inline distT="0" distB="0" distL="0" distR="0" wp14:anchorId="205F3EFF" wp14:editId="01008F70">
             <wp:extent cx="5756910" cy="3269615"/>
             <wp:effectExtent l="0" t="0" r="0" b="6985"/>
-            <wp:docPr id="36" name="Picture 36"/>
+            <wp:docPr id="53" name="Picture 53" descr="Graphical user interface, chart&#10;&#10;Description automatically generated"/>
             <wp:cNvGraphicFramePr>
               <a:graphicFrameLocks xmlns:a="http://schemas.openxmlformats.org/drawingml/2006/main" noChangeAspect="1"/>
             </wp:cNvGraphicFramePr>
@@ -5950,7 +6049,7 @@
               <a:graphicData uri="http://schemas.openxmlformats.org/drawingml/2006/picture">
                 <pic:pic xmlns:pic="http://schemas.openxmlformats.org/drawingml/2006/picture">
                   <pic:nvPicPr>
-                    <pic:cNvPr id="1" name=""/>
+                    <pic:cNvPr id="53" name="Picture 53" descr="Graphical user interface, chart&#10;&#10;Description automatically generated"/>
                     <pic:cNvPicPr/>
                   </pic:nvPicPr>
                   <pic:blipFill>
@@ -6081,10 +6180,10 @@
           <w:noProof/>
         </w:rPr>
         <w:drawing>
-          <wp:inline distT="0" distB="0" distL="0" distR="0" wp14:anchorId="754AA632" wp14:editId="4BD6BD9B">
+          <wp:inline distT="0" distB="0" distL="0" distR="0" wp14:anchorId="6247FF17" wp14:editId="7F120033">
             <wp:extent cx="5756910" cy="3526790"/>
             <wp:effectExtent l="0" t="0" r="0" b="0"/>
-            <wp:docPr id="37" name="Picture 37"/>
+            <wp:docPr id="54" name="Picture 54" descr="Chart, histogram&#10;&#10;Description automatically generated"/>
             <wp:cNvGraphicFramePr>
               <a:graphicFrameLocks xmlns:a="http://schemas.openxmlformats.org/drawingml/2006/main" noChangeAspect="1"/>
             </wp:cNvGraphicFramePr>
@@ -6092,7 +6191,7 @@
               <a:graphicData uri="http://schemas.openxmlformats.org/drawingml/2006/picture">
                 <pic:pic xmlns:pic="http://schemas.openxmlformats.org/drawingml/2006/picture">
                   <pic:nvPicPr>
-                    <pic:cNvPr id="1" name=""/>
+                    <pic:cNvPr id="54" name="Picture 54" descr="Chart, histogram&#10;&#10;Description automatically generated"/>
                     <pic:cNvPicPr/>
                   </pic:nvPicPr>
                   <pic:blipFill>
@@ -6798,10 +6897,10 @@
           <w:noProof/>
         </w:rPr>
         <w:drawing>
-          <wp:inline distT="0" distB="0" distL="0" distR="0" wp14:anchorId="0834BD73" wp14:editId="6A54ABF5">
+          <wp:inline distT="0" distB="0" distL="0" distR="0" wp14:anchorId="40996CF5" wp14:editId="58F5C559">
             <wp:extent cx="3448050" cy="4657725"/>
             <wp:effectExtent l="0" t="0" r="0" b="9525"/>
-            <wp:docPr id="38" name="Picture 38"/>
+            <wp:docPr id="17" name="Picture 17" descr="A picture containing text&#10;&#10;Description automatically generated"/>
             <wp:cNvGraphicFramePr>
               <a:graphicFrameLocks xmlns:a="http://schemas.openxmlformats.org/drawingml/2006/main" noChangeAspect="1"/>
             </wp:cNvGraphicFramePr>
@@ -6809,7 +6908,7 @@
               <a:graphicData uri="http://schemas.openxmlformats.org/drawingml/2006/picture">
                 <pic:pic xmlns:pic="http://schemas.openxmlformats.org/drawingml/2006/picture">
                   <pic:nvPicPr>
-                    <pic:cNvPr id="1" name=""/>
+                    <pic:cNvPr id="55" name="Picture 55" descr="A picture containing text&#10;&#10;Description automatically generated"/>
                     <pic:cNvPicPr/>
                   </pic:nvPicPr>
                   <pic:blipFill>
@@ -7351,10 +7450,10 @@
           <w:noProof/>
         </w:rPr>
         <w:drawing>
-          <wp:inline distT="0" distB="0" distL="0" distR="0" wp14:anchorId="4D55C546" wp14:editId="6E7DDE27">
+          <wp:inline distT="0" distB="0" distL="0" distR="0" wp14:anchorId="152FBA9B" wp14:editId="631692D0">
             <wp:extent cx="5476875" cy="2619375"/>
             <wp:effectExtent l="0" t="0" r="9525" b="9525"/>
-            <wp:docPr id="39" name="Picture 39"/>
+            <wp:docPr id="56" name="Picture 56" descr="Table&#10;&#10;Description automatically generated"/>
             <wp:cNvGraphicFramePr>
               <a:graphicFrameLocks xmlns:a="http://schemas.openxmlformats.org/drawingml/2006/main" noChangeAspect="1"/>
             </wp:cNvGraphicFramePr>
@@ -7362,7 +7461,7 @@
               <a:graphicData uri="http://schemas.openxmlformats.org/drawingml/2006/picture">
                 <pic:pic xmlns:pic="http://schemas.openxmlformats.org/drawingml/2006/picture">
                   <pic:nvPicPr>
-                    <pic:cNvPr id="1" name=""/>
+                    <pic:cNvPr id="56" name="Picture 56" descr="Table&#10;&#10;Description automatically generated"/>
                     <pic:cNvPicPr/>
                   </pic:nvPicPr>
                   <pic:blipFill>
@@ -8043,18 +8142,18 @@
           <w:noProof/>
         </w:rPr>
         <w:drawing>
-          <wp:anchor distT="0" distB="0" distL="114300" distR="114300" simplePos="0" relativeHeight="251656192" behindDoc="0" locked="0" layoutInCell="1" allowOverlap="1" wp14:anchorId="6DC06232" wp14:editId="088404E4">
+          <wp:anchor distT="0" distB="0" distL="114300" distR="114300" simplePos="0" relativeHeight="251667456" behindDoc="0" locked="0" layoutInCell="1" allowOverlap="1" wp14:anchorId="15983C11" wp14:editId="77DB20EF">
             <wp:simplePos x="0" y="0"/>
             <wp:positionH relativeFrom="margin">
-              <wp:posOffset>25400</wp:posOffset>
+              <wp:posOffset>-425450</wp:posOffset>
             </wp:positionH>
             <wp:positionV relativeFrom="paragraph">
-              <wp:posOffset>31115</wp:posOffset>
+              <wp:posOffset>-141345285</wp:posOffset>
             </wp:positionV>
             <wp:extent cx="2519680" cy="3385185"/>
             <wp:effectExtent l="25400" t="25400" r="20320" b="18415"/>
             <wp:wrapSquare wrapText="bothSides"/>
-            <wp:docPr id="29" name="Picture 29"/>
+            <wp:docPr id="29" name="Picture 29" descr="Graphical user interface&#10;&#10;Description automatically generated with medium confidence"/>
             <wp:cNvGraphicFramePr>
               <a:graphicFrameLocks xmlns:a="http://schemas.openxmlformats.org/drawingml/2006/main" noChangeAspect="1"/>
             </wp:cNvGraphicFramePr>
@@ -8062,7 +8161,7 @@
               <a:graphicData uri="http://schemas.openxmlformats.org/drawingml/2006/picture">
                 <pic:pic xmlns:pic="http://schemas.openxmlformats.org/drawingml/2006/picture">
                   <pic:nvPicPr>
-                    <pic:cNvPr id="1" name=""/>
+                    <pic:cNvPr id="29" name="Picture 29" descr="Graphical user interface&#10;&#10;Description automatically generated with medium confidence"/>
                     <pic:cNvPicPr/>
                   </pic:nvPicPr>
                   <pic:blipFill rotWithShape="1">
@@ -8094,14 +8193,20 @@
                       <a:tailEnd type="none" w="med" len="med"/>
                     </a:ln>
                     <a:extLst>
-                      <a:ext uri="{53640926-AAD7-44D8-BBD7-CCE9431645EC}">
-                        <a14:shadowObscured xmlns:a14="http://schemas.microsoft.com/office/drawing/2010/main"/>
+                      <a:ext uri="{53640926-AAD7-44d8-BBD7-CCE9431645EC}">
+                        <a14:shadowObscured xmlns="" xmlns:o="urn:schemas-microsoft-com:office:office" xmlns:v="urn:schemas-microsoft-com:vml" xmlns:w10="urn:schemas-microsoft-com:office:word" xmlns:w="http://schemas.openxmlformats.org/wordprocessingml/2006/main" xmlns:a14="http://schemas.microsoft.com/office/drawing/2010/main" xmlns:mv="urn:schemas-microsoft-com:mac:vml" xmlns:mo="http://schemas.microsoft.com/office/mac/office/2008/main"/>
                       </a:ext>
                     </a:extLst>
                   </pic:spPr>
                 </pic:pic>
               </a:graphicData>
             </a:graphic>
+            <wp14:sizeRelH relativeFrom="page">
+              <wp14:pctWidth>0</wp14:pctWidth>
+            </wp14:sizeRelH>
+            <wp14:sizeRelV relativeFrom="page">
+              <wp14:pctHeight>0</wp14:pctHeight>
+            </wp14:sizeRelV>
           </wp:anchor>
         </w:drawing>
       </w:r>
@@ -8110,10 +8215,10 @@
           <w:noProof/>
         </w:rPr>
         <w:drawing>
-          <wp:inline distT="0" distB="0" distL="0" distR="0" wp14:anchorId="4BBC4185" wp14:editId="102A68FB">
+          <wp:inline distT="0" distB="0" distL="0" distR="0" wp14:anchorId="1636531A" wp14:editId="3D1EDAE5">
             <wp:extent cx="2519680" cy="3405505"/>
             <wp:effectExtent l="19050" t="19050" r="13970" b="23495"/>
-            <wp:docPr id="30" name="Picture 30"/>
+            <wp:docPr id="30" name="Picture 30" descr="Graphical user interface, application, table&#10;&#10;Description automatically generated"/>
             <wp:cNvGraphicFramePr>
               <a:graphicFrameLocks xmlns:a="http://schemas.openxmlformats.org/drawingml/2006/main" noChangeAspect="1"/>
             </wp:cNvGraphicFramePr>
@@ -8121,7 +8226,7 @@
               <a:graphicData uri="http://schemas.openxmlformats.org/drawingml/2006/picture">
                 <pic:pic xmlns:pic="http://schemas.openxmlformats.org/drawingml/2006/picture">
                   <pic:nvPicPr>
-                    <pic:cNvPr id="1" name=""/>
+                    <pic:cNvPr id="30" name="Picture 30" descr="Graphical user interface, application, table&#10;&#10;Description automatically generated"/>
                     <pic:cNvPicPr/>
                   </pic:nvPicPr>
                   <pic:blipFill rotWithShape="1">
@@ -8149,8 +8254,8 @@
                       </a:solidFill>
                     </a:ln>
                     <a:extLst>
-                      <a:ext uri="{53640926-AAD7-44D8-BBD7-CCE9431645EC}">
-                        <a14:shadowObscured xmlns:a14="http://schemas.microsoft.com/office/drawing/2010/main"/>
+                      <a:ext uri="{53640926-AAD7-44d8-BBD7-CCE9431645EC}">
+                        <a14:shadowObscured xmlns="" xmlns:o="urn:schemas-microsoft-com:office:office" xmlns:v="urn:schemas-microsoft-com:vml" xmlns:w10="urn:schemas-microsoft-com:office:word" xmlns:w="http://schemas.openxmlformats.org/wordprocessingml/2006/main" xmlns:a14="http://schemas.microsoft.com/office/drawing/2010/main" xmlns:mv="urn:schemas-microsoft-com:mac:vml" xmlns:mo="http://schemas.microsoft.com/office/mac/office/2008/main"/>
                       </a:ext>
                     </a:extLst>
                   </pic:spPr>
@@ -8246,10 +8351,10 @@
           <w:noProof/>
         </w:rPr>
         <w:drawing>
-          <wp:inline distT="0" distB="0" distL="0" distR="0" wp14:anchorId="460A1A9C" wp14:editId="0CAB99B5">
+          <wp:inline distT="0" distB="0" distL="0" distR="0" wp14:anchorId="77F56D4B" wp14:editId="1D6EDDA5">
             <wp:extent cx="5756910" cy="4241800"/>
             <wp:effectExtent l="0" t="0" r="0" b="6350"/>
-            <wp:docPr id="40" name="Picture 40"/>
+            <wp:docPr id="58" name="Picture 58" descr="Graphical user interface, application&#10;&#10;Description automatically generated"/>
             <wp:cNvGraphicFramePr>
               <a:graphicFrameLocks xmlns:a="http://schemas.openxmlformats.org/drawingml/2006/main" noChangeAspect="1"/>
             </wp:cNvGraphicFramePr>
@@ -8257,7 +8362,7 @@
               <a:graphicData uri="http://schemas.openxmlformats.org/drawingml/2006/picture">
                 <pic:pic xmlns:pic="http://schemas.openxmlformats.org/drawingml/2006/picture">
                   <pic:nvPicPr>
-                    <pic:cNvPr id="1" name=""/>
+                    <pic:cNvPr id="58" name="Picture 58" descr="Graphical user interface, application&#10;&#10;Description automatically generated"/>
                     <pic:cNvPicPr/>
                   </pic:nvPicPr>
                   <pic:blipFill>
@@ -8299,13 +8404,13 @@
       <w:r>
         <w:t>タンパク質である「</w:t>
       </w:r>
-      <w:bookmarkStart w:id="0" w:name="OLE_LINK1"/>
-      <w:bookmarkStart w:id="1" w:name="OLE_LINK2"/>
+      <w:bookmarkStart w:id="1" w:name="OLE_LINK1"/>
+      <w:bookmarkStart w:id="2" w:name="OLE_LINK2"/>
       <w:r>
         <w:t>sp|P63284|CLPB_ECOLI</w:t>
       </w:r>
-      <w:bookmarkEnd w:id="0"/>
       <w:bookmarkEnd w:id="1"/>
+      <w:bookmarkEnd w:id="2"/>
       <w:r>
         <w:t>」をクリックします。</w:t>
       </w:r>
@@ -8478,13 +8583,13 @@
       <w:r>
         <w:t>このタンパク質でペプチド</w:t>
       </w:r>
-      <w:bookmarkStart w:id="2" w:name="OLE_LINK3"/>
-      <w:bookmarkStart w:id="3" w:name="OLE_LINK4"/>
+      <w:bookmarkStart w:id="3" w:name="OLE_LINK3"/>
+      <w:bookmarkStart w:id="4" w:name="OLE_LINK4"/>
       <w:r>
         <w:t>LPQVEGTGGDVQPSQDLVR</w:t>
       </w:r>
-      <w:bookmarkEnd w:id="2"/>
       <w:bookmarkEnd w:id="3"/>
+      <w:bookmarkEnd w:id="4"/>
       <w:r>
         <w:t>を選択します。</w:t>
       </w:r>
@@ -8515,10 +8620,10 @@
           <w:noProof/>
         </w:rPr>
         <w:drawing>
-          <wp:inline distT="0" distB="0" distL="0" distR="0" wp14:anchorId="2E346FB9" wp14:editId="2CAEE42D">
+          <wp:inline distT="0" distB="0" distL="0" distR="0" wp14:anchorId="0F8BE645" wp14:editId="050D9613">
             <wp:extent cx="5756910" cy="4241800"/>
             <wp:effectExtent l="0" t="0" r="0" b="6350"/>
-            <wp:docPr id="41" name="Picture 41"/>
+            <wp:docPr id="59" name="Picture 59" descr="Graphical user interface, application&#10;&#10;Description automatically generated"/>
             <wp:cNvGraphicFramePr>
               <a:graphicFrameLocks xmlns:a="http://schemas.openxmlformats.org/drawingml/2006/main" noChangeAspect="1"/>
             </wp:cNvGraphicFramePr>
@@ -8526,7 +8631,7 @@
               <a:graphicData uri="http://schemas.openxmlformats.org/drawingml/2006/picture">
                 <pic:pic xmlns:pic="http://schemas.openxmlformats.org/drawingml/2006/picture">
                   <pic:nvPicPr>
-                    <pic:cNvPr id="1" name=""/>
+                    <pic:cNvPr id="59" name="Picture 59" descr="Graphical user interface, application&#10;&#10;Description automatically generated"/>
                     <pic:cNvPicPr/>
                   </pic:nvPicPr>
                   <pic:blipFill>
@@ -8855,10 +8960,10 @@
           <w:noProof/>
         </w:rPr>
         <w:drawing>
-          <wp:inline distT="0" distB="0" distL="0" distR="0" wp14:anchorId="4C744F44" wp14:editId="2511B108">
-            <wp:extent cx="4334510" cy="3847465"/>
-            <wp:effectExtent l="0" t="0" r="8890" b="635"/>
-            <wp:docPr id="42" name="Picture 42"/>
+          <wp:inline distT="0" distB="0" distL="0" distR="0" wp14:anchorId="30B8701B" wp14:editId="2EB17CEC">
+            <wp:extent cx="4324350" cy="3848100"/>
+            <wp:effectExtent l="0" t="0" r="0" b="0"/>
+            <wp:docPr id="61" name="Picture 61" descr="Chart, histogram&#10;&#10;Description automatically generated"/>
             <wp:cNvGraphicFramePr>
               <a:graphicFrameLocks xmlns:a="http://schemas.openxmlformats.org/drawingml/2006/main" noChangeAspect="1"/>
             </wp:cNvGraphicFramePr>
@@ -8866,7 +8971,7 @@
               <a:graphicData uri="http://schemas.openxmlformats.org/drawingml/2006/picture">
                 <pic:pic xmlns:pic="http://schemas.openxmlformats.org/drawingml/2006/picture">
                   <pic:nvPicPr>
-                    <pic:cNvPr id="0" name="Picture 1"/>
+                    <pic:cNvPr id="61" name="Picture 61" descr="Chart, histogram&#10;&#10;Description automatically generated"/>
                     <pic:cNvPicPr>
                       <a:picLocks noChangeAspect="1" noChangeArrowheads="1"/>
                     </pic:cNvPicPr>
@@ -8887,7 +8992,7 @@
                   <pic:spPr bwMode="auto">
                     <a:xfrm>
                       <a:off x="0" y="0"/>
-                      <a:ext cx="4334510" cy="3847465"/>
+                      <a:ext cx="4324350" cy="3848100"/>
                     </a:xfrm>
                     <a:prstGeom prst="rect">
                       <a:avLst/>
@@ -8982,10 +9087,10 @@
           <w:noProof/>
         </w:rPr>
         <w:drawing>
-          <wp:inline distT="0" distB="0" distL="0" distR="0" wp14:anchorId="32C144C4" wp14:editId="3B77EA45">
+          <wp:inline distT="0" distB="0" distL="0" distR="0" wp14:anchorId="52FB61D8" wp14:editId="10E581E6">
             <wp:extent cx="5619750" cy="4114800"/>
             <wp:effectExtent l="0" t="0" r="0" b="0"/>
-            <wp:docPr id="46" name="Picture 46"/>
+            <wp:docPr id="62" name="Picture 62" descr="Chart, histogram&#10;&#10;Description automatically generated"/>
             <wp:cNvGraphicFramePr>
               <a:graphicFrameLocks xmlns:a="http://schemas.openxmlformats.org/drawingml/2006/main" noChangeAspect="1"/>
             </wp:cNvGraphicFramePr>
@@ -8993,7 +9098,7 @@
               <a:graphicData uri="http://schemas.openxmlformats.org/drawingml/2006/picture">
                 <pic:pic xmlns:pic="http://schemas.openxmlformats.org/drawingml/2006/picture">
                   <pic:nvPicPr>
-                    <pic:cNvPr id="1" name=""/>
+                    <pic:cNvPr id="62" name="Picture 62" descr="Chart, histogram&#10;&#10;Description automatically generated"/>
                     <pic:cNvPicPr/>
                   </pic:nvPicPr>
                   <pic:blipFill>
@@ -9060,10 +9165,10 @@
           <w:noProof/>
         </w:rPr>
         <w:drawing>
-          <wp:inline distT="0" distB="0" distL="0" distR="0" wp14:anchorId="02633575" wp14:editId="33067B8F">
+          <wp:inline distT="0" distB="0" distL="0" distR="0" wp14:anchorId="57566B5C" wp14:editId="29617B12">
             <wp:extent cx="5619750" cy="4114800"/>
             <wp:effectExtent l="0" t="0" r="0" b="0"/>
-            <wp:docPr id="47" name="Picture 47"/>
+            <wp:docPr id="63" name="Picture 63" descr="Chart&#10;&#10;Description automatically generated with low confidence"/>
             <wp:cNvGraphicFramePr>
               <a:graphicFrameLocks xmlns:a="http://schemas.openxmlformats.org/drawingml/2006/main" noChangeAspect="1"/>
             </wp:cNvGraphicFramePr>
@@ -9071,7 +9176,7 @@
               <a:graphicData uri="http://schemas.openxmlformats.org/drawingml/2006/picture">
                 <pic:pic xmlns:pic="http://schemas.openxmlformats.org/drawingml/2006/picture">
                   <pic:nvPicPr>
-                    <pic:cNvPr id="1" name=""/>
+                    <pic:cNvPr id="63" name="Picture 63" descr="Chart&#10;&#10;Description automatically generated with low confidence"/>
                     <pic:cNvPicPr/>
                   </pic:nvPicPr>
                   <pic:blipFill>
@@ -9316,10 +9421,10 @@
         </w:rPr>
         <w:lastRenderedPageBreak/>
         <w:drawing>
-          <wp:inline distT="0" distB="0" distL="0" distR="0" wp14:anchorId="1ABEDD51" wp14:editId="273D3808">
+          <wp:inline distT="0" distB="0" distL="0" distR="0" wp14:anchorId="0B94E098" wp14:editId="6978E6D5">
             <wp:extent cx="5619750" cy="4114800"/>
             <wp:effectExtent l="0" t="0" r="0" b="0"/>
-            <wp:docPr id="48" name="Picture 48"/>
+            <wp:docPr id="64" name="Picture 64" descr="Chart, histogram&#10;&#10;Description automatically generated"/>
             <wp:cNvGraphicFramePr>
               <a:graphicFrameLocks xmlns:a="http://schemas.openxmlformats.org/drawingml/2006/main" noChangeAspect="1"/>
             </wp:cNvGraphicFramePr>
@@ -9327,7 +9432,7 @@
               <a:graphicData uri="http://schemas.openxmlformats.org/drawingml/2006/picture">
                 <pic:pic xmlns:pic="http://schemas.openxmlformats.org/drawingml/2006/picture">
                   <pic:nvPicPr>
-                    <pic:cNvPr id="1" name=""/>
+                    <pic:cNvPr id="64" name="Picture 64" descr="Chart, histogram&#10;&#10;Description automatically generated"/>
                     <pic:cNvPicPr/>
                   </pic:nvPicPr>
                   <pic:blipFill>
@@ -9481,25 +9586,40 @@
         <w:t>平均値は</w:t>
       </w:r>
       <w:r>
-        <w:t>1.5</w:t>
+        <w:t>1.</w:t>
+      </w:r>
+      <w:r>
+        <w:t>3</w:t>
       </w:r>
       <w:r>
         <w:t>～</w:t>
       </w:r>
       <w:r>
-        <w:t>2.5</w:t>
+        <w:t>1.8</w:t>
       </w:r>
       <w:r>
         <w:t>、標準偏差値は</w:t>
       </w:r>
       <w:r>
-        <w:t>2.3</w:t>
+        <w:t>3</w:t>
+      </w:r>
+      <w:r>
+        <w:t>.</w:t>
+      </w:r>
+      <w:r>
+        <w:t>7</w:t>
       </w:r>
       <w:r>
         <w:t>～</w:t>
       </w:r>
       <w:r>
-        <w:t>3.3</w:t>
+        <w:t>4</w:t>
+      </w:r>
+      <w:r>
+        <w:t>.</w:t>
+      </w:r>
+      <w:r>
+        <w:t>4</w:t>
       </w:r>
       <w:r>
         <w:t>であることがわかります。</w:t>
@@ -9529,7 +9649,19 @@
         <w:t>標準偏差</w:t>
       </w:r>
       <w:r>
-        <w:t xml:space="preserve"> = 2.5 + 3.5</w:t>
+        <w:t xml:space="preserve"> = </w:t>
+      </w:r>
+      <w:r>
+        <w:t>1</w:t>
+      </w:r>
+      <w:r>
+        <w:t>.</w:t>
+      </w:r>
+      <w:r>
+        <w:t>8</w:t>
+      </w:r>
+      <w:r>
+        <w:t xml:space="preserve"> + 3</w:t>
       </w:r>
       <w:r>
         <w:t xml:space="preserve"> </w:t>
@@ -9541,7 +9673,13 @@
         <w:t xml:space="preserve">× </w:t>
       </w:r>
       <w:r>
-        <w:t>3 = 13</w:t>
+        <w:t>4.4</w:t>
+      </w:r>
+      <w:r>
+        <w:t xml:space="preserve"> = 1</w:t>
+      </w:r>
+      <w:r>
+        <w:t>5</w:t>
       </w:r>
       <w:r>
         <w:t xml:space="preserve"> </w:t>
@@ -9750,7 +9888,7 @@
         <w:ind w:left="0" w:firstLine="0"/>
         <w:contextualSpacing w:val="0"/>
       </w:pPr>
-      <w:bookmarkStart w:id="4" w:name="_Hlk23864603"/>
+      <w:bookmarkStart w:id="5" w:name="_Hlk23864603"/>
       <w:r>
         <w:lastRenderedPageBreak/>
         <w:t xml:space="preserve">[ </w:t>
@@ -9828,10 +9966,10 @@
           <w:noProof/>
         </w:rPr>
         <w:drawing>
-          <wp:inline distT="0" distB="0" distL="0" distR="0" wp14:anchorId="729B48F2" wp14:editId="4A4A550A">
+          <wp:inline distT="0" distB="0" distL="0" distR="0" wp14:anchorId="38255A2E" wp14:editId="0C01611E">
             <wp:extent cx="5619750" cy="4114800"/>
             <wp:effectExtent l="0" t="0" r="0" b="0"/>
-            <wp:docPr id="51" name="Picture 51"/>
+            <wp:docPr id="65" name="Picture 65" descr="Chart, line chart&#10;&#10;Description automatically generated"/>
             <wp:cNvGraphicFramePr>
               <a:graphicFrameLocks xmlns:a="http://schemas.openxmlformats.org/drawingml/2006/main" noChangeAspect="1"/>
             </wp:cNvGraphicFramePr>
@@ -9839,7 +9977,7 @@
               <a:graphicData uri="http://schemas.openxmlformats.org/drawingml/2006/picture">
                 <pic:pic xmlns:pic="http://schemas.openxmlformats.org/drawingml/2006/picture">
                   <pic:nvPicPr>
-                    <pic:cNvPr id="1" name=""/>
+                    <pic:cNvPr id="65" name="Picture 65" descr="Chart, line chart&#10;&#10;Description automatically generated"/>
                     <pic:cNvPicPr/>
                   </pic:nvPicPr>
                   <pic:blipFill>
@@ -9864,7 +10002,7 @@
         </w:drawing>
       </w:r>
     </w:p>
-    <w:bookmarkEnd w:id="4"/>
+    <w:bookmarkEnd w:id="5"/>
     <w:p>
       <w:pPr>
         <w:pStyle w:val="ListParagraph"/>
@@ -9942,10 +10080,10 @@
           <w:noProof/>
         </w:rPr>
         <w:drawing>
-          <wp:inline distT="0" distB="0" distL="0" distR="0" wp14:anchorId="20AD347B" wp14:editId="2FC30FFA">
+          <wp:inline distT="0" distB="0" distL="0" distR="0" wp14:anchorId="36374EF5" wp14:editId="02DCEF50">
             <wp:extent cx="5619750" cy="4114800"/>
             <wp:effectExtent l="0" t="0" r="0" b="0"/>
-            <wp:docPr id="55" name="Picture 55"/>
+            <wp:docPr id="18" name="Picture 18" descr="Chart, scatter chart&#10;&#10;Description automatically generated"/>
             <wp:cNvGraphicFramePr>
               <a:graphicFrameLocks xmlns:a="http://schemas.openxmlformats.org/drawingml/2006/main" noChangeAspect="1"/>
             </wp:cNvGraphicFramePr>
@@ -9953,7 +10091,7 @@
               <a:graphicData uri="http://schemas.openxmlformats.org/drawingml/2006/picture">
                 <pic:pic xmlns:pic="http://schemas.openxmlformats.org/drawingml/2006/picture">
                   <pic:nvPicPr>
-                    <pic:cNvPr id="1" name=""/>
+                    <pic:cNvPr id="66" name="Picture 66" descr="Chart, scatter chart&#10;&#10;Description automatically generated"/>
                     <pic:cNvPicPr/>
                   </pic:nvPicPr>
                   <pic:blipFill>
@@ -10626,10 +10764,10 @@
           <w:noProof/>
         </w:rPr>
         <w:drawing>
-          <wp:inline distT="0" distB="0" distL="0" distR="0" wp14:anchorId="6948B39F" wp14:editId="251FD7BE">
+          <wp:inline distT="0" distB="0" distL="0" distR="0" wp14:anchorId="4B4FBD70" wp14:editId="4D235771">
             <wp:extent cx="4924425" cy="5667375"/>
             <wp:effectExtent l="0" t="0" r="9525" b="9525"/>
-            <wp:docPr id="1" name="Picture 1"/>
+            <wp:docPr id="1" name="Picture 1" descr="Graphical user interface, text, application, email&#10;&#10;Description automatically generated"/>
             <wp:cNvGraphicFramePr>
               <a:graphicFrameLocks xmlns:a="http://schemas.openxmlformats.org/drawingml/2006/main" noChangeAspect="1"/>
             </wp:cNvGraphicFramePr>
@@ -10637,7 +10775,7 @@
               <a:graphicData uri="http://schemas.openxmlformats.org/drawingml/2006/picture">
                 <pic:pic xmlns:pic="http://schemas.openxmlformats.org/drawingml/2006/picture">
                   <pic:nvPicPr>
-                    <pic:cNvPr id="1" name=""/>
+                    <pic:cNvPr id="1" name="Picture 1" descr="Graphical user interface, text, application, email&#10;&#10;Description automatically generated"/>
                     <pic:cNvPicPr/>
                   </pic:nvPicPr>
                   <pic:blipFill>
@@ -11034,10 +11172,10 @@
           <w:noProof/>
         </w:rPr>
         <w:drawing>
-          <wp:inline distT="0" distB="0" distL="0" distR="0" wp14:anchorId="51A46CF6" wp14:editId="2BF50A83">
+          <wp:inline distT="0" distB="0" distL="0" distR="0" wp14:anchorId="4E29A017" wp14:editId="2DEF727D">
             <wp:extent cx="5619750" cy="4114800"/>
             <wp:effectExtent l="0" t="0" r="0" b="0"/>
-            <wp:docPr id="66" name="Picture 66"/>
+            <wp:docPr id="20" name="Picture 20" descr="Table&#10;&#10;Description automatically generated"/>
             <wp:cNvGraphicFramePr>
               <a:graphicFrameLocks xmlns:a="http://schemas.openxmlformats.org/drawingml/2006/main" noChangeAspect="1"/>
             </wp:cNvGraphicFramePr>
@@ -11045,7 +11183,7 @@
               <a:graphicData uri="http://schemas.openxmlformats.org/drawingml/2006/picture">
                 <pic:pic xmlns:pic="http://schemas.openxmlformats.org/drawingml/2006/picture">
                   <pic:nvPicPr>
-                    <pic:cNvPr id="1" name=""/>
+                    <pic:cNvPr id="67" name="Picture 67" descr="Table&#10;&#10;Description automatically generated"/>
                     <pic:cNvPicPr/>
                   </pic:nvPicPr>
                   <pic:blipFill>
@@ -11105,10 +11243,10 @@
           <w:noProof/>
         </w:rPr>
         <w:drawing>
-          <wp:inline distT="0" distB="0" distL="0" distR="0" wp14:anchorId="72A101B4" wp14:editId="25CB467C">
+          <wp:inline distT="0" distB="0" distL="0" distR="0" wp14:anchorId="7CA1916D" wp14:editId="5D550499">
             <wp:extent cx="5756910" cy="2875280"/>
             <wp:effectExtent l="0" t="0" r="0" b="1270"/>
-            <wp:docPr id="67" name="Picture 67"/>
+            <wp:docPr id="69" name="Picture 69" descr="Graphical user interface, application&#10;&#10;Description automatically generated"/>
             <wp:cNvGraphicFramePr>
               <a:graphicFrameLocks xmlns:a="http://schemas.openxmlformats.org/drawingml/2006/main" noChangeAspect="1"/>
             </wp:cNvGraphicFramePr>
@@ -11116,7 +11254,7 @@
               <a:graphicData uri="http://schemas.openxmlformats.org/drawingml/2006/picture">
                 <pic:pic xmlns:pic="http://schemas.openxmlformats.org/drawingml/2006/picture">
                   <pic:nvPicPr>
-                    <pic:cNvPr id="1" name=""/>
+                    <pic:cNvPr id="69" name="Picture 69" descr="Graphical user interface, application&#10;&#10;Description automatically generated"/>
                     <pic:cNvPicPr/>
                   </pic:nvPicPr>
                   <pic:blipFill>
@@ -11367,10 +11505,10 @@
           <w:noProof/>
         </w:rPr>
         <w:drawing>
-          <wp:inline distT="0" distB="0" distL="0" distR="0" wp14:anchorId="025BD2B3" wp14:editId="17AED3BA">
+          <wp:inline distT="0" distB="0" distL="0" distR="0" wp14:anchorId="69612FB5" wp14:editId="507016B5">
             <wp:extent cx="4676775" cy="3590925"/>
             <wp:effectExtent l="0" t="0" r="9525" b="9525"/>
-            <wp:docPr id="71" name="Picture 71"/>
+            <wp:docPr id="70" name="Picture 70" descr="Graphical user interface, text, application, email&#10;&#10;Description automatically generated"/>
             <wp:cNvGraphicFramePr>
               <a:graphicFrameLocks xmlns:a="http://schemas.openxmlformats.org/drawingml/2006/main" noChangeAspect="1"/>
             </wp:cNvGraphicFramePr>
@@ -11378,7 +11516,7 @@
               <a:graphicData uri="http://schemas.openxmlformats.org/drawingml/2006/picture">
                 <pic:pic xmlns:pic="http://schemas.openxmlformats.org/drawingml/2006/picture">
                   <pic:nvPicPr>
-                    <pic:cNvPr id="1" name=""/>
+                    <pic:cNvPr id="70" name="Picture 70" descr="Graphical user interface, text, application, email&#10;&#10;Description automatically generated"/>
                     <pic:cNvPicPr/>
                   </pic:nvPicPr>
                   <pic:blipFill>
@@ -11559,10 +11697,10 @@
           <w:noProof/>
         </w:rPr>
         <w:drawing>
-          <wp:inline distT="0" distB="0" distL="0" distR="0" wp14:anchorId="28FD50FA" wp14:editId="19185F77">
+          <wp:inline distT="0" distB="0" distL="0" distR="0" wp14:anchorId="2B52492C" wp14:editId="0ECDD496">
             <wp:extent cx="4381500" cy="3152775"/>
             <wp:effectExtent l="0" t="0" r="0" b="9525"/>
-            <wp:docPr id="72" name="Picture 72"/>
+            <wp:docPr id="71" name="Picture 71" descr="Graphical user interface, application, table&#10;&#10;Description automatically generated"/>
             <wp:cNvGraphicFramePr>
               <a:graphicFrameLocks xmlns:a="http://schemas.openxmlformats.org/drawingml/2006/main" noChangeAspect="1"/>
             </wp:cNvGraphicFramePr>
@@ -11570,7 +11708,7 @@
               <a:graphicData uri="http://schemas.openxmlformats.org/drawingml/2006/picture">
                 <pic:pic xmlns:pic="http://schemas.openxmlformats.org/drawingml/2006/picture">
                   <pic:nvPicPr>
-                    <pic:cNvPr id="1" name=""/>
+                    <pic:cNvPr id="71" name="Picture 71" descr="Graphical user interface, application, table&#10;&#10;Description automatically generated"/>
                     <pic:cNvPicPr/>
                   </pic:nvPicPr>
                   <pic:blipFill>
@@ -11639,10 +11777,10 @@
           <w:noProof/>
         </w:rPr>
         <w:drawing>
-          <wp:inline distT="0" distB="0" distL="0" distR="0" wp14:anchorId="57130722" wp14:editId="10059851">
-            <wp:extent cx="3420110" cy="3634105"/>
-            <wp:effectExtent l="0" t="0" r="8890" b="4445"/>
-            <wp:docPr id="73" name="Picture 73"/>
+          <wp:inline distT="0" distB="0" distL="0" distR="0" wp14:anchorId="0FC20A80" wp14:editId="2219901E">
+            <wp:extent cx="3422650" cy="3632200"/>
+            <wp:effectExtent l="0" t="0" r="6350" b="6350"/>
+            <wp:docPr id="72" name="Picture 72"/>
             <wp:cNvGraphicFramePr>
               <a:graphicFrameLocks xmlns:a="http://schemas.openxmlformats.org/drawingml/2006/main" noChangeAspect="1"/>
             </wp:cNvGraphicFramePr>
@@ -11671,7 +11809,7 @@
                   <pic:spPr bwMode="auto">
                     <a:xfrm>
                       <a:off x="0" y="0"/>
-                      <a:ext cx="3420110" cy="3634105"/>
+                      <a:ext cx="3422650" cy="3632200"/>
                     </a:xfrm>
                     <a:prstGeom prst="rect">
                       <a:avLst/>
@@ -12365,10 +12503,10 @@
           <w:noProof/>
         </w:rPr>
         <w:drawing>
-          <wp:inline distT="0" distB="0" distL="0" distR="0" wp14:anchorId="41B123A8" wp14:editId="43B1C1C4">
+          <wp:inline distT="0" distB="0" distL="0" distR="0" wp14:anchorId="7D459AC2" wp14:editId="724F0D5E">
             <wp:extent cx="5756910" cy="1799590"/>
             <wp:effectExtent l="0" t="0" r="0" b="0"/>
-            <wp:docPr id="74" name="Picture 74"/>
+            <wp:docPr id="73" name="Picture 73" descr="Graphical user interface&#10;&#10;Description automatically generated"/>
             <wp:cNvGraphicFramePr>
               <a:graphicFrameLocks xmlns:a="http://schemas.openxmlformats.org/drawingml/2006/main" noChangeAspect="1"/>
             </wp:cNvGraphicFramePr>
@@ -12376,7 +12514,7 @@
               <a:graphicData uri="http://schemas.openxmlformats.org/drawingml/2006/picture">
                 <pic:pic xmlns:pic="http://schemas.openxmlformats.org/drawingml/2006/picture">
                   <pic:nvPicPr>
-                    <pic:cNvPr id="1" name=""/>
+                    <pic:cNvPr id="73" name="Picture 73" descr="Graphical user interface&#10;&#10;Description automatically generated"/>
                     <pic:cNvPicPr/>
                   </pic:nvPicPr>
                   <pic:blipFill>
@@ -12880,12 +13018,13 @@
       <w:r>
         <w:rPr>
           <w:noProof/>
+          <w:lang w:val="en-GB"/>
         </w:rPr>
         <w:drawing>
-          <wp:inline distT="0" distB="0" distL="0" distR="0" wp14:anchorId="15635EF6" wp14:editId="203EC648">
-            <wp:extent cx="2933065" cy="5890260"/>
-            <wp:effectExtent l="0" t="0" r="635" b="0"/>
-            <wp:docPr id="75" name="Picture 75"/>
+          <wp:inline distT="0" distB="0" distL="0" distR="0" wp14:anchorId="6EC09165" wp14:editId="6C96B764">
+            <wp:extent cx="3333750" cy="5886450"/>
+            <wp:effectExtent l="0" t="0" r="0" b="0"/>
+            <wp:docPr id="74" name="Picture 74"/>
             <wp:cNvGraphicFramePr>
               <a:graphicFrameLocks xmlns:a="http://schemas.openxmlformats.org/drawingml/2006/main" noChangeAspect="1"/>
             </wp:cNvGraphicFramePr>
@@ -12914,7 +13053,7 @@
                   <pic:spPr bwMode="auto">
                     <a:xfrm>
                       <a:off x="0" y="0"/>
-                      <a:ext cx="2933065" cy="5890260"/>
+                      <a:ext cx="3333750" cy="5886450"/>
                     </a:xfrm>
                     <a:prstGeom prst="rect">
                       <a:avLst/>
@@ -13726,7 +13865,7 @@
 </file>
 
 <file path=word/endnotes.xml><?xml version="1.0" encoding="utf-8"?>
-<w:endnotes xmlns:wpc="http://schemas.microsoft.com/office/word/2010/wordprocessingCanvas" xmlns:cx="http://schemas.microsoft.com/office/drawing/2014/chartex" xmlns:cx1="http://schemas.microsoft.com/office/drawing/2015/9/8/chartex" xmlns:cx2="http://schemas.microsoft.com/office/drawing/2015/10/21/chartex" xmlns:cx3="http://schemas.microsoft.com/office/drawing/2016/5/9/chartex" xmlns:cx4="http://schemas.microsoft.com/office/drawing/2016/5/10/chartex" xmlns:cx5="http://schemas.microsoft.com/office/drawing/2016/5/11/chartex" xmlns:cx6="http://schemas.microsoft.com/office/drawing/2016/5/12/chartex" xmlns:cx7="http://schemas.microsoft.com/office/drawing/2016/5/13/chartex" xmlns:cx8="http://schemas.microsoft.com/office/drawing/2016/5/14/chartex" xmlns:mc="http://schemas.openxmlformats.org/markup-compatibility/2006" xmlns:aink="http://schemas.microsoft.com/office/drawing/2016/ink" xmlns:am3d="http://schemas.microsoft.com/office/drawing/2017/model3d" xmlns:o="urn:schemas-microsoft-com:office:office" xmlns:r="http://schemas.openxmlformats.org/officeDocument/2006/relationships" xmlns:m="http://schemas.openxmlformats.org/officeDocument/2006/math" xmlns:v="urn:schemas-microsoft-com:vml" xmlns:wp14="http://schemas.microsoft.com/office/word/2010/wordprocessingDrawing" xmlns:wp="http://schemas.openxmlformats.org/drawingml/2006/wordprocessingDrawing" xmlns:w10="urn:schemas-microsoft-com:office:word" xmlns:w="http://schemas.openxmlformats.org/wordprocessingml/2006/main" xmlns:w14="http://schemas.microsoft.com/office/word/2010/wordml" xmlns:w15="http://schemas.microsoft.com/office/word/2012/wordml" xmlns:w16cex="http://schemas.microsoft.com/office/word/2018/wordml/cex" xmlns:w16cid="http://schemas.microsoft.com/office/word/2016/wordml/cid" xmlns:w16="http://schemas.microsoft.com/office/word/2018/wordml" xmlns:w16se="http://schemas.microsoft.com/office/word/2015/wordml/symex" xmlns:wpg="http://schemas.microsoft.com/office/word/2010/wordprocessingGroup" xmlns:wpi="http://schemas.microsoft.com/office/word/2010/wordprocessingInk" xmlns:wne="http://schemas.microsoft.com/office/word/2006/wordml" xmlns:wps="http://schemas.microsoft.com/office/word/2010/wordprocessingShape" mc:Ignorable="w14 w15 w16se w16cid w16 w16cex wp14">
+<w:endnotes xmlns:wpc="http://schemas.microsoft.com/office/word/2010/wordprocessingCanvas" xmlns:cx="http://schemas.microsoft.com/office/drawing/2014/chartex" xmlns:cx1="http://schemas.microsoft.com/office/drawing/2015/9/8/chartex" xmlns:cx2="http://schemas.microsoft.com/office/drawing/2015/10/21/chartex" xmlns:cx3="http://schemas.microsoft.com/office/drawing/2016/5/9/chartex" xmlns:cx4="http://schemas.microsoft.com/office/drawing/2016/5/10/chartex" xmlns:cx5="http://schemas.microsoft.com/office/drawing/2016/5/11/chartex" xmlns:cx6="http://schemas.microsoft.com/office/drawing/2016/5/12/chartex" xmlns:cx7="http://schemas.microsoft.com/office/drawing/2016/5/13/chartex" xmlns:cx8="http://schemas.microsoft.com/office/drawing/2016/5/14/chartex" xmlns:mc="http://schemas.openxmlformats.org/markup-compatibility/2006" xmlns:aink="http://schemas.microsoft.com/office/drawing/2016/ink" xmlns:am3d="http://schemas.microsoft.com/office/drawing/2017/model3d" xmlns:o="urn:schemas-microsoft-com:office:office" xmlns:r="http://schemas.openxmlformats.org/officeDocument/2006/relationships" xmlns:m="http://schemas.openxmlformats.org/officeDocument/2006/math" xmlns:v="urn:schemas-microsoft-com:vml" xmlns:wp14="http://schemas.microsoft.com/office/word/2010/wordprocessingDrawing" xmlns:wp="http://schemas.openxmlformats.org/drawingml/2006/wordprocessingDrawing" xmlns:w10="urn:schemas-microsoft-com:office:word" xmlns:w="http://schemas.openxmlformats.org/wordprocessingml/2006/main" xmlns:w14="http://schemas.microsoft.com/office/word/2010/wordml" xmlns:w15="http://schemas.microsoft.com/office/word/2012/wordml" xmlns:w16cex="http://schemas.microsoft.com/office/word/2018/wordml/cex" xmlns:w16cid="http://schemas.microsoft.com/office/word/2016/wordml/cid" xmlns:w16="http://schemas.microsoft.com/office/word/2018/wordml" xmlns:w16sdtdh="http://schemas.microsoft.com/office/word/2020/wordml/sdtdatahash" xmlns:w16se="http://schemas.microsoft.com/office/word/2015/wordml/symex" xmlns:wpg="http://schemas.microsoft.com/office/word/2010/wordprocessingGroup" xmlns:wpi="http://schemas.microsoft.com/office/word/2010/wordprocessingInk" xmlns:wne="http://schemas.microsoft.com/office/word/2006/wordml" xmlns:wps="http://schemas.microsoft.com/office/word/2010/wordprocessingShape" mc:Ignorable="w14 w15 w16se w16cid w16 w16cex w16sdtdh wp14">
   <w:endnote w:type="separator" w:id="-1">
     <w:p>
       <w:r>
@@ -13745,7 +13884,7 @@
 </file>
 
 <file path=word/footer1.xml><?xml version="1.0" encoding="utf-8"?>
-<w:ftr xmlns:wpc="http://schemas.microsoft.com/office/word/2010/wordprocessingCanvas" xmlns:cx="http://schemas.microsoft.com/office/drawing/2014/chartex" xmlns:cx1="http://schemas.microsoft.com/office/drawing/2015/9/8/chartex" xmlns:cx2="http://schemas.microsoft.com/office/drawing/2015/10/21/chartex" xmlns:cx3="http://schemas.microsoft.com/office/drawing/2016/5/9/chartex" xmlns:cx4="http://schemas.microsoft.com/office/drawing/2016/5/10/chartex" xmlns:cx5="http://schemas.microsoft.com/office/drawing/2016/5/11/chartex" xmlns:cx6="http://schemas.microsoft.com/office/drawing/2016/5/12/chartex" xmlns:cx7="http://schemas.microsoft.com/office/drawing/2016/5/13/chartex" xmlns:cx8="http://schemas.microsoft.com/office/drawing/2016/5/14/chartex" xmlns:mc="http://schemas.openxmlformats.org/markup-compatibility/2006" xmlns:aink="http://schemas.microsoft.com/office/drawing/2016/ink" xmlns:am3d="http://schemas.microsoft.com/office/drawing/2017/model3d" xmlns:o="urn:schemas-microsoft-com:office:office" xmlns:r="http://schemas.openxmlformats.org/officeDocument/2006/relationships" xmlns:m="http://schemas.openxmlformats.org/officeDocument/2006/math" xmlns:v="urn:schemas-microsoft-com:vml" xmlns:wp14="http://schemas.microsoft.com/office/word/2010/wordprocessingDrawing" xmlns:wp="http://schemas.openxmlformats.org/drawingml/2006/wordprocessingDrawing" xmlns:w10="urn:schemas-microsoft-com:office:word" xmlns:w="http://schemas.openxmlformats.org/wordprocessingml/2006/main" xmlns:w14="http://schemas.microsoft.com/office/word/2010/wordml" xmlns:w15="http://schemas.microsoft.com/office/word/2012/wordml" xmlns:w16cex="http://schemas.microsoft.com/office/word/2018/wordml/cex" xmlns:w16cid="http://schemas.microsoft.com/office/word/2016/wordml/cid" xmlns:w16="http://schemas.microsoft.com/office/word/2018/wordml" xmlns:w16se="http://schemas.microsoft.com/office/word/2015/wordml/symex" xmlns:wpg="http://schemas.microsoft.com/office/word/2010/wordprocessingGroup" xmlns:wpi="http://schemas.microsoft.com/office/word/2010/wordprocessingInk" xmlns:wne="http://schemas.microsoft.com/office/word/2006/wordml" xmlns:wps="http://schemas.microsoft.com/office/word/2010/wordprocessingShape" mc:Ignorable="w14 w15 w16se w16cid w16 w16cex wp14">
+<w:ftr xmlns:wpc="http://schemas.microsoft.com/office/word/2010/wordprocessingCanvas" xmlns:cx="http://schemas.microsoft.com/office/drawing/2014/chartex" xmlns:cx1="http://schemas.microsoft.com/office/drawing/2015/9/8/chartex" xmlns:cx2="http://schemas.microsoft.com/office/drawing/2015/10/21/chartex" xmlns:cx3="http://schemas.microsoft.com/office/drawing/2016/5/9/chartex" xmlns:cx4="http://schemas.microsoft.com/office/drawing/2016/5/10/chartex" xmlns:cx5="http://schemas.microsoft.com/office/drawing/2016/5/11/chartex" xmlns:cx6="http://schemas.microsoft.com/office/drawing/2016/5/12/chartex" xmlns:cx7="http://schemas.microsoft.com/office/drawing/2016/5/13/chartex" xmlns:cx8="http://schemas.microsoft.com/office/drawing/2016/5/14/chartex" xmlns:mc="http://schemas.openxmlformats.org/markup-compatibility/2006" xmlns:aink="http://schemas.microsoft.com/office/drawing/2016/ink" xmlns:am3d="http://schemas.microsoft.com/office/drawing/2017/model3d" xmlns:o="urn:schemas-microsoft-com:office:office" xmlns:r="http://schemas.openxmlformats.org/officeDocument/2006/relationships" xmlns:m="http://schemas.openxmlformats.org/officeDocument/2006/math" xmlns:v="urn:schemas-microsoft-com:vml" xmlns:wp14="http://schemas.microsoft.com/office/word/2010/wordprocessingDrawing" xmlns:wp="http://schemas.openxmlformats.org/drawingml/2006/wordprocessingDrawing" xmlns:w10="urn:schemas-microsoft-com:office:word" xmlns:w="http://schemas.openxmlformats.org/wordprocessingml/2006/main" xmlns:w14="http://schemas.microsoft.com/office/word/2010/wordml" xmlns:w15="http://schemas.microsoft.com/office/word/2012/wordml" xmlns:w16cex="http://schemas.microsoft.com/office/word/2018/wordml/cex" xmlns:w16cid="http://schemas.microsoft.com/office/word/2016/wordml/cid" xmlns:w16="http://schemas.microsoft.com/office/word/2018/wordml" xmlns:w16sdtdh="http://schemas.microsoft.com/office/word/2020/wordml/sdtdatahash" xmlns:w16se="http://schemas.microsoft.com/office/word/2015/wordml/symex" xmlns:wpg="http://schemas.microsoft.com/office/word/2010/wordprocessingGroup" xmlns:wpi="http://schemas.microsoft.com/office/word/2010/wordprocessingInk" xmlns:wne="http://schemas.microsoft.com/office/word/2006/wordml" xmlns:wps="http://schemas.microsoft.com/office/word/2010/wordprocessingShape" mc:Ignorable="w14 w15 w16se w16cid w16 w16cex w16sdtdh wp14">
   <w:p>
     <w:pPr>
       <w:pStyle w:val="Footer"/>
@@ -13782,7 +13921,7 @@
 </file>
 
 <file path=word/footer2.xml><?xml version="1.0" encoding="utf-8"?>
-<w:ftr xmlns:wpc="http://schemas.microsoft.com/office/word/2010/wordprocessingCanvas" xmlns:cx="http://schemas.microsoft.com/office/drawing/2014/chartex" xmlns:cx1="http://schemas.microsoft.com/office/drawing/2015/9/8/chartex" xmlns:cx2="http://schemas.microsoft.com/office/drawing/2015/10/21/chartex" xmlns:cx3="http://schemas.microsoft.com/office/drawing/2016/5/9/chartex" xmlns:cx4="http://schemas.microsoft.com/office/drawing/2016/5/10/chartex" xmlns:cx5="http://schemas.microsoft.com/office/drawing/2016/5/11/chartex" xmlns:cx6="http://schemas.microsoft.com/office/drawing/2016/5/12/chartex" xmlns:cx7="http://schemas.microsoft.com/office/drawing/2016/5/13/chartex" xmlns:cx8="http://schemas.microsoft.com/office/drawing/2016/5/14/chartex" xmlns:mc="http://schemas.openxmlformats.org/markup-compatibility/2006" xmlns:aink="http://schemas.microsoft.com/office/drawing/2016/ink" xmlns:am3d="http://schemas.microsoft.com/office/drawing/2017/model3d" xmlns:o="urn:schemas-microsoft-com:office:office" xmlns:r="http://schemas.openxmlformats.org/officeDocument/2006/relationships" xmlns:m="http://schemas.openxmlformats.org/officeDocument/2006/math" xmlns:v="urn:schemas-microsoft-com:vml" xmlns:wp14="http://schemas.microsoft.com/office/word/2010/wordprocessingDrawing" xmlns:wp="http://schemas.openxmlformats.org/drawingml/2006/wordprocessingDrawing" xmlns:w10="urn:schemas-microsoft-com:office:word" xmlns:w="http://schemas.openxmlformats.org/wordprocessingml/2006/main" xmlns:w14="http://schemas.microsoft.com/office/word/2010/wordml" xmlns:w15="http://schemas.microsoft.com/office/word/2012/wordml" xmlns:w16cex="http://schemas.microsoft.com/office/word/2018/wordml/cex" xmlns:w16cid="http://schemas.microsoft.com/office/word/2016/wordml/cid" xmlns:w16="http://schemas.microsoft.com/office/word/2018/wordml" xmlns:w16se="http://schemas.microsoft.com/office/word/2015/wordml/symex" xmlns:wpg="http://schemas.microsoft.com/office/word/2010/wordprocessingGroup" xmlns:wpi="http://schemas.microsoft.com/office/word/2010/wordprocessingInk" xmlns:wne="http://schemas.microsoft.com/office/word/2006/wordml" xmlns:wps="http://schemas.microsoft.com/office/word/2010/wordprocessingShape" mc:Ignorable="w14 w15 w16se w16cid w16 w16cex wp14">
+<w:ftr xmlns:wpc="http://schemas.microsoft.com/office/word/2010/wordprocessingCanvas" xmlns:cx="http://schemas.microsoft.com/office/drawing/2014/chartex" xmlns:cx1="http://schemas.microsoft.com/office/drawing/2015/9/8/chartex" xmlns:cx2="http://schemas.microsoft.com/office/drawing/2015/10/21/chartex" xmlns:cx3="http://schemas.microsoft.com/office/drawing/2016/5/9/chartex" xmlns:cx4="http://schemas.microsoft.com/office/drawing/2016/5/10/chartex" xmlns:cx5="http://schemas.microsoft.com/office/drawing/2016/5/11/chartex" xmlns:cx6="http://schemas.microsoft.com/office/drawing/2016/5/12/chartex" xmlns:cx7="http://schemas.microsoft.com/office/drawing/2016/5/13/chartex" xmlns:cx8="http://schemas.microsoft.com/office/drawing/2016/5/14/chartex" xmlns:mc="http://schemas.openxmlformats.org/markup-compatibility/2006" xmlns:aink="http://schemas.microsoft.com/office/drawing/2016/ink" xmlns:am3d="http://schemas.microsoft.com/office/drawing/2017/model3d" xmlns:o="urn:schemas-microsoft-com:office:office" xmlns:r="http://schemas.openxmlformats.org/officeDocument/2006/relationships" xmlns:m="http://schemas.openxmlformats.org/officeDocument/2006/math" xmlns:v="urn:schemas-microsoft-com:vml" xmlns:wp14="http://schemas.microsoft.com/office/word/2010/wordprocessingDrawing" xmlns:wp="http://schemas.openxmlformats.org/drawingml/2006/wordprocessingDrawing" xmlns:w10="urn:schemas-microsoft-com:office:word" xmlns:w="http://schemas.openxmlformats.org/wordprocessingml/2006/main" xmlns:w14="http://schemas.microsoft.com/office/word/2010/wordml" xmlns:w15="http://schemas.microsoft.com/office/word/2012/wordml" xmlns:w16cex="http://schemas.microsoft.com/office/word/2018/wordml/cex" xmlns:w16cid="http://schemas.microsoft.com/office/word/2016/wordml/cid" xmlns:w16="http://schemas.microsoft.com/office/word/2018/wordml" xmlns:w16sdtdh="http://schemas.microsoft.com/office/word/2020/wordml/sdtdatahash" xmlns:w16se="http://schemas.microsoft.com/office/word/2015/wordml/symex" xmlns:wpg="http://schemas.microsoft.com/office/word/2010/wordprocessingGroup" xmlns:wpi="http://schemas.microsoft.com/office/word/2010/wordprocessingInk" xmlns:wne="http://schemas.microsoft.com/office/word/2006/wordml" xmlns:wps="http://schemas.microsoft.com/office/word/2010/wordprocessingShape" mc:Ignorable="w14 w15 w16se w16cid w16 w16cex w16sdtdh wp14">
   <w:p>
     <w:pPr>
       <w:pStyle w:val="Footer"/>
@@ -13838,7 +13977,7 @@
 </file>
 
 <file path=word/footnotes.xml><?xml version="1.0" encoding="utf-8"?>
-<w:footnotes xmlns:wpc="http://schemas.microsoft.com/office/word/2010/wordprocessingCanvas" xmlns:cx="http://schemas.microsoft.com/office/drawing/2014/chartex" xmlns:cx1="http://schemas.microsoft.com/office/drawing/2015/9/8/chartex" xmlns:cx2="http://schemas.microsoft.com/office/drawing/2015/10/21/chartex" xmlns:cx3="http://schemas.microsoft.com/office/drawing/2016/5/9/chartex" xmlns:cx4="http://schemas.microsoft.com/office/drawing/2016/5/10/chartex" xmlns:cx5="http://schemas.microsoft.com/office/drawing/2016/5/11/chartex" xmlns:cx6="http://schemas.microsoft.com/office/drawing/2016/5/12/chartex" xmlns:cx7="http://schemas.microsoft.com/office/drawing/2016/5/13/chartex" xmlns:cx8="http://schemas.microsoft.com/office/drawing/2016/5/14/chartex" xmlns:mc="http://schemas.openxmlformats.org/markup-compatibility/2006" xmlns:aink="http://schemas.microsoft.com/office/drawing/2016/ink" xmlns:am3d="http://schemas.microsoft.com/office/drawing/2017/model3d" xmlns:o="urn:schemas-microsoft-com:office:office" xmlns:r="http://schemas.openxmlformats.org/officeDocument/2006/relationships" xmlns:m="http://schemas.openxmlformats.org/officeDocument/2006/math" xmlns:v="urn:schemas-microsoft-com:vml" xmlns:wp14="http://schemas.microsoft.com/office/word/2010/wordprocessingDrawing" xmlns:wp="http://schemas.openxmlformats.org/drawingml/2006/wordprocessingDrawing" xmlns:w10="urn:schemas-microsoft-com:office:word" xmlns:w="http://schemas.openxmlformats.org/wordprocessingml/2006/main" xmlns:w14="http://schemas.microsoft.com/office/word/2010/wordml" xmlns:w15="http://schemas.microsoft.com/office/word/2012/wordml" xmlns:w16cex="http://schemas.microsoft.com/office/word/2018/wordml/cex" xmlns:w16cid="http://schemas.microsoft.com/office/word/2016/wordml/cid" xmlns:w16="http://schemas.microsoft.com/office/word/2018/wordml" xmlns:w16se="http://schemas.microsoft.com/office/word/2015/wordml/symex" xmlns:wpg="http://schemas.microsoft.com/office/word/2010/wordprocessingGroup" xmlns:wpi="http://schemas.microsoft.com/office/word/2010/wordprocessingInk" xmlns:wne="http://schemas.microsoft.com/office/word/2006/wordml" xmlns:wps="http://schemas.microsoft.com/office/word/2010/wordprocessingShape" mc:Ignorable="w14 w15 w16se w16cid w16 w16cex wp14">
+<w:footnotes xmlns:wpc="http://schemas.microsoft.com/office/word/2010/wordprocessingCanvas" xmlns:cx="http://schemas.microsoft.com/office/drawing/2014/chartex" xmlns:cx1="http://schemas.microsoft.com/office/drawing/2015/9/8/chartex" xmlns:cx2="http://schemas.microsoft.com/office/drawing/2015/10/21/chartex" xmlns:cx3="http://schemas.microsoft.com/office/drawing/2016/5/9/chartex" xmlns:cx4="http://schemas.microsoft.com/office/drawing/2016/5/10/chartex" xmlns:cx5="http://schemas.microsoft.com/office/drawing/2016/5/11/chartex" xmlns:cx6="http://schemas.microsoft.com/office/drawing/2016/5/12/chartex" xmlns:cx7="http://schemas.microsoft.com/office/drawing/2016/5/13/chartex" xmlns:cx8="http://schemas.microsoft.com/office/drawing/2016/5/14/chartex" xmlns:mc="http://schemas.openxmlformats.org/markup-compatibility/2006" xmlns:aink="http://schemas.microsoft.com/office/drawing/2016/ink" xmlns:am3d="http://schemas.microsoft.com/office/drawing/2017/model3d" xmlns:o="urn:schemas-microsoft-com:office:office" xmlns:r="http://schemas.openxmlformats.org/officeDocument/2006/relationships" xmlns:m="http://schemas.openxmlformats.org/officeDocument/2006/math" xmlns:v="urn:schemas-microsoft-com:vml" xmlns:wp14="http://schemas.microsoft.com/office/word/2010/wordprocessingDrawing" xmlns:wp="http://schemas.openxmlformats.org/drawingml/2006/wordprocessingDrawing" xmlns:w10="urn:schemas-microsoft-com:office:word" xmlns:w="http://schemas.openxmlformats.org/wordprocessingml/2006/main" xmlns:w14="http://schemas.microsoft.com/office/word/2010/wordml" xmlns:w15="http://schemas.microsoft.com/office/word/2012/wordml" xmlns:w16cex="http://schemas.microsoft.com/office/word/2018/wordml/cex" xmlns:w16cid="http://schemas.microsoft.com/office/word/2016/wordml/cid" xmlns:w16="http://schemas.microsoft.com/office/word/2018/wordml" xmlns:w16sdtdh="http://schemas.microsoft.com/office/word/2020/wordml/sdtdatahash" xmlns:w16se="http://schemas.microsoft.com/office/word/2015/wordml/symex" xmlns:wpg="http://schemas.microsoft.com/office/word/2010/wordprocessingGroup" xmlns:wpi="http://schemas.microsoft.com/office/word/2010/wordprocessingInk" xmlns:wne="http://schemas.microsoft.com/office/word/2006/wordml" xmlns:wps="http://schemas.microsoft.com/office/word/2010/wordprocessingShape" mc:Ignorable="w14 w15 w16se w16cid w16 w16cex w16sdtdh wp14">
   <w:footnote w:type="separator" w:id="-1">
     <w:p>
       <w:r>
@@ -13857,7 +13996,7 @@
 </file>
 
 <file path=word/numbering.xml><?xml version="1.0" encoding="utf-8"?>
-<w:numbering xmlns:wpc="http://schemas.microsoft.com/office/word/2010/wordprocessingCanvas" xmlns:cx="http://schemas.microsoft.com/office/drawing/2014/chartex" xmlns:cx1="http://schemas.microsoft.com/office/drawing/2015/9/8/chartex" xmlns:cx2="http://schemas.microsoft.com/office/drawing/2015/10/21/chartex" xmlns:cx3="http://schemas.microsoft.com/office/drawing/2016/5/9/chartex" xmlns:cx4="http://schemas.microsoft.com/office/drawing/2016/5/10/chartex" xmlns:cx5="http://schemas.microsoft.com/office/drawing/2016/5/11/chartex" xmlns:cx6="http://schemas.microsoft.com/office/drawing/2016/5/12/chartex" xmlns:cx7="http://schemas.microsoft.com/office/drawing/2016/5/13/chartex" xmlns:cx8="http://schemas.microsoft.com/office/drawing/2016/5/14/chartex" xmlns:mc="http://schemas.openxmlformats.org/markup-compatibility/2006" xmlns:aink="http://schemas.microsoft.com/office/drawing/2016/ink" xmlns:am3d="http://schemas.microsoft.com/office/drawing/2017/model3d" xmlns:o="urn:schemas-microsoft-com:office:office" xmlns:r="http://schemas.openxmlformats.org/officeDocument/2006/relationships" xmlns:m="http://schemas.openxmlformats.org/officeDocument/2006/math" xmlns:v="urn:schemas-microsoft-com:vml" xmlns:wp14="http://schemas.microsoft.com/office/word/2010/wordprocessingDrawing" xmlns:wp="http://schemas.openxmlformats.org/drawingml/2006/wordprocessingDrawing" xmlns:w10="urn:schemas-microsoft-com:office:word" xmlns:w="http://schemas.openxmlformats.org/wordprocessingml/2006/main" xmlns:w14="http://schemas.microsoft.com/office/word/2010/wordml" xmlns:w15="http://schemas.microsoft.com/office/word/2012/wordml" xmlns:w16cex="http://schemas.microsoft.com/office/word/2018/wordml/cex" xmlns:w16cid="http://schemas.microsoft.com/office/word/2016/wordml/cid" xmlns:w16="http://schemas.microsoft.com/office/word/2018/wordml" xmlns:w16se="http://schemas.microsoft.com/office/word/2015/wordml/symex" xmlns:wpg="http://schemas.microsoft.com/office/word/2010/wordprocessingGroup" xmlns:wpi="http://schemas.microsoft.com/office/word/2010/wordprocessingInk" xmlns:wne="http://schemas.microsoft.com/office/word/2006/wordml" xmlns:wps="http://schemas.microsoft.com/office/word/2010/wordprocessingShape" mc:Ignorable="w14 w15 w16se w16cid w16 w16cex wp14">
+<w:numbering xmlns:wpc="http://schemas.microsoft.com/office/word/2010/wordprocessingCanvas" xmlns:cx="http://schemas.microsoft.com/office/drawing/2014/chartex" xmlns:cx1="http://schemas.microsoft.com/office/drawing/2015/9/8/chartex" xmlns:cx2="http://schemas.microsoft.com/office/drawing/2015/10/21/chartex" xmlns:cx3="http://schemas.microsoft.com/office/drawing/2016/5/9/chartex" xmlns:cx4="http://schemas.microsoft.com/office/drawing/2016/5/10/chartex" xmlns:cx5="http://schemas.microsoft.com/office/drawing/2016/5/11/chartex" xmlns:cx6="http://schemas.microsoft.com/office/drawing/2016/5/12/chartex" xmlns:cx7="http://schemas.microsoft.com/office/drawing/2016/5/13/chartex" xmlns:cx8="http://schemas.microsoft.com/office/drawing/2016/5/14/chartex" xmlns:mc="http://schemas.openxmlformats.org/markup-compatibility/2006" xmlns:aink="http://schemas.microsoft.com/office/drawing/2016/ink" xmlns:am3d="http://schemas.microsoft.com/office/drawing/2017/model3d" xmlns:o="urn:schemas-microsoft-com:office:office" xmlns:r="http://schemas.openxmlformats.org/officeDocument/2006/relationships" xmlns:m="http://schemas.openxmlformats.org/officeDocument/2006/math" xmlns:v="urn:schemas-microsoft-com:vml" xmlns:wp14="http://schemas.microsoft.com/office/word/2010/wordprocessingDrawing" xmlns:wp="http://schemas.openxmlformats.org/drawingml/2006/wordprocessingDrawing" xmlns:w10="urn:schemas-microsoft-com:office:word" xmlns:w="http://schemas.openxmlformats.org/wordprocessingml/2006/main" xmlns:w14="http://schemas.microsoft.com/office/word/2010/wordml" xmlns:w15="http://schemas.microsoft.com/office/word/2012/wordml" xmlns:w16cex="http://schemas.microsoft.com/office/word/2018/wordml/cex" xmlns:w16cid="http://schemas.microsoft.com/office/word/2016/wordml/cid" xmlns:w16="http://schemas.microsoft.com/office/word/2018/wordml" xmlns:w16sdtdh="http://schemas.microsoft.com/office/word/2020/wordml/sdtdatahash" xmlns:w16se="http://schemas.microsoft.com/office/word/2015/wordml/symex" xmlns:wpg="http://schemas.microsoft.com/office/word/2010/wordprocessingGroup" xmlns:wpi="http://schemas.microsoft.com/office/word/2010/wordprocessingInk" xmlns:wne="http://schemas.microsoft.com/office/word/2006/wordml" xmlns:wps="http://schemas.microsoft.com/office/word/2010/wordprocessingShape" mc:Ignorable="w14 w15 w16se w16cid w16 w16cex w16sdtdh wp14">
   <w:abstractNum w:abstractNumId="0" w15:restartNumberingAfterBreak="0">
     <w:nsid w:val="00E92463"/>
     <w:multiLevelType w:val="hybridMultilevel"/>
@@ -16995,7 +17134,7 @@
 </file>
 
 <file path=word/styles.xml><?xml version="1.0" encoding="utf-8"?>
-<w:styles xmlns:mc="http://schemas.openxmlformats.org/markup-compatibility/2006" xmlns:r="http://schemas.openxmlformats.org/officeDocument/2006/relationships" xmlns:w="http://schemas.openxmlformats.org/wordprocessingml/2006/main" xmlns:w14="http://schemas.microsoft.com/office/word/2010/wordml" xmlns:w15="http://schemas.microsoft.com/office/word/2012/wordml" xmlns:w16cex="http://schemas.microsoft.com/office/word/2018/wordml/cex" xmlns:w16cid="http://schemas.microsoft.com/office/word/2016/wordml/cid" xmlns:w16="http://schemas.microsoft.com/office/word/2018/wordml" xmlns:w16se="http://schemas.microsoft.com/office/word/2015/wordml/symex" mc:Ignorable="w14 w15 w16se w16cid w16 w16cex">
+<w:styles xmlns:mc="http://schemas.openxmlformats.org/markup-compatibility/2006" xmlns:r="http://schemas.openxmlformats.org/officeDocument/2006/relationships" xmlns:w="http://schemas.openxmlformats.org/wordprocessingml/2006/main" xmlns:w14="http://schemas.microsoft.com/office/word/2010/wordml" xmlns:w15="http://schemas.microsoft.com/office/word/2012/wordml" xmlns:w16cex="http://schemas.microsoft.com/office/word/2018/wordml/cex" xmlns:w16cid="http://schemas.microsoft.com/office/word/2016/wordml/cid" xmlns:w16="http://schemas.microsoft.com/office/word/2018/wordml" xmlns:w16sdtdh="http://schemas.microsoft.com/office/word/2020/wordml/sdtdatahash" xmlns:w16se="http://schemas.microsoft.com/office/word/2015/wordml/symex" mc:Ignorable="w14 w15 w16se w16cid w16 w16cex w16sdtdh">
   <w:docDefaults>
     <w:rPrDefault>
       <w:rPr>

</xml_diff>

<commit_message>
Skyline (21.2): Update Chinese and Japanese DIA/SWATH tutorials.
</commit_message>
<xml_diff>
--- a/pwiz_tools/Skyline/Documentation/Tutorials/Japanese/Skyline DIA QE_ja.docx
+++ b/pwiz_tools/Skyline/Documentation/Tutorials/Japanese/Skyline DIA QE_ja.docx
@@ -1,6 +1,6 @@
 
 <file path=word/document.xml><?xml version="1.0" encoding="utf-8"?>
-<w:document xmlns:wpc="http://schemas.microsoft.com/office/word/2010/wordprocessingCanvas" xmlns:cx="http://schemas.microsoft.com/office/drawing/2014/chartex" xmlns:cx1="http://schemas.microsoft.com/office/drawing/2015/9/8/chartex" xmlns:cx2="http://schemas.microsoft.com/office/drawing/2015/10/21/chartex" xmlns:cx3="http://schemas.microsoft.com/office/drawing/2016/5/9/chartex" xmlns:cx4="http://schemas.microsoft.com/office/drawing/2016/5/10/chartex" xmlns:cx5="http://schemas.microsoft.com/office/drawing/2016/5/11/chartex" xmlns:cx6="http://schemas.microsoft.com/office/drawing/2016/5/12/chartex" xmlns:cx7="http://schemas.microsoft.com/office/drawing/2016/5/13/chartex" xmlns:cx8="http://schemas.microsoft.com/office/drawing/2016/5/14/chartex" xmlns:mc="http://schemas.openxmlformats.org/markup-compatibility/2006" xmlns:aink="http://schemas.microsoft.com/office/drawing/2016/ink" xmlns:am3d="http://schemas.microsoft.com/office/drawing/2017/model3d" xmlns:o="urn:schemas-microsoft-com:office:office" xmlns:r="http://schemas.openxmlformats.org/officeDocument/2006/relationships" xmlns:m="http://schemas.openxmlformats.org/officeDocument/2006/math" xmlns:v="urn:schemas-microsoft-com:vml" xmlns:wp14="http://schemas.microsoft.com/office/word/2010/wordprocessingDrawing" xmlns:wp="http://schemas.openxmlformats.org/drawingml/2006/wordprocessingDrawing" xmlns:w10="urn:schemas-microsoft-com:office:word" xmlns:w="http://schemas.openxmlformats.org/wordprocessingml/2006/main" xmlns:w14="http://schemas.microsoft.com/office/word/2010/wordml" xmlns:w15="http://schemas.microsoft.com/office/word/2012/wordml" xmlns:w16cex="http://schemas.microsoft.com/office/word/2018/wordml/cex" xmlns:w16cid="http://schemas.microsoft.com/office/word/2016/wordml/cid" xmlns:w16="http://schemas.microsoft.com/office/word/2018/wordml" xmlns:w16se="http://schemas.microsoft.com/office/word/2015/wordml/symex" xmlns:wpg="http://schemas.microsoft.com/office/word/2010/wordprocessingGroup" xmlns:wpi="http://schemas.microsoft.com/office/word/2010/wordprocessingInk" xmlns:wne="http://schemas.microsoft.com/office/word/2006/wordml" xmlns:wps="http://schemas.microsoft.com/office/word/2010/wordprocessingShape" mc:Ignorable="w14 w15 w16se w16cid w16 w16cex wp14">
+<w:document xmlns:wpc="http://schemas.microsoft.com/office/word/2010/wordprocessingCanvas" xmlns:cx="http://schemas.microsoft.com/office/drawing/2014/chartex" xmlns:cx1="http://schemas.microsoft.com/office/drawing/2015/9/8/chartex" xmlns:cx2="http://schemas.microsoft.com/office/drawing/2015/10/21/chartex" xmlns:cx3="http://schemas.microsoft.com/office/drawing/2016/5/9/chartex" xmlns:cx4="http://schemas.microsoft.com/office/drawing/2016/5/10/chartex" xmlns:cx5="http://schemas.microsoft.com/office/drawing/2016/5/11/chartex" xmlns:cx6="http://schemas.microsoft.com/office/drawing/2016/5/12/chartex" xmlns:cx7="http://schemas.microsoft.com/office/drawing/2016/5/13/chartex" xmlns:cx8="http://schemas.microsoft.com/office/drawing/2016/5/14/chartex" xmlns:mc="http://schemas.openxmlformats.org/markup-compatibility/2006" xmlns:aink="http://schemas.microsoft.com/office/drawing/2016/ink" xmlns:am3d="http://schemas.microsoft.com/office/drawing/2017/model3d" xmlns:o="urn:schemas-microsoft-com:office:office" xmlns:r="http://schemas.openxmlformats.org/officeDocument/2006/relationships" xmlns:m="http://schemas.openxmlformats.org/officeDocument/2006/math" xmlns:v="urn:schemas-microsoft-com:vml" xmlns:wp14="http://schemas.microsoft.com/office/word/2010/wordprocessingDrawing" xmlns:wp="http://schemas.openxmlformats.org/drawingml/2006/wordprocessingDrawing" xmlns:w10="urn:schemas-microsoft-com:office:word" xmlns:w="http://schemas.openxmlformats.org/wordprocessingml/2006/main" xmlns:w14="http://schemas.microsoft.com/office/word/2010/wordml" xmlns:w15="http://schemas.microsoft.com/office/word/2012/wordml" xmlns:w16cex="http://schemas.microsoft.com/office/word/2018/wordml/cex" xmlns:w16cid="http://schemas.microsoft.com/office/word/2016/wordml/cid" xmlns:w16="http://schemas.microsoft.com/office/word/2018/wordml" xmlns:w16sdtdh="http://schemas.microsoft.com/office/word/2020/wordml/sdtdatahash" xmlns:w16se="http://schemas.microsoft.com/office/word/2015/wordml/symex" xmlns:wpg="http://schemas.microsoft.com/office/word/2010/wordprocessingGroup" xmlns:wpi="http://schemas.microsoft.com/office/word/2010/wordprocessingInk" xmlns:wne="http://schemas.microsoft.com/office/word/2006/wordml" xmlns:wps="http://schemas.microsoft.com/office/word/2010/wordprocessingShape" mc:Ignorable="w14 w15 w16se w16cid w16 w16cex w16sdtdh wp14">
   <w:body>
     <w:p>
       <w:pPr>
@@ -31,7 +31,7 @@
           <w:noProof/>
         </w:rPr>
         <w:pict w14:anchorId="0BC47997">
-          <v:rect id="Rectangle 13" o:spid="_x0000_s1026" style="position:absolute;margin-left:-3.35pt;margin-top:20.65pt;width:466.35pt;height:53.85pt;z-index:251662336;visibility:visible;mso-width-relative:margin;mso-height-relative:margin;v-text-anchor:middle" o:gfxdata="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" filled="f" strokecolor="black [3213]" strokeweight="1pt">
+          <v:rect id="Rectangle 13" o:spid="_x0000_s2050" style="position:absolute;margin-left:-3.35pt;margin-top:20.65pt;width:466.35pt;height:53.85pt;z-index:251662336;visibility:visible;mso-width-relative:margin;mso-height-relative:margin;v-text-anchor:middle" o:gfxdata="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" filled="f" strokecolor="black [3213]" strokeweight="1pt">
             <v:path arrowok="t"/>
           </v:rect>
         </w:pict>
@@ -259,12 +259,21 @@
         <w:t>は、</w:t>
       </w:r>
       <w:hyperlink r:id="rId8" w:history="1">
+        <w:proofErr w:type="spellStart"/>
         <w:r>
           <w:rPr>
             <w:rStyle w:val="Hyperlink"/>
             <w:rFonts w:ascii="Arial" w:eastAsia="Arial" w:hAnsi="Arial"/>
           </w:rPr>
-          <w:t>LFQBench調査</w:t>
+          <w:t>LFQBench</w:t>
+        </w:r>
+        <w:proofErr w:type="spellEnd"/>
+        <w:r>
+          <w:rPr>
+            <w:rStyle w:val="Hyperlink"/>
+            <w:rFonts w:ascii="Arial" w:eastAsia="Arial" w:hAnsi="Arial"/>
+          </w:rPr>
+          <w:t>調査</w:t>
         </w:r>
       </w:hyperlink>
       <w:r>
@@ -2090,10 +2099,10 @@
           <w:noProof/>
         </w:rPr>
         <w:drawing>
-          <wp:inline distT="0" distB="0" distL="0" distR="0" wp14:anchorId="53F39A48" wp14:editId="4372A342">
+          <wp:inline distT="0" distB="0" distL="0" distR="0" wp14:anchorId="3F2199E0" wp14:editId="0718EE89">
             <wp:extent cx="3848100" cy="5514975"/>
             <wp:effectExtent l="0" t="0" r="0" b="9525"/>
-            <wp:docPr id="16" name="Picture 16"/>
+            <wp:docPr id="13" name="Picture 13" descr="Graphical user interface, text, application&#10;&#10;Description automatically generated"/>
             <wp:cNvGraphicFramePr>
               <a:graphicFrameLocks xmlns:a="http://schemas.openxmlformats.org/drawingml/2006/main" noChangeAspect="1"/>
             </wp:cNvGraphicFramePr>
@@ -2101,7 +2110,7 @@
               <a:graphicData uri="http://schemas.openxmlformats.org/drawingml/2006/picture">
                 <pic:pic xmlns:pic="http://schemas.openxmlformats.org/drawingml/2006/picture">
                   <pic:nvPicPr>
-                    <pic:cNvPr id="1" name=""/>
+                    <pic:cNvPr id="13" name="Picture 13" descr="Graphical user interface, text, application&#10;&#10;Description automatically generated"/>
                     <pic:cNvPicPr/>
                   </pic:nvPicPr>
                   <pic:blipFill>
@@ -2497,10 +2506,10 @@
           <w:noProof/>
         </w:rPr>
         <w:drawing>
-          <wp:inline distT="0" distB="0" distL="0" distR="0" wp14:anchorId="1FEDF26C" wp14:editId="0679CBBD">
+          <wp:inline distT="0" distB="0" distL="0" distR="0" wp14:anchorId="3D4F6158" wp14:editId="29565319">
             <wp:extent cx="3848100" cy="5514975"/>
             <wp:effectExtent l="0" t="0" r="0" b="9525"/>
-            <wp:docPr id="17" name="Picture 17"/>
+            <wp:docPr id="19" name="Picture 19" descr="Graphical user interface, text, application&#10;&#10;Description automatically generated"/>
             <wp:cNvGraphicFramePr>
               <a:graphicFrameLocks xmlns:a="http://schemas.openxmlformats.org/drawingml/2006/main" noChangeAspect="1"/>
             </wp:cNvGraphicFramePr>
@@ -2508,7 +2517,7 @@
               <a:graphicData uri="http://schemas.openxmlformats.org/drawingml/2006/picture">
                 <pic:pic xmlns:pic="http://schemas.openxmlformats.org/drawingml/2006/picture">
                   <pic:nvPicPr>
-                    <pic:cNvPr id="1" name=""/>
+                    <pic:cNvPr id="19" name="Picture 19" descr="Graphical user interface, text, application&#10;&#10;Description automatically generated"/>
                     <pic:cNvPicPr/>
                   </pic:nvPicPr>
                   <pic:blipFill>
@@ -2690,10 +2699,10 @@
           <w:noProof/>
         </w:rPr>
         <w:drawing>
-          <wp:inline distT="0" distB="0" distL="0" distR="0" wp14:anchorId="0989D579" wp14:editId="07CF4533">
+          <wp:inline distT="0" distB="0" distL="0" distR="0" wp14:anchorId="2CB9AF5F" wp14:editId="6A89914C">
             <wp:extent cx="5581650" cy="2124075"/>
             <wp:effectExtent l="0" t="0" r="0" b="9525"/>
-            <wp:docPr id="20" name="Picture 20"/>
+            <wp:docPr id="2" name="Picture 2" descr="Graphical user interface, application, table&#10;&#10;Description automatically generated"/>
             <wp:cNvGraphicFramePr>
               <a:graphicFrameLocks xmlns:a="http://schemas.openxmlformats.org/drawingml/2006/main" noChangeAspect="1"/>
             </wp:cNvGraphicFramePr>
@@ -2701,7 +2710,7 @@
               <a:graphicData uri="http://schemas.openxmlformats.org/drawingml/2006/picture">
                 <pic:pic xmlns:pic="http://schemas.openxmlformats.org/drawingml/2006/picture">
                   <pic:nvPicPr>
-                    <pic:cNvPr id="1" name=""/>
+                    <pic:cNvPr id="25" name="Picture 25" descr="Graphical user interface, application, table&#10;&#10;Description automatically generated"/>
                     <pic:cNvPicPr/>
                   </pic:nvPicPr>
                   <pic:blipFill>
@@ -2788,10 +2797,10 @@
           <w:noProof/>
         </w:rPr>
         <w:drawing>
-          <wp:inline distT="0" distB="0" distL="0" distR="0" wp14:anchorId="359E5885" wp14:editId="16B6B97D">
+          <wp:inline distT="0" distB="0" distL="0" distR="0" wp14:anchorId="1CA4F454" wp14:editId="79F493BC">
             <wp:extent cx="5756910" cy="4343400"/>
             <wp:effectExtent l="0" t="0" r="0" b="0"/>
-            <wp:docPr id="21" name="Picture 21"/>
+            <wp:docPr id="3" name="Picture 3" descr="Chart, line chart&#10;&#10;Description automatically generated"/>
             <wp:cNvGraphicFramePr>
               <a:graphicFrameLocks xmlns:a="http://schemas.openxmlformats.org/drawingml/2006/main" noChangeAspect="1"/>
             </wp:cNvGraphicFramePr>
@@ -2799,7 +2808,7 @@
               <a:graphicData uri="http://schemas.openxmlformats.org/drawingml/2006/picture">
                 <pic:pic xmlns:pic="http://schemas.openxmlformats.org/drawingml/2006/picture">
                   <pic:nvPicPr>
-                    <pic:cNvPr id="1" name=""/>
+                    <pic:cNvPr id="26" name="Picture 26" descr="Chart, line chart&#10;&#10;Description automatically generated"/>
                     <pic:cNvPicPr/>
                   </pic:nvPicPr>
                   <pic:blipFill>
@@ -3217,10 +3226,10 @@
           <w:noProof/>
         </w:rPr>
         <w:drawing>
-          <wp:inline distT="0" distB="0" distL="0" distR="0" wp14:anchorId="7AF6BBB6" wp14:editId="668C2402">
+          <wp:inline distT="0" distB="0" distL="0" distR="0" wp14:anchorId="3CE0F326" wp14:editId="1CDCCFE0">
             <wp:extent cx="5562600" cy="4019550"/>
             <wp:effectExtent l="0" t="0" r="0" b="0"/>
-            <wp:docPr id="22" name="Picture 22"/>
+            <wp:docPr id="4" name="Picture 4" descr="Graphical user interface, text, application, email&#10;&#10;Description automatically generated"/>
             <wp:cNvGraphicFramePr>
               <a:graphicFrameLocks xmlns:a="http://schemas.openxmlformats.org/drawingml/2006/main" noChangeAspect="1"/>
             </wp:cNvGraphicFramePr>
@@ -3228,7 +3237,7 @@
               <a:graphicData uri="http://schemas.openxmlformats.org/drawingml/2006/picture">
                 <pic:pic xmlns:pic="http://schemas.openxmlformats.org/drawingml/2006/picture">
                   <pic:nvPicPr>
-                    <pic:cNvPr id="1" name=""/>
+                    <pic:cNvPr id="28" name="Picture 28" descr="Graphical user interface, text, application, email&#10;&#10;Description automatically generated"/>
                     <pic:cNvPicPr/>
                   </pic:nvPicPr>
                   <pic:blipFill>
@@ -3311,10 +3320,10 @@
           <w:noProof/>
         </w:rPr>
         <w:drawing>
-          <wp:inline distT="0" distB="0" distL="0" distR="0" wp14:anchorId="294E5A56" wp14:editId="3DEC6784">
+          <wp:inline distT="0" distB="0" distL="0" distR="0" wp14:anchorId="427BDC8F" wp14:editId="24C93271">
             <wp:extent cx="3848100" cy="5514975"/>
             <wp:effectExtent l="0" t="0" r="0" b="9525"/>
-            <wp:docPr id="23" name="Picture 23"/>
+            <wp:docPr id="5" name="Picture 5" descr="Graphical user interface, text&#10;&#10;Description automatically generated"/>
             <wp:cNvGraphicFramePr>
               <a:graphicFrameLocks xmlns:a="http://schemas.openxmlformats.org/drawingml/2006/main" noChangeAspect="1"/>
             </wp:cNvGraphicFramePr>
@@ -3322,7 +3331,7 @@
               <a:graphicData uri="http://schemas.openxmlformats.org/drawingml/2006/picture">
                 <pic:pic xmlns:pic="http://schemas.openxmlformats.org/drawingml/2006/picture">
                   <pic:nvPicPr>
-                    <pic:cNvPr id="1" name=""/>
+                    <pic:cNvPr id="32" name="Picture 32" descr="Graphical user interface, text&#10;&#10;Description automatically generated"/>
                     <pic:cNvPicPr/>
                   </pic:nvPicPr>
                   <pic:blipFill>
@@ -3479,6 +3488,90 @@
         <w:t>ボタンをクリックします。</w:t>
       </w:r>
     </w:p>
+    <w:p>
+      <w:pPr>
+        <w:rPr>
+          <w:rFonts w:ascii="MS Mincho" w:eastAsia="MS Mincho" w:hAnsi="MS Mincho"/>
+        </w:rPr>
+      </w:pPr>
+      <w:bookmarkStart w:id="0" w:name="_Hlk88546403"/>
+      <w:r>
+        <w:rPr>
+          <w:rFonts w:ascii="MS Mincho" w:eastAsia="MS Mincho" w:hAnsi="MS Mincho" w:hint="eastAsia"/>
+        </w:rPr>
+        <w:t>次の操作で </w:t>
+      </w:r>
+      <w:r>
+        <w:rPr>
+          <w:rFonts w:eastAsia="MS Mincho"/>
+        </w:rPr>
+        <w:t xml:space="preserve">[ </w:t>
+      </w:r>
+      <w:r>
+        <w:rPr>
+          <w:rFonts w:ascii="MS Mincho" w:eastAsia="MS Mincho" w:hAnsi="MS Mincho" w:hint="eastAsia"/>
+          <w:b/>
+          <w:bCs/>
+        </w:rPr>
+        <w:t>修飾を追加</w:t>
+      </w:r>
+      <w:r>
+        <w:rPr>
+          <w:rFonts w:ascii="MS Mincho" w:hAnsi="MS Mincho" w:hint="eastAsia"/>
+          <w:b/>
+          <w:bCs/>
+        </w:rPr>
+        <w:t xml:space="preserve"> </w:t>
+      </w:r>
+      <w:r>
+        <w:rPr>
+          <w:rFonts w:eastAsia="MS Mincho"/>
+        </w:rPr>
+        <w:t>]</w:t>
+      </w:r>
+      <w:r>
+        <w:rPr>
+          <w:rFonts w:ascii="MS Mincho" w:eastAsia="MS Mincho" w:hAnsi="MS Mincho" w:hint="eastAsia"/>
+        </w:rPr>
+        <w:t> ページをスキップします。</w:t>
+      </w:r>
+    </w:p>
+    <w:p>
+      <w:pPr>
+        <w:pStyle w:val="ListParagraph"/>
+        <w:numPr>
+          <w:ilvl w:val="0"/>
+          <w:numId w:val="19"/>
+        </w:numPr>
+      </w:pPr>
+      <w:r>
+        <w:t xml:space="preserve">[ </w:t>
+      </w:r>
+      <w:r>
+        <w:rPr>
+          <w:b/>
+        </w:rPr>
+        <w:t>次</w:t>
+      </w:r>
+      <w:proofErr w:type="gramStart"/>
+      <w:r>
+        <w:rPr>
+          <w:b/>
+        </w:rPr>
+        <w:t>へ</w:t>
+      </w:r>
+      <w:r>
+        <w:t xml:space="preserve"> ]</w:t>
+      </w:r>
+      <w:proofErr w:type="gramEnd"/>
+      <w:r>
+        <w:t xml:space="preserve"> </w:t>
+      </w:r>
+      <w:r>
+        <w:t>ボタンをクリックします。</w:t>
+      </w:r>
+    </w:p>
+    <w:bookmarkEnd w:id="0"/>
     <w:p>
       <w:r>
         <w:t xml:space="preserve">[ </w:t>
@@ -3623,7 +3716,14 @@
               <w:rPr>
                 <w:rFonts w:hint="eastAsia"/>
               </w:rPr>
-              <w:t>この設定では、</w:t>
+              <w:t>この設定</w:t>
+            </w:r>
+            <w:r>
+              <w:rPr>
+                <w:rFonts w:hint="eastAsia"/>
+              </w:rPr>
+              <w:lastRenderedPageBreak/>
+              <w:t>では、</w:t>
             </w:r>
             <w:r>
               <w:t>Skyline</w:t>
@@ -3692,11 +3792,7 @@
               <w:t>MS/MS</w:t>
             </w:r>
             <w:r>
-              <w:t>スペクトルか</w:t>
-            </w:r>
-            <w:r>
-              <w:lastRenderedPageBreak/>
-              <w:t>ら抽出したフラグメントイオン</w:t>
+              <w:t>スペクトルから抽出したフラグメントイオン</w:t>
             </w:r>
             <w:r>
               <w:rPr>
@@ -3814,10 +3910,10 @@
           <w:noProof/>
         </w:rPr>
         <w:drawing>
-          <wp:inline distT="0" distB="0" distL="0" distR="0" wp14:anchorId="314BF75D" wp14:editId="4A5D7E68">
+          <wp:inline distT="0" distB="0" distL="0" distR="0" wp14:anchorId="20DBED92" wp14:editId="3035B83B">
             <wp:extent cx="3848100" cy="5514975"/>
             <wp:effectExtent l="0" t="0" r="0" b="9525"/>
-            <wp:docPr id="24" name="Picture 24"/>
+            <wp:docPr id="34" name="Picture 34" descr="Graphical user interface, application&#10;&#10;Description automatically generated"/>
             <wp:cNvGraphicFramePr>
               <a:graphicFrameLocks xmlns:a="http://schemas.openxmlformats.org/drawingml/2006/main" noChangeAspect="1"/>
             </wp:cNvGraphicFramePr>
@@ -3825,7 +3921,7 @@
               <a:graphicData uri="http://schemas.openxmlformats.org/drawingml/2006/picture">
                 <pic:pic xmlns:pic="http://schemas.openxmlformats.org/drawingml/2006/picture">
                   <pic:nvPicPr>
-                    <pic:cNvPr id="1" name=""/>
+                    <pic:cNvPr id="34" name="Picture 34" descr="Graphical user interface, application&#10;&#10;Description automatically generated"/>
                     <pic:cNvPicPr/>
                   </pic:nvPicPr>
                   <pic:blipFill>
@@ -3975,7 +4071,11 @@
         <w:t>小さく</w:t>
       </w:r>
       <w:r>
-        <w:t>するためにセントロイド化されたデータを使用します。したがって、「</w:t>
+        <w:t>するためにセントロイド化されたデータを使用します。したがって、</w:t>
+      </w:r>
+      <w:r>
+        <w:lastRenderedPageBreak/>
+        <w:t>「</w:t>
       </w:r>
       <w:r>
         <w:t>Centroided</w:t>
@@ -4010,7 +4110,6 @@
         </w:numPr>
       </w:pPr>
       <w:r>
-        <w:lastRenderedPageBreak/>
         <w:t>両方の</w:t>
       </w:r>
       <w:r>
@@ -4467,10 +4566,10 @@
           <w:noProof/>
         </w:rPr>
         <w:drawing>
-          <wp:inline distT="0" distB="0" distL="0" distR="0" wp14:anchorId="7FC72A87" wp14:editId="16B77994">
+          <wp:inline distT="0" distB="0" distL="0" distR="0" wp14:anchorId="74301CA1" wp14:editId="74C73E9A">
             <wp:extent cx="4381500" cy="5353050"/>
             <wp:effectExtent l="0" t="0" r="0" b="0"/>
-            <wp:docPr id="25" name="Picture 25"/>
+            <wp:docPr id="6" name="Picture 6" descr="Table&#10;&#10;Description automatically generated"/>
             <wp:cNvGraphicFramePr>
               <a:graphicFrameLocks xmlns:a="http://schemas.openxmlformats.org/drawingml/2006/main" noChangeAspect="1"/>
             </wp:cNvGraphicFramePr>
@@ -4478,7 +4577,7 @@
               <a:graphicData uri="http://schemas.openxmlformats.org/drawingml/2006/picture">
                 <pic:pic xmlns:pic="http://schemas.openxmlformats.org/drawingml/2006/picture">
                   <pic:nvPicPr>
-                    <pic:cNvPr id="1" name=""/>
+                    <pic:cNvPr id="35" name="Picture 35" descr="Table&#10;&#10;Description automatically generated"/>
                     <pic:cNvPicPr/>
                   </pic:nvPicPr>
                   <pic:blipFill>
@@ -4783,10 +4882,10 @@
           <w:noProof/>
         </w:rPr>
         <w:drawing>
-          <wp:inline distT="0" distB="0" distL="0" distR="0" wp14:anchorId="17BFD20C" wp14:editId="34E9E170">
+          <wp:inline distT="0" distB="0" distL="0" distR="0" wp14:anchorId="50554872" wp14:editId="358FDA4B">
             <wp:extent cx="5756910" cy="3282950"/>
             <wp:effectExtent l="0" t="0" r="0" b="0"/>
-            <wp:docPr id="26" name="Picture 26"/>
+            <wp:docPr id="8" name="Picture 8" descr="Chart, line chart&#10;&#10;Description automatically generated"/>
             <wp:cNvGraphicFramePr>
               <a:graphicFrameLocks xmlns:a="http://schemas.openxmlformats.org/drawingml/2006/main" noChangeAspect="1"/>
             </wp:cNvGraphicFramePr>
@@ -4794,7 +4893,7 @@
               <a:graphicData uri="http://schemas.openxmlformats.org/drawingml/2006/picture">
                 <pic:pic xmlns:pic="http://schemas.openxmlformats.org/drawingml/2006/picture">
                   <pic:nvPicPr>
-                    <pic:cNvPr id="1" name=""/>
+                    <pic:cNvPr id="42" name="Picture 42" descr="Chart, line chart&#10;&#10;Description automatically generated"/>
                     <pic:cNvPicPr/>
                   </pic:nvPicPr>
                   <pic:blipFill>
@@ -5079,10 +5178,10 @@
           <w:noProof/>
         </w:rPr>
         <w:drawing>
-          <wp:inline distT="0" distB="0" distL="0" distR="0" wp14:anchorId="0B7A5FAE" wp14:editId="70B54F74">
+          <wp:inline distT="0" distB="0" distL="0" distR="0" wp14:anchorId="48C683AF" wp14:editId="02B6A193">
             <wp:extent cx="3848100" cy="5514975"/>
             <wp:effectExtent l="0" t="0" r="0" b="9525"/>
-            <wp:docPr id="28" name="Picture 28"/>
+            <wp:docPr id="9" name="Picture 9" descr="Graphical user interface, application&#10;&#10;Description automatically generated"/>
             <wp:cNvGraphicFramePr>
               <a:graphicFrameLocks xmlns:a="http://schemas.openxmlformats.org/drawingml/2006/main" noChangeAspect="1"/>
             </wp:cNvGraphicFramePr>
@@ -5090,7 +5189,7 @@
               <a:graphicData uri="http://schemas.openxmlformats.org/drawingml/2006/picture">
                 <pic:pic xmlns:pic="http://schemas.openxmlformats.org/drawingml/2006/picture">
                   <pic:nvPicPr>
-                    <pic:cNvPr id="1" name=""/>
+                    <pic:cNvPr id="46" name="Picture 46" descr="Graphical user interface, application&#10;&#10;Description automatically generated"/>
                     <pic:cNvPicPr/>
                   </pic:nvPicPr>
                   <pic:blipFill>
@@ -5525,10 +5624,10 @@
           <w:noProof/>
         </w:rPr>
         <w:drawing>
-          <wp:inline distT="0" distB="0" distL="0" distR="0" wp14:anchorId="76B60CA6" wp14:editId="411031B8">
+          <wp:inline distT="0" distB="0" distL="0" distR="0" wp14:anchorId="3DBA98DA" wp14:editId="3A86BE4F">
             <wp:extent cx="3848100" cy="5514975"/>
             <wp:effectExtent l="0" t="0" r="0" b="9525"/>
-            <wp:docPr id="32" name="Picture 32"/>
+            <wp:docPr id="11" name="Picture 11" descr="Text&#10;&#10;Description automatically generated"/>
             <wp:cNvGraphicFramePr>
               <a:graphicFrameLocks xmlns:a="http://schemas.openxmlformats.org/drawingml/2006/main" noChangeAspect="1"/>
             </wp:cNvGraphicFramePr>
@@ -5536,7 +5635,7 @@
               <a:graphicData uri="http://schemas.openxmlformats.org/drawingml/2006/picture">
                 <pic:pic xmlns:pic="http://schemas.openxmlformats.org/drawingml/2006/picture">
                   <pic:nvPicPr>
-                    <pic:cNvPr id="1" name=""/>
+                    <pic:cNvPr id="47" name="Picture 47" descr="Text&#10;&#10;Description automatically generated"/>
                     <pic:cNvPicPr/>
                   </pic:nvPicPr>
                   <pic:blipFill>
@@ -5632,10 +5731,10 @@
           <w:noProof/>
         </w:rPr>
         <w:drawing>
-          <wp:inline distT="0" distB="0" distL="0" distR="0" wp14:anchorId="25502B99" wp14:editId="0FA55890">
+          <wp:inline distT="0" distB="0" distL="0" distR="0" wp14:anchorId="4688AF46" wp14:editId="04B8FCA1">
             <wp:extent cx="3962400" cy="2752725"/>
             <wp:effectExtent l="0" t="0" r="0" b="9525"/>
-            <wp:docPr id="35" name="Picture 35"/>
+            <wp:docPr id="16" name="Picture 16" descr="Graphical user interface, text&#10;&#10;Description automatically generated"/>
             <wp:cNvGraphicFramePr>
               <a:graphicFrameLocks xmlns:a="http://schemas.openxmlformats.org/drawingml/2006/main" noChangeAspect="1"/>
             </wp:cNvGraphicFramePr>
@@ -5643,7 +5742,7 @@
               <a:graphicData uri="http://schemas.openxmlformats.org/drawingml/2006/picture">
                 <pic:pic xmlns:pic="http://schemas.openxmlformats.org/drawingml/2006/picture">
                   <pic:nvPicPr>
-                    <pic:cNvPr id="1" name=""/>
+                    <pic:cNvPr id="51" name="Picture 51" descr="Graphical user interface, text&#10;&#10;Description automatically generated"/>
                     <pic:cNvPicPr/>
                   </pic:nvPicPr>
                   <pic:blipFill>
@@ -5939,10 +6038,10 @@
           <w:noProof/>
         </w:rPr>
         <w:drawing>
-          <wp:inline distT="0" distB="0" distL="0" distR="0" wp14:anchorId="554346D5" wp14:editId="11012DE7">
+          <wp:inline distT="0" distB="0" distL="0" distR="0" wp14:anchorId="205F3EFF" wp14:editId="01008F70">
             <wp:extent cx="5756910" cy="3269615"/>
             <wp:effectExtent l="0" t="0" r="0" b="6985"/>
-            <wp:docPr id="36" name="Picture 36"/>
+            <wp:docPr id="53" name="Picture 53" descr="Graphical user interface, chart&#10;&#10;Description automatically generated"/>
             <wp:cNvGraphicFramePr>
               <a:graphicFrameLocks xmlns:a="http://schemas.openxmlformats.org/drawingml/2006/main" noChangeAspect="1"/>
             </wp:cNvGraphicFramePr>
@@ -5950,7 +6049,7 @@
               <a:graphicData uri="http://schemas.openxmlformats.org/drawingml/2006/picture">
                 <pic:pic xmlns:pic="http://schemas.openxmlformats.org/drawingml/2006/picture">
                   <pic:nvPicPr>
-                    <pic:cNvPr id="1" name=""/>
+                    <pic:cNvPr id="53" name="Picture 53" descr="Graphical user interface, chart&#10;&#10;Description automatically generated"/>
                     <pic:cNvPicPr/>
                   </pic:nvPicPr>
                   <pic:blipFill>
@@ -6081,10 +6180,10 @@
           <w:noProof/>
         </w:rPr>
         <w:drawing>
-          <wp:inline distT="0" distB="0" distL="0" distR="0" wp14:anchorId="754AA632" wp14:editId="4BD6BD9B">
+          <wp:inline distT="0" distB="0" distL="0" distR="0" wp14:anchorId="6247FF17" wp14:editId="7F120033">
             <wp:extent cx="5756910" cy="3526790"/>
             <wp:effectExtent l="0" t="0" r="0" b="0"/>
-            <wp:docPr id="37" name="Picture 37"/>
+            <wp:docPr id="54" name="Picture 54" descr="Chart, histogram&#10;&#10;Description automatically generated"/>
             <wp:cNvGraphicFramePr>
               <a:graphicFrameLocks xmlns:a="http://schemas.openxmlformats.org/drawingml/2006/main" noChangeAspect="1"/>
             </wp:cNvGraphicFramePr>
@@ -6092,7 +6191,7 @@
               <a:graphicData uri="http://schemas.openxmlformats.org/drawingml/2006/picture">
                 <pic:pic xmlns:pic="http://schemas.openxmlformats.org/drawingml/2006/picture">
                   <pic:nvPicPr>
-                    <pic:cNvPr id="1" name=""/>
+                    <pic:cNvPr id="54" name="Picture 54" descr="Chart, histogram&#10;&#10;Description automatically generated"/>
                     <pic:cNvPicPr/>
                   </pic:nvPicPr>
                   <pic:blipFill>
@@ -6798,10 +6897,10 @@
           <w:noProof/>
         </w:rPr>
         <w:drawing>
-          <wp:inline distT="0" distB="0" distL="0" distR="0" wp14:anchorId="0834BD73" wp14:editId="6A54ABF5">
+          <wp:inline distT="0" distB="0" distL="0" distR="0" wp14:anchorId="40996CF5" wp14:editId="58F5C559">
             <wp:extent cx="3448050" cy="4657725"/>
             <wp:effectExtent l="0" t="0" r="0" b="9525"/>
-            <wp:docPr id="38" name="Picture 38"/>
+            <wp:docPr id="17" name="Picture 17" descr="A picture containing text&#10;&#10;Description automatically generated"/>
             <wp:cNvGraphicFramePr>
               <a:graphicFrameLocks xmlns:a="http://schemas.openxmlformats.org/drawingml/2006/main" noChangeAspect="1"/>
             </wp:cNvGraphicFramePr>
@@ -6809,7 +6908,7 @@
               <a:graphicData uri="http://schemas.openxmlformats.org/drawingml/2006/picture">
                 <pic:pic xmlns:pic="http://schemas.openxmlformats.org/drawingml/2006/picture">
                   <pic:nvPicPr>
-                    <pic:cNvPr id="1" name=""/>
+                    <pic:cNvPr id="55" name="Picture 55" descr="A picture containing text&#10;&#10;Description automatically generated"/>
                     <pic:cNvPicPr/>
                   </pic:nvPicPr>
                   <pic:blipFill>
@@ -7351,10 +7450,10 @@
           <w:noProof/>
         </w:rPr>
         <w:drawing>
-          <wp:inline distT="0" distB="0" distL="0" distR="0" wp14:anchorId="4D55C546" wp14:editId="6E7DDE27">
+          <wp:inline distT="0" distB="0" distL="0" distR="0" wp14:anchorId="152FBA9B" wp14:editId="631692D0">
             <wp:extent cx="5476875" cy="2619375"/>
             <wp:effectExtent l="0" t="0" r="9525" b="9525"/>
-            <wp:docPr id="39" name="Picture 39"/>
+            <wp:docPr id="56" name="Picture 56" descr="Table&#10;&#10;Description automatically generated"/>
             <wp:cNvGraphicFramePr>
               <a:graphicFrameLocks xmlns:a="http://schemas.openxmlformats.org/drawingml/2006/main" noChangeAspect="1"/>
             </wp:cNvGraphicFramePr>
@@ -7362,7 +7461,7 @@
               <a:graphicData uri="http://schemas.openxmlformats.org/drawingml/2006/picture">
                 <pic:pic xmlns:pic="http://schemas.openxmlformats.org/drawingml/2006/picture">
                   <pic:nvPicPr>
-                    <pic:cNvPr id="1" name=""/>
+                    <pic:cNvPr id="56" name="Picture 56" descr="Table&#10;&#10;Description automatically generated"/>
                     <pic:cNvPicPr/>
                   </pic:nvPicPr>
                   <pic:blipFill>
@@ -8043,18 +8142,18 @@
           <w:noProof/>
         </w:rPr>
         <w:drawing>
-          <wp:anchor distT="0" distB="0" distL="114300" distR="114300" simplePos="0" relativeHeight="251656192" behindDoc="0" locked="0" layoutInCell="1" allowOverlap="1" wp14:anchorId="6DC06232" wp14:editId="088404E4">
+          <wp:anchor distT="0" distB="0" distL="114300" distR="114300" simplePos="0" relativeHeight="251667456" behindDoc="0" locked="0" layoutInCell="1" allowOverlap="1" wp14:anchorId="15983C11" wp14:editId="77DB20EF">
             <wp:simplePos x="0" y="0"/>
             <wp:positionH relativeFrom="margin">
-              <wp:posOffset>25400</wp:posOffset>
+              <wp:posOffset>-425450</wp:posOffset>
             </wp:positionH>
             <wp:positionV relativeFrom="paragraph">
-              <wp:posOffset>31115</wp:posOffset>
+              <wp:posOffset>-141345285</wp:posOffset>
             </wp:positionV>
             <wp:extent cx="2519680" cy="3385185"/>
             <wp:effectExtent l="25400" t="25400" r="20320" b="18415"/>
             <wp:wrapSquare wrapText="bothSides"/>
-            <wp:docPr id="29" name="Picture 29"/>
+            <wp:docPr id="29" name="Picture 29" descr="Graphical user interface&#10;&#10;Description automatically generated with medium confidence"/>
             <wp:cNvGraphicFramePr>
               <a:graphicFrameLocks xmlns:a="http://schemas.openxmlformats.org/drawingml/2006/main" noChangeAspect="1"/>
             </wp:cNvGraphicFramePr>
@@ -8062,7 +8161,7 @@
               <a:graphicData uri="http://schemas.openxmlformats.org/drawingml/2006/picture">
                 <pic:pic xmlns:pic="http://schemas.openxmlformats.org/drawingml/2006/picture">
                   <pic:nvPicPr>
-                    <pic:cNvPr id="1" name=""/>
+                    <pic:cNvPr id="29" name="Picture 29" descr="Graphical user interface&#10;&#10;Description automatically generated with medium confidence"/>
                     <pic:cNvPicPr/>
                   </pic:nvPicPr>
                   <pic:blipFill rotWithShape="1">
@@ -8094,14 +8193,20 @@
                       <a:tailEnd type="none" w="med" len="med"/>
                     </a:ln>
                     <a:extLst>
-                      <a:ext uri="{53640926-AAD7-44D8-BBD7-CCE9431645EC}">
-                        <a14:shadowObscured xmlns:a14="http://schemas.microsoft.com/office/drawing/2010/main"/>
+                      <a:ext uri="{53640926-AAD7-44d8-BBD7-CCE9431645EC}">
+                        <a14:shadowObscured xmlns="" xmlns:o="urn:schemas-microsoft-com:office:office" xmlns:v="urn:schemas-microsoft-com:vml" xmlns:w10="urn:schemas-microsoft-com:office:word" xmlns:w="http://schemas.openxmlformats.org/wordprocessingml/2006/main" xmlns:a14="http://schemas.microsoft.com/office/drawing/2010/main" xmlns:mv="urn:schemas-microsoft-com:mac:vml" xmlns:mo="http://schemas.microsoft.com/office/mac/office/2008/main"/>
                       </a:ext>
                     </a:extLst>
                   </pic:spPr>
                 </pic:pic>
               </a:graphicData>
             </a:graphic>
+            <wp14:sizeRelH relativeFrom="page">
+              <wp14:pctWidth>0</wp14:pctWidth>
+            </wp14:sizeRelH>
+            <wp14:sizeRelV relativeFrom="page">
+              <wp14:pctHeight>0</wp14:pctHeight>
+            </wp14:sizeRelV>
           </wp:anchor>
         </w:drawing>
       </w:r>
@@ -8110,10 +8215,10 @@
           <w:noProof/>
         </w:rPr>
         <w:drawing>
-          <wp:inline distT="0" distB="0" distL="0" distR="0" wp14:anchorId="4BBC4185" wp14:editId="102A68FB">
+          <wp:inline distT="0" distB="0" distL="0" distR="0" wp14:anchorId="1636531A" wp14:editId="3D1EDAE5">
             <wp:extent cx="2519680" cy="3405505"/>
             <wp:effectExtent l="19050" t="19050" r="13970" b="23495"/>
-            <wp:docPr id="30" name="Picture 30"/>
+            <wp:docPr id="30" name="Picture 30" descr="Graphical user interface, application, table&#10;&#10;Description automatically generated"/>
             <wp:cNvGraphicFramePr>
               <a:graphicFrameLocks xmlns:a="http://schemas.openxmlformats.org/drawingml/2006/main" noChangeAspect="1"/>
             </wp:cNvGraphicFramePr>
@@ -8121,7 +8226,7 @@
               <a:graphicData uri="http://schemas.openxmlformats.org/drawingml/2006/picture">
                 <pic:pic xmlns:pic="http://schemas.openxmlformats.org/drawingml/2006/picture">
                   <pic:nvPicPr>
-                    <pic:cNvPr id="1" name=""/>
+                    <pic:cNvPr id="30" name="Picture 30" descr="Graphical user interface, application, table&#10;&#10;Description automatically generated"/>
                     <pic:cNvPicPr/>
                   </pic:nvPicPr>
                   <pic:blipFill rotWithShape="1">
@@ -8149,8 +8254,8 @@
                       </a:solidFill>
                     </a:ln>
                     <a:extLst>
-                      <a:ext uri="{53640926-AAD7-44D8-BBD7-CCE9431645EC}">
-                        <a14:shadowObscured xmlns:a14="http://schemas.microsoft.com/office/drawing/2010/main"/>
+                      <a:ext uri="{53640926-AAD7-44d8-BBD7-CCE9431645EC}">
+                        <a14:shadowObscured xmlns="" xmlns:o="urn:schemas-microsoft-com:office:office" xmlns:v="urn:schemas-microsoft-com:vml" xmlns:w10="urn:schemas-microsoft-com:office:word" xmlns:w="http://schemas.openxmlformats.org/wordprocessingml/2006/main" xmlns:a14="http://schemas.microsoft.com/office/drawing/2010/main" xmlns:mv="urn:schemas-microsoft-com:mac:vml" xmlns:mo="http://schemas.microsoft.com/office/mac/office/2008/main"/>
                       </a:ext>
                     </a:extLst>
                   </pic:spPr>
@@ -8246,10 +8351,10 @@
           <w:noProof/>
         </w:rPr>
         <w:drawing>
-          <wp:inline distT="0" distB="0" distL="0" distR="0" wp14:anchorId="460A1A9C" wp14:editId="0CAB99B5">
+          <wp:inline distT="0" distB="0" distL="0" distR="0" wp14:anchorId="77F56D4B" wp14:editId="1D6EDDA5">
             <wp:extent cx="5756910" cy="4241800"/>
             <wp:effectExtent l="0" t="0" r="0" b="6350"/>
-            <wp:docPr id="40" name="Picture 40"/>
+            <wp:docPr id="58" name="Picture 58" descr="Graphical user interface, application&#10;&#10;Description automatically generated"/>
             <wp:cNvGraphicFramePr>
               <a:graphicFrameLocks xmlns:a="http://schemas.openxmlformats.org/drawingml/2006/main" noChangeAspect="1"/>
             </wp:cNvGraphicFramePr>
@@ -8257,7 +8362,7 @@
               <a:graphicData uri="http://schemas.openxmlformats.org/drawingml/2006/picture">
                 <pic:pic xmlns:pic="http://schemas.openxmlformats.org/drawingml/2006/picture">
                   <pic:nvPicPr>
-                    <pic:cNvPr id="1" name=""/>
+                    <pic:cNvPr id="58" name="Picture 58" descr="Graphical user interface, application&#10;&#10;Description automatically generated"/>
                     <pic:cNvPicPr/>
                   </pic:nvPicPr>
                   <pic:blipFill>
@@ -8299,13 +8404,13 @@
       <w:r>
         <w:t>タンパク質である「</w:t>
       </w:r>
-      <w:bookmarkStart w:id="0" w:name="OLE_LINK1"/>
-      <w:bookmarkStart w:id="1" w:name="OLE_LINK2"/>
+      <w:bookmarkStart w:id="1" w:name="OLE_LINK1"/>
+      <w:bookmarkStart w:id="2" w:name="OLE_LINK2"/>
       <w:r>
         <w:t>sp|P63284|CLPB_ECOLI</w:t>
       </w:r>
-      <w:bookmarkEnd w:id="0"/>
       <w:bookmarkEnd w:id="1"/>
+      <w:bookmarkEnd w:id="2"/>
       <w:r>
         <w:t>」をクリックします。</w:t>
       </w:r>
@@ -8478,13 +8583,13 @@
       <w:r>
         <w:t>このタンパク質でペプチド</w:t>
       </w:r>
-      <w:bookmarkStart w:id="2" w:name="OLE_LINK3"/>
-      <w:bookmarkStart w:id="3" w:name="OLE_LINK4"/>
+      <w:bookmarkStart w:id="3" w:name="OLE_LINK3"/>
+      <w:bookmarkStart w:id="4" w:name="OLE_LINK4"/>
       <w:r>
         <w:t>LPQVEGTGGDVQPSQDLVR</w:t>
       </w:r>
-      <w:bookmarkEnd w:id="2"/>
       <w:bookmarkEnd w:id="3"/>
+      <w:bookmarkEnd w:id="4"/>
       <w:r>
         <w:t>を選択します。</w:t>
       </w:r>
@@ -8515,10 +8620,10 @@
           <w:noProof/>
         </w:rPr>
         <w:drawing>
-          <wp:inline distT="0" distB="0" distL="0" distR="0" wp14:anchorId="2E346FB9" wp14:editId="2CAEE42D">
+          <wp:inline distT="0" distB="0" distL="0" distR="0" wp14:anchorId="0F8BE645" wp14:editId="050D9613">
             <wp:extent cx="5756910" cy="4241800"/>
             <wp:effectExtent l="0" t="0" r="0" b="6350"/>
-            <wp:docPr id="41" name="Picture 41"/>
+            <wp:docPr id="59" name="Picture 59" descr="Graphical user interface, application&#10;&#10;Description automatically generated"/>
             <wp:cNvGraphicFramePr>
               <a:graphicFrameLocks xmlns:a="http://schemas.openxmlformats.org/drawingml/2006/main" noChangeAspect="1"/>
             </wp:cNvGraphicFramePr>
@@ -8526,7 +8631,7 @@
               <a:graphicData uri="http://schemas.openxmlformats.org/drawingml/2006/picture">
                 <pic:pic xmlns:pic="http://schemas.openxmlformats.org/drawingml/2006/picture">
                   <pic:nvPicPr>
-                    <pic:cNvPr id="1" name=""/>
+                    <pic:cNvPr id="59" name="Picture 59" descr="Graphical user interface, application&#10;&#10;Description automatically generated"/>
                     <pic:cNvPicPr/>
                   </pic:nvPicPr>
                   <pic:blipFill>
@@ -8855,10 +8960,10 @@
           <w:noProof/>
         </w:rPr>
         <w:drawing>
-          <wp:inline distT="0" distB="0" distL="0" distR="0" wp14:anchorId="4C744F44" wp14:editId="2511B108">
-            <wp:extent cx="4334510" cy="3847465"/>
-            <wp:effectExtent l="0" t="0" r="8890" b="635"/>
-            <wp:docPr id="42" name="Picture 42"/>
+          <wp:inline distT="0" distB="0" distL="0" distR="0" wp14:anchorId="30B8701B" wp14:editId="2EB17CEC">
+            <wp:extent cx="4324350" cy="3848100"/>
+            <wp:effectExtent l="0" t="0" r="0" b="0"/>
+            <wp:docPr id="61" name="Picture 61" descr="Chart, histogram&#10;&#10;Description automatically generated"/>
             <wp:cNvGraphicFramePr>
               <a:graphicFrameLocks xmlns:a="http://schemas.openxmlformats.org/drawingml/2006/main" noChangeAspect="1"/>
             </wp:cNvGraphicFramePr>
@@ -8866,7 +8971,7 @@
               <a:graphicData uri="http://schemas.openxmlformats.org/drawingml/2006/picture">
                 <pic:pic xmlns:pic="http://schemas.openxmlformats.org/drawingml/2006/picture">
                   <pic:nvPicPr>
-                    <pic:cNvPr id="0" name="Picture 1"/>
+                    <pic:cNvPr id="61" name="Picture 61" descr="Chart, histogram&#10;&#10;Description automatically generated"/>
                     <pic:cNvPicPr>
                       <a:picLocks noChangeAspect="1" noChangeArrowheads="1"/>
                     </pic:cNvPicPr>
@@ -8887,7 +8992,7 @@
                   <pic:spPr bwMode="auto">
                     <a:xfrm>
                       <a:off x="0" y="0"/>
-                      <a:ext cx="4334510" cy="3847465"/>
+                      <a:ext cx="4324350" cy="3848100"/>
                     </a:xfrm>
                     <a:prstGeom prst="rect">
                       <a:avLst/>
@@ -8982,10 +9087,10 @@
           <w:noProof/>
         </w:rPr>
         <w:drawing>
-          <wp:inline distT="0" distB="0" distL="0" distR="0" wp14:anchorId="32C144C4" wp14:editId="3B77EA45">
+          <wp:inline distT="0" distB="0" distL="0" distR="0" wp14:anchorId="52FB61D8" wp14:editId="10E581E6">
             <wp:extent cx="5619750" cy="4114800"/>
             <wp:effectExtent l="0" t="0" r="0" b="0"/>
-            <wp:docPr id="46" name="Picture 46"/>
+            <wp:docPr id="62" name="Picture 62" descr="Chart, histogram&#10;&#10;Description automatically generated"/>
             <wp:cNvGraphicFramePr>
               <a:graphicFrameLocks xmlns:a="http://schemas.openxmlformats.org/drawingml/2006/main" noChangeAspect="1"/>
             </wp:cNvGraphicFramePr>
@@ -8993,7 +9098,7 @@
               <a:graphicData uri="http://schemas.openxmlformats.org/drawingml/2006/picture">
                 <pic:pic xmlns:pic="http://schemas.openxmlformats.org/drawingml/2006/picture">
                   <pic:nvPicPr>
-                    <pic:cNvPr id="1" name=""/>
+                    <pic:cNvPr id="62" name="Picture 62" descr="Chart, histogram&#10;&#10;Description automatically generated"/>
                     <pic:cNvPicPr/>
                   </pic:nvPicPr>
                   <pic:blipFill>
@@ -9060,10 +9165,10 @@
           <w:noProof/>
         </w:rPr>
         <w:drawing>
-          <wp:inline distT="0" distB="0" distL="0" distR="0" wp14:anchorId="02633575" wp14:editId="33067B8F">
+          <wp:inline distT="0" distB="0" distL="0" distR="0" wp14:anchorId="57566B5C" wp14:editId="29617B12">
             <wp:extent cx="5619750" cy="4114800"/>
             <wp:effectExtent l="0" t="0" r="0" b="0"/>
-            <wp:docPr id="47" name="Picture 47"/>
+            <wp:docPr id="63" name="Picture 63" descr="Chart&#10;&#10;Description automatically generated with low confidence"/>
             <wp:cNvGraphicFramePr>
               <a:graphicFrameLocks xmlns:a="http://schemas.openxmlformats.org/drawingml/2006/main" noChangeAspect="1"/>
             </wp:cNvGraphicFramePr>
@@ -9071,7 +9176,7 @@
               <a:graphicData uri="http://schemas.openxmlformats.org/drawingml/2006/picture">
                 <pic:pic xmlns:pic="http://schemas.openxmlformats.org/drawingml/2006/picture">
                   <pic:nvPicPr>
-                    <pic:cNvPr id="1" name=""/>
+                    <pic:cNvPr id="63" name="Picture 63" descr="Chart&#10;&#10;Description automatically generated with low confidence"/>
                     <pic:cNvPicPr/>
                   </pic:nvPicPr>
                   <pic:blipFill>
@@ -9316,10 +9421,10 @@
         </w:rPr>
         <w:lastRenderedPageBreak/>
         <w:drawing>
-          <wp:inline distT="0" distB="0" distL="0" distR="0" wp14:anchorId="1ABEDD51" wp14:editId="273D3808">
+          <wp:inline distT="0" distB="0" distL="0" distR="0" wp14:anchorId="0B94E098" wp14:editId="6978E6D5">
             <wp:extent cx="5619750" cy="4114800"/>
             <wp:effectExtent l="0" t="0" r="0" b="0"/>
-            <wp:docPr id="48" name="Picture 48"/>
+            <wp:docPr id="64" name="Picture 64" descr="Chart, histogram&#10;&#10;Description automatically generated"/>
             <wp:cNvGraphicFramePr>
               <a:graphicFrameLocks xmlns:a="http://schemas.openxmlformats.org/drawingml/2006/main" noChangeAspect="1"/>
             </wp:cNvGraphicFramePr>
@@ -9327,7 +9432,7 @@
               <a:graphicData uri="http://schemas.openxmlformats.org/drawingml/2006/picture">
                 <pic:pic xmlns:pic="http://schemas.openxmlformats.org/drawingml/2006/picture">
                   <pic:nvPicPr>
-                    <pic:cNvPr id="1" name=""/>
+                    <pic:cNvPr id="64" name="Picture 64" descr="Chart, histogram&#10;&#10;Description automatically generated"/>
                     <pic:cNvPicPr/>
                   </pic:nvPicPr>
                   <pic:blipFill>
@@ -9481,25 +9586,40 @@
         <w:t>平均値は</w:t>
       </w:r>
       <w:r>
-        <w:t>1.5</w:t>
+        <w:t>1.</w:t>
+      </w:r>
+      <w:r>
+        <w:t>3</w:t>
       </w:r>
       <w:r>
         <w:t>～</w:t>
       </w:r>
       <w:r>
-        <w:t>2.5</w:t>
+        <w:t>1.8</w:t>
       </w:r>
       <w:r>
         <w:t>、標準偏差値は</w:t>
       </w:r>
       <w:r>
-        <w:t>2.3</w:t>
+        <w:t>3</w:t>
+      </w:r>
+      <w:r>
+        <w:t>.</w:t>
+      </w:r>
+      <w:r>
+        <w:t>7</w:t>
       </w:r>
       <w:r>
         <w:t>～</w:t>
       </w:r>
       <w:r>
-        <w:t>3.3</w:t>
+        <w:t>4</w:t>
+      </w:r>
+      <w:r>
+        <w:t>.</w:t>
+      </w:r>
+      <w:r>
+        <w:t>4</w:t>
       </w:r>
       <w:r>
         <w:t>であることがわかります。</w:t>
@@ -9529,7 +9649,19 @@
         <w:t>標準偏差</w:t>
       </w:r>
       <w:r>
-        <w:t xml:space="preserve"> = 2.5 + 3.5</w:t>
+        <w:t xml:space="preserve"> = </w:t>
+      </w:r>
+      <w:r>
+        <w:t>1</w:t>
+      </w:r>
+      <w:r>
+        <w:t>.</w:t>
+      </w:r>
+      <w:r>
+        <w:t>8</w:t>
+      </w:r>
+      <w:r>
+        <w:t xml:space="preserve"> + 3</w:t>
       </w:r>
       <w:r>
         <w:t xml:space="preserve"> </w:t>
@@ -9541,7 +9673,13 @@
         <w:t xml:space="preserve">× </w:t>
       </w:r>
       <w:r>
-        <w:t>3 = 13</w:t>
+        <w:t>4.4</w:t>
+      </w:r>
+      <w:r>
+        <w:t xml:space="preserve"> = 1</w:t>
+      </w:r>
+      <w:r>
+        <w:t>5</w:t>
       </w:r>
       <w:r>
         <w:t xml:space="preserve"> </w:t>
@@ -9750,7 +9888,7 @@
         <w:ind w:left="0" w:firstLine="0"/>
         <w:contextualSpacing w:val="0"/>
       </w:pPr>
-      <w:bookmarkStart w:id="4" w:name="_Hlk23864603"/>
+      <w:bookmarkStart w:id="5" w:name="_Hlk23864603"/>
       <w:r>
         <w:lastRenderedPageBreak/>
         <w:t xml:space="preserve">[ </w:t>
@@ -9828,10 +9966,10 @@
           <w:noProof/>
         </w:rPr>
         <w:drawing>
-          <wp:inline distT="0" distB="0" distL="0" distR="0" wp14:anchorId="729B48F2" wp14:editId="4A4A550A">
+          <wp:inline distT="0" distB="0" distL="0" distR="0" wp14:anchorId="38255A2E" wp14:editId="0C01611E">
             <wp:extent cx="5619750" cy="4114800"/>
             <wp:effectExtent l="0" t="0" r="0" b="0"/>
-            <wp:docPr id="51" name="Picture 51"/>
+            <wp:docPr id="65" name="Picture 65" descr="Chart, line chart&#10;&#10;Description automatically generated"/>
             <wp:cNvGraphicFramePr>
               <a:graphicFrameLocks xmlns:a="http://schemas.openxmlformats.org/drawingml/2006/main" noChangeAspect="1"/>
             </wp:cNvGraphicFramePr>
@@ -9839,7 +9977,7 @@
               <a:graphicData uri="http://schemas.openxmlformats.org/drawingml/2006/picture">
                 <pic:pic xmlns:pic="http://schemas.openxmlformats.org/drawingml/2006/picture">
                   <pic:nvPicPr>
-                    <pic:cNvPr id="1" name=""/>
+                    <pic:cNvPr id="65" name="Picture 65" descr="Chart, line chart&#10;&#10;Description automatically generated"/>
                     <pic:cNvPicPr/>
                   </pic:nvPicPr>
                   <pic:blipFill>
@@ -9864,7 +10002,7 @@
         </w:drawing>
       </w:r>
     </w:p>
-    <w:bookmarkEnd w:id="4"/>
+    <w:bookmarkEnd w:id="5"/>
     <w:p>
       <w:pPr>
         <w:pStyle w:val="ListParagraph"/>
@@ -9942,10 +10080,10 @@
           <w:noProof/>
         </w:rPr>
         <w:drawing>
-          <wp:inline distT="0" distB="0" distL="0" distR="0" wp14:anchorId="20AD347B" wp14:editId="2FC30FFA">
+          <wp:inline distT="0" distB="0" distL="0" distR="0" wp14:anchorId="36374EF5" wp14:editId="02DCEF50">
             <wp:extent cx="5619750" cy="4114800"/>
             <wp:effectExtent l="0" t="0" r="0" b="0"/>
-            <wp:docPr id="55" name="Picture 55"/>
+            <wp:docPr id="18" name="Picture 18" descr="Chart, scatter chart&#10;&#10;Description automatically generated"/>
             <wp:cNvGraphicFramePr>
               <a:graphicFrameLocks xmlns:a="http://schemas.openxmlformats.org/drawingml/2006/main" noChangeAspect="1"/>
             </wp:cNvGraphicFramePr>
@@ -9953,7 +10091,7 @@
               <a:graphicData uri="http://schemas.openxmlformats.org/drawingml/2006/picture">
                 <pic:pic xmlns:pic="http://schemas.openxmlformats.org/drawingml/2006/picture">
                   <pic:nvPicPr>
-                    <pic:cNvPr id="1" name=""/>
+                    <pic:cNvPr id="66" name="Picture 66" descr="Chart, scatter chart&#10;&#10;Description automatically generated"/>
                     <pic:cNvPicPr/>
                   </pic:nvPicPr>
                   <pic:blipFill>
@@ -10626,10 +10764,10 @@
           <w:noProof/>
         </w:rPr>
         <w:drawing>
-          <wp:inline distT="0" distB="0" distL="0" distR="0" wp14:anchorId="6948B39F" wp14:editId="251FD7BE">
+          <wp:inline distT="0" distB="0" distL="0" distR="0" wp14:anchorId="4B4FBD70" wp14:editId="4D235771">
             <wp:extent cx="4924425" cy="5667375"/>
             <wp:effectExtent l="0" t="0" r="9525" b="9525"/>
-            <wp:docPr id="1" name="Picture 1"/>
+            <wp:docPr id="1" name="Picture 1" descr="Graphical user interface, text, application, email&#10;&#10;Description automatically generated"/>
             <wp:cNvGraphicFramePr>
               <a:graphicFrameLocks xmlns:a="http://schemas.openxmlformats.org/drawingml/2006/main" noChangeAspect="1"/>
             </wp:cNvGraphicFramePr>
@@ -10637,7 +10775,7 @@
               <a:graphicData uri="http://schemas.openxmlformats.org/drawingml/2006/picture">
                 <pic:pic xmlns:pic="http://schemas.openxmlformats.org/drawingml/2006/picture">
                   <pic:nvPicPr>
-                    <pic:cNvPr id="1" name=""/>
+                    <pic:cNvPr id="1" name="Picture 1" descr="Graphical user interface, text, application, email&#10;&#10;Description automatically generated"/>
                     <pic:cNvPicPr/>
                   </pic:nvPicPr>
                   <pic:blipFill>
@@ -11034,10 +11172,10 @@
           <w:noProof/>
         </w:rPr>
         <w:drawing>
-          <wp:inline distT="0" distB="0" distL="0" distR="0" wp14:anchorId="51A46CF6" wp14:editId="2BF50A83">
+          <wp:inline distT="0" distB="0" distL="0" distR="0" wp14:anchorId="4E29A017" wp14:editId="2DEF727D">
             <wp:extent cx="5619750" cy="4114800"/>
             <wp:effectExtent l="0" t="0" r="0" b="0"/>
-            <wp:docPr id="66" name="Picture 66"/>
+            <wp:docPr id="20" name="Picture 20" descr="Table&#10;&#10;Description automatically generated"/>
             <wp:cNvGraphicFramePr>
               <a:graphicFrameLocks xmlns:a="http://schemas.openxmlformats.org/drawingml/2006/main" noChangeAspect="1"/>
             </wp:cNvGraphicFramePr>
@@ -11045,7 +11183,7 @@
               <a:graphicData uri="http://schemas.openxmlformats.org/drawingml/2006/picture">
                 <pic:pic xmlns:pic="http://schemas.openxmlformats.org/drawingml/2006/picture">
                   <pic:nvPicPr>
-                    <pic:cNvPr id="1" name=""/>
+                    <pic:cNvPr id="67" name="Picture 67" descr="Table&#10;&#10;Description automatically generated"/>
                     <pic:cNvPicPr/>
                   </pic:nvPicPr>
                   <pic:blipFill>
@@ -11105,10 +11243,10 @@
           <w:noProof/>
         </w:rPr>
         <w:drawing>
-          <wp:inline distT="0" distB="0" distL="0" distR="0" wp14:anchorId="72A101B4" wp14:editId="25CB467C">
+          <wp:inline distT="0" distB="0" distL="0" distR="0" wp14:anchorId="7CA1916D" wp14:editId="5D550499">
             <wp:extent cx="5756910" cy="2875280"/>
             <wp:effectExtent l="0" t="0" r="0" b="1270"/>
-            <wp:docPr id="67" name="Picture 67"/>
+            <wp:docPr id="69" name="Picture 69" descr="Graphical user interface, application&#10;&#10;Description automatically generated"/>
             <wp:cNvGraphicFramePr>
               <a:graphicFrameLocks xmlns:a="http://schemas.openxmlformats.org/drawingml/2006/main" noChangeAspect="1"/>
             </wp:cNvGraphicFramePr>
@@ -11116,7 +11254,7 @@
               <a:graphicData uri="http://schemas.openxmlformats.org/drawingml/2006/picture">
                 <pic:pic xmlns:pic="http://schemas.openxmlformats.org/drawingml/2006/picture">
                   <pic:nvPicPr>
-                    <pic:cNvPr id="1" name=""/>
+                    <pic:cNvPr id="69" name="Picture 69" descr="Graphical user interface, application&#10;&#10;Description automatically generated"/>
                     <pic:cNvPicPr/>
                   </pic:nvPicPr>
                   <pic:blipFill>
@@ -11367,10 +11505,10 @@
           <w:noProof/>
         </w:rPr>
         <w:drawing>
-          <wp:inline distT="0" distB="0" distL="0" distR="0" wp14:anchorId="025BD2B3" wp14:editId="17AED3BA">
+          <wp:inline distT="0" distB="0" distL="0" distR="0" wp14:anchorId="69612FB5" wp14:editId="507016B5">
             <wp:extent cx="4676775" cy="3590925"/>
             <wp:effectExtent l="0" t="0" r="9525" b="9525"/>
-            <wp:docPr id="71" name="Picture 71"/>
+            <wp:docPr id="70" name="Picture 70" descr="Graphical user interface, text, application, email&#10;&#10;Description automatically generated"/>
             <wp:cNvGraphicFramePr>
               <a:graphicFrameLocks xmlns:a="http://schemas.openxmlformats.org/drawingml/2006/main" noChangeAspect="1"/>
             </wp:cNvGraphicFramePr>
@@ -11378,7 +11516,7 @@
               <a:graphicData uri="http://schemas.openxmlformats.org/drawingml/2006/picture">
                 <pic:pic xmlns:pic="http://schemas.openxmlformats.org/drawingml/2006/picture">
                   <pic:nvPicPr>
-                    <pic:cNvPr id="1" name=""/>
+                    <pic:cNvPr id="70" name="Picture 70" descr="Graphical user interface, text, application, email&#10;&#10;Description automatically generated"/>
                     <pic:cNvPicPr/>
                   </pic:nvPicPr>
                   <pic:blipFill>
@@ -11559,10 +11697,10 @@
           <w:noProof/>
         </w:rPr>
         <w:drawing>
-          <wp:inline distT="0" distB="0" distL="0" distR="0" wp14:anchorId="28FD50FA" wp14:editId="19185F77">
+          <wp:inline distT="0" distB="0" distL="0" distR="0" wp14:anchorId="2B52492C" wp14:editId="0ECDD496">
             <wp:extent cx="4381500" cy="3152775"/>
             <wp:effectExtent l="0" t="0" r="0" b="9525"/>
-            <wp:docPr id="72" name="Picture 72"/>
+            <wp:docPr id="71" name="Picture 71" descr="Graphical user interface, application, table&#10;&#10;Description automatically generated"/>
             <wp:cNvGraphicFramePr>
               <a:graphicFrameLocks xmlns:a="http://schemas.openxmlformats.org/drawingml/2006/main" noChangeAspect="1"/>
             </wp:cNvGraphicFramePr>
@@ -11570,7 +11708,7 @@
               <a:graphicData uri="http://schemas.openxmlformats.org/drawingml/2006/picture">
                 <pic:pic xmlns:pic="http://schemas.openxmlformats.org/drawingml/2006/picture">
                   <pic:nvPicPr>
-                    <pic:cNvPr id="1" name=""/>
+                    <pic:cNvPr id="71" name="Picture 71" descr="Graphical user interface, application, table&#10;&#10;Description automatically generated"/>
                     <pic:cNvPicPr/>
                   </pic:nvPicPr>
                   <pic:blipFill>
@@ -11639,10 +11777,10 @@
           <w:noProof/>
         </w:rPr>
         <w:drawing>
-          <wp:inline distT="0" distB="0" distL="0" distR="0" wp14:anchorId="57130722" wp14:editId="10059851">
-            <wp:extent cx="3420110" cy="3634105"/>
-            <wp:effectExtent l="0" t="0" r="8890" b="4445"/>
-            <wp:docPr id="73" name="Picture 73"/>
+          <wp:inline distT="0" distB="0" distL="0" distR="0" wp14:anchorId="0FC20A80" wp14:editId="2219901E">
+            <wp:extent cx="3422650" cy="3632200"/>
+            <wp:effectExtent l="0" t="0" r="6350" b="6350"/>
+            <wp:docPr id="72" name="Picture 72"/>
             <wp:cNvGraphicFramePr>
               <a:graphicFrameLocks xmlns:a="http://schemas.openxmlformats.org/drawingml/2006/main" noChangeAspect="1"/>
             </wp:cNvGraphicFramePr>
@@ -11671,7 +11809,7 @@
                   <pic:spPr bwMode="auto">
                     <a:xfrm>
                       <a:off x="0" y="0"/>
-                      <a:ext cx="3420110" cy="3634105"/>
+                      <a:ext cx="3422650" cy="3632200"/>
                     </a:xfrm>
                     <a:prstGeom prst="rect">
                       <a:avLst/>
@@ -12365,10 +12503,10 @@
           <w:noProof/>
         </w:rPr>
         <w:drawing>
-          <wp:inline distT="0" distB="0" distL="0" distR="0" wp14:anchorId="41B123A8" wp14:editId="43B1C1C4">
+          <wp:inline distT="0" distB="0" distL="0" distR="0" wp14:anchorId="7D459AC2" wp14:editId="724F0D5E">
             <wp:extent cx="5756910" cy="1799590"/>
             <wp:effectExtent l="0" t="0" r="0" b="0"/>
-            <wp:docPr id="74" name="Picture 74"/>
+            <wp:docPr id="73" name="Picture 73" descr="Graphical user interface&#10;&#10;Description automatically generated"/>
             <wp:cNvGraphicFramePr>
               <a:graphicFrameLocks xmlns:a="http://schemas.openxmlformats.org/drawingml/2006/main" noChangeAspect="1"/>
             </wp:cNvGraphicFramePr>
@@ -12376,7 +12514,7 @@
               <a:graphicData uri="http://schemas.openxmlformats.org/drawingml/2006/picture">
                 <pic:pic xmlns:pic="http://schemas.openxmlformats.org/drawingml/2006/picture">
                   <pic:nvPicPr>
-                    <pic:cNvPr id="1" name=""/>
+                    <pic:cNvPr id="73" name="Picture 73" descr="Graphical user interface&#10;&#10;Description automatically generated"/>
                     <pic:cNvPicPr/>
                   </pic:nvPicPr>
                   <pic:blipFill>
@@ -12880,12 +13018,13 @@
       <w:r>
         <w:rPr>
           <w:noProof/>
+          <w:lang w:val="en-GB"/>
         </w:rPr>
         <w:drawing>
-          <wp:inline distT="0" distB="0" distL="0" distR="0" wp14:anchorId="15635EF6" wp14:editId="203EC648">
-            <wp:extent cx="2933065" cy="5890260"/>
-            <wp:effectExtent l="0" t="0" r="635" b="0"/>
-            <wp:docPr id="75" name="Picture 75"/>
+          <wp:inline distT="0" distB="0" distL="0" distR="0" wp14:anchorId="6EC09165" wp14:editId="6C96B764">
+            <wp:extent cx="3333750" cy="5886450"/>
+            <wp:effectExtent l="0" t="0" r="0" b="0"/>
+            <wp:docPr id="74" name="Picture 74"/>
             <wp:cNvGraphicFramePr>
               <a:graphicFrameLocks xmlns:a="http://schemas.openxmlformats.org/drawingml/2006/main" noChangeAspect="1"/>
             </wp:cNvGraphicFramePr>
@@ -12914,7 +13053,7 @@
                   <pic:spPr bwMode="auto">
                     <a:xfrm>
                       <a:off x="0" y="0"/>
-                      <a:ext cx="2933065" cy="5890260"/>
+                      <a:ext cx="3333750" cy="5886450"/>
                     </a:xfrm>
                     <a:prstGeom prst="rect">
                       <a:avLst/>
@@ -13726,7 +13865,7 @@
 </file>
 
 <file path=word/endnotes.xml><?xml version="1.0" encoding="utf-8"?>
-<w:endnotes xmlns:wpc="http://schemas.microsoft.com/office/word/2010/wordprocessingCanvas" xmlns:cx="http://schemas.microsoft.com/office/drawing/2014/chartex" xmlns:cx1="http://schemas.microsoft.com/office/drawing/2015/9/8/chartex" xmlns:cx2="http://schemas.microsoft.com/office/drawing/2015/10/21/chartex" xmlns:cx3="http://schemas.microsoft.com/office/drawing/2016/5/9/chartex" xmlns:cx4="http://schemas.microsoft.com/office/drawing/2016/5/10/chartex" xmlns:cx5="http://schemas.microsoft.com/office/drawing/2016/5/11/chartex" xmlns:cx6="http://schemas.microsoft.com/office/drawing/2016/5/12/chartex" xmlns:cx7="http://schemas.microsoft.com/office/drawing/2016/5/13/chartex" xmlns:cx8="http://schemas.microsoft.com/office/drawing/2016/5/14/chartex" xmlns:mc="http://schemas.openxmlformats.org/markup-compatibility/2006" xmlns:aink="http://schemas.microsoft.com/office/drawing/2016/ink" xmlns:am3d="http://schemas.microsoft.com/office/drawing/2017/model3d" xmlns:o="urn:schemas-microsoft-com:office:office" xmlns:r="http://schemas.openxmlformats.org/officeDocument/2006/relationships" xmlns:m="http://schemas.openxmlformats.org/officeDocument/2006/math" xmlns:v="urn:schemas-microsoft-com:vml" xmlns:wp14="http://schemas.microsoft.com/office/word/2010/wordprocessingDrawing" xmlns:wp="http://schemas.openxmlformats.org/drawingml/2006/wordprocessingDrawing" xmlns:w10="urn:schemas-microsoft-com:office:word" xmlns:w="http://schemas.openxmlformats.org/wordprocessingml/2006/main" xmlns:w14="http://schemas.microsoft.com/office/word/2010/wordml" xmlns:w15="http://schemas.microsoft.com/office/word/2012/wordml" xmlns:w16cex="http://schemas.microsoft.com/office/word/2018/wordml/cex" xmlns:w16cid="http://schemas.microsoft.com/office/word/2016/wordml/cid" xmlns:w16="http://schemas.microsoft.com/office/word/2018/wordml" xmlns:w16se="http://schemas.microsoft.com/office/word/2015/wordml/symex" xmlns:wpg="http://schemas.microsoft.com/office/word/2010/wordprocessingGroup" xmlns:wpi="http://schemas.microsoft.com/office/word/2010/wordprocessingInk" xmlns:wne="http://schemas.microsoft.com/office/word/2006/wordml" xmlns:wps="http://schemas.microsoft.com/office/word/2010/wordprocessingShape" mc:Ignorable="w14 w15 w16se w16cid w16 w16cex wp14">
+<w:endnotes xmlns:wpc="http://schemas.microsoft.com/office/word/2010/wordprocessingCanvas" xmlns:cx="http://schemas.microsoft.com/office/drawing/2014/chartex" xmlns:cx1="http://schemas.microsoft.com/office/drawing/2015/9/8/chartex" xmlns:cx2="http://schemas.microsoft.com/office/drawing/2015/10/21/chartex" xmlns:cx3="http://schemas.microsoft.com/office/drawing/2016/5/9/chartex" xmlns:cx4="http://schemas.microsoft.com/office/drawing/2016/5/10/chartex" xmlns:cx5="http://schemas.microsoft.com/office/drawing/2016/5/11/chartex" xmlns:cx6="http://schemas.microsoft.com/office/drawing/2016/5/12/chartex" xmlns:cx7="http://schemas.microsoft.com/office/drawing/2016/5/13/chartex" xmlns:cx8="http://schemas.microsoft.com/office/drawing/2016/5/14/chartex" xmlns:mc="http://schemas.openxmlformats.org/markup-compatibility/2006" xmlns:aink="http://schemas.microsoft.com/office/drawing/2016/ink" xmlns:am3d="http://schemas.microsoft.com/office/drawing/2017/model3d" xmlns:o="urn:schemas-microsoft-com:office:office" xmlns:r="http://schemas.openxmlformats.org/officeDocument/2006/relationships" xmlns:m="http://schemas.openxmlformats.org/officeDocument/2006/math" xmlns:v="urn:schemas-microsoft-com:vml" xmlns:wp14="http://schemas.microsoft.com/office/word/2010/wordprocessingDrawing" xmlns:wp="http://schemas.openxmlformats.org/drawingml/2006/wordprocessingDrawing" xmlns:w10="urn:schemas-microsoft-com:office:word" xmlns:w="http://schemas.openxmlformats.org/wordprocessingml/2006/main" xmlns:w14="http://schemas.microsoft.com/office/word/2010/wordml" xmlns:w15="http://schemas.microsoft.com/office/word/2012/wordml" xmlns:w16cex="http://schemas.microsoft.com/office/word/2018/wordml/cex" xmlns:w16cid="http://schemas.microsoft.com/office/word/2016/wordml/cid" xmlns:w16="http://schemas.microsoft.com/office/word/2018/wordml" xmlns:w16sdtdh="http://schemas.microsoft.com/office/word/2020/wordml/sdtdatahash" xmlns:w16se="http://schemas.microsoft.com/office/word/2015/wordml/symex" xmlns:wpg="http://schemas.microsoft.com/office/word/2010/wordprocessingGroup" xmlns:wpi="http://schemas.microsoft.com/office/word/2010/wordprocessingInk" xmlns:wne="http://schemas.microsoft.com/office/word/2006/wordml" xmlns:wps="http://schemas.microsoft.com/office/word/2010/wordprocessingShape" mc:Ignorable="w14 w15 w16se w16cid w16 w16cex w16sdtdh wp14">
   <w:endnote w:type="separator" w:id="-1">
     <w:p>
       <w:r>
@@ -13745,7 +13884,7 @@
 </file>
 
 <file path=word/footer1.xml><?xml version="1.0" encoding="utf-8"?>
-<w:ftr xmlns:wpc="http://schemas.microsoft.com/office/word/2010/wordprocessingCanvas" xmlns:cx="http://schemas.microsoft.com/office/drawing/2014/chartex" xmlns:cx1="http://schemas.microsoft.com/office/drawing/2015/9/8/chartex" xmlns:cx2="http://schemas.microsoft.com/office/drawing/2015/10/21/chartex" xmlns:cx3="http://schemas.microsoft.com/office/drawing/2016/5/9/chartex" xmlns:cx4="http://schemas.microsoft.com/office/drawing/2016/5/10/chartex" xmlns:cx5="http://schemas.microsoft.com/office/drawing/2016/5/11/chartex" xmlns:cx6="http://schemas.microsoft.com/office/drawing/2016/5/12/chartex" xmlns:cx7="http://schemas.microsoft.com/office/drawing/2016/5/13/chartex" xmlns:cx8="http://schemas.microsoft.com/office/drawing/2016/5/14/chartex" xmlns:mc="http://schemas.openxmlformats.org/markup-compatibility/2006" xmlns:aink="http://schemas.microsoft.com/office/drawing/2016/ink" xmlns:am3d="http://schemas.microsoft.com/office/drawing/2017/model3d" xmlns:o="urn:schemas-microsoft-com:office:office" xmlns:r="http://schemas.openxmlformats.org/officeDocument/2006/relationships" xmlns:m="http://schemas.openxmlformats.org/officeDocument/2006/math" xmlns:v="urn:schemas-microsoft-com:vml" xmlns:wp14="http://schemas.microsoft.com/office/word/2010/wordprocessingDrawing" xmlns:wp="http://schemas.openxmlformats.org/drawingml/2006/wordprocessingDrawing" xmlns:w10="urn:schemas-microsoft-com:office:word" xmlns:w="http://schemas.openxmlformats.org/wordprocessingml/2006/main" xmlns:w14="http://schemas.microsoft.com/office/word/2010/wordml" xmlns:w15="http://schemas.microsoft.com/office/word/2012/wordml" xmlns:w16cex="http://schemas.microsoft.com/office/word/2018/wordml/cex" xmlns:w16cid="http://schemas.microsoft.com/office/word/2016/wordml/cid" xmlns:w16="http://schemas.microsoft.com/office/word/2018/wordml" xmlns:w16se="http://schemas.microsoft.com/office/word/2015/wordml/symex" xmlns:wpg="http://schemas.microsoft.com/office/word/2010/wordprocessingGroup" xmlns:wpi="http://schemas.microsoft.com/office/word/2010/wordprocessingInk" xmlns:wne="http://schemas.microsoft.com/office/word/2006/wordml" xmlns:wps="http://schemas.microsoft.com/office/word/2010/wordprocessingShape" mc:Ignorable="w14 w15 w16se w16cid w16 w16cex wp14">
+<w:ftr xmlns:wpc="http://schemas.microsoft.com/office/word/2010/wordprocessingCanvas" xmlns:cx="http://schemas.microsoft.com/office/drawing/2014/chartex" xmlns:cx1="http://schemas.microsoft.com/office/drawing/2015/9/8/chartex" xmlns:cx2="http://schemas.microsoft.com/office/drawing/2015/10/21/chartex" xmlns:cx3="http://schemas.microsoft.com/office/drawing/2016/5/9/chartex" xmlns:cx4="http://schemas.microsoft.com/office/drawing/2016/5/10/chartex" xmlns:cx5="http://schemas.microsoft.com/office/drawing/2016/5/11/chartex" xmlns:cx6="http://schemas.microsoft.com/office/drawing/2016/5/12/chartex" xmlns:cx7="http://schemas.microsoft.com/office/drawing/2016/5/13/chartex" xmlns:cx8="http://schemas.microsoft.com/office/drawing/2016/5/14/chartex" xmlns:mc="http://schemas.openxmlformats.org/markup-compatibility/2006" xmlns:aink="http://schemas.microsoft.com/office/drawing/2016/ink" xmlns:am3d="http://schemas.microsoft.com/office/drawing/2017/model3d" xmlns:o="urn:schemas-microsoft-com:office:office" xmlns:r="http://schemas.openxmlformats.org/officeDocument/2006/relationships" xmlns:m="http://schemas.openxmlformats.org/officeDocument/2006/math" xmlns:v="urn:schemas-microsoft-com:vml" xmlns:wp14="http://schemas.microsoft.com/office/word/2010/wordprocessingDrawing" xmlns:wp="http://schemas.openxmlformats.org/drawingml/2006/wordprocessingDrawing" xmlns:w10="urn:schemas-microsoft-com:office:word" xmlns:w="http://schemas.openxmlformats.org/wordprocessingml/2006/main" xmlns:w14="http://schemas.microsoft.com/office/word/2010/wordml" xmlns:w15="http://schemas.microsoft.com/office/word/2012/wordml" xmlns:w16cex="http://schemas.microsoft.com/office/word/2018/wordml/cex" xmlns:w16cid="http://schemas.microsoft.com/office/word/2016/wordml/cid" xmlns:w16="http://schemas.microsoft.com/office/word/2018/wordml" xmlns:w16sdtdh="http://schemas.microsoft.com/office/word/2020/wordml/sdtdatahash" xmlns:w16se="http://schemas.microsoft.com/office/word/2015/wordml/symex" xmlns:wpg="http://schemas.microsoft.com/office/word/2010/wordprocessingGroup" xmlns:wpi="http://schemas.microsoft.com/office/word/2010/wordprocessingInk" xmlns:wne="http://schemas.microsoft.com/office/word/2006/wordml" xmlns:wps="http://schemas.microsoft.com/office/word/2010/wordprocessingShape" mc:Ignorable="w14 w15 w16se w16cid w16 w16cex w16sdtdh wp14">
   <w:p>
     <w:pPr>
       <w:pStyle w:val="Footer"/>
@@ -13782,7 +13921,7 @@
 </file>
 
 <file path=word/footer2.xml><?xml version="1.0" encoding="utf-8"?>
-<w:ftr xmlns:wpc="http://schemas.microsoft.com/office/word/2010/wordprocessingCanvas" xmlns:cx="http://schemas.microsoft.com/office/drawing/2014/chartex" xmlns:cx1="http://schemas.microsoft.com/office/drawing/2015/9/8/chartex" xmlns:cx2="http://schemas.microsoft.com/office/drawing/2015/10/21/chartex" xmlns:cx3="http://schemas.microsoft.com/office/drawing/2016/5/9/chartex" xmlns:cx4="http://schemas.microsoft.com/office/drawing/2016/5/10/chartex" xmlns:cx5="http://schemas.microsoft.com/office/drawing/2016/5/11/chartex" xmlns:cx6="http://schemas.microsoft.com/office/drawing/2016/5/12/chartex" xmlns:cx7="http://schemas.microsoft.com/office/drawing/2016/5/13/chartex" xmlns:cx8="http://schemas.microsoft.com/office/drawing/2016/5/14/chartex" xmlns:mc="http://schemas.openxmlformats.org/markup-compatibility/2006" xmlns:aink="http://schemas.microsoft.com/office/drawing/2016/ink" xmlns:am3d="http://schemas.microsoft.com/office/drawing/2017/model3d" xmlns:o="urn:schemas-microsoft-com:office:office" xmlns:r="http://schemas.openxmlformats.org/officeDocument/2006/relationships" xmlns:m="http://schemas.openxmlformats.org/officeDocument/2006/math" xmlns:v="urn:schemas-microsoft-com:vml" xmlns:wp14="http://schemas.microsoft.com/office/word/2010/wordprocessingDrawing" xmlns:wp="http://schemas.openxmlformats.org/drawingml/2006/wordprocessingDrawing" xmlns:w10="urn:schemas-microsoft-com:office:word" xmlns:w="http://schemas.openxmlformats.org/wordprocessingml/2006/main" xmlns:w14="http://schemas.microsoft.com/office/word/2010/wordml" xmlns:w15="http://schemas.microsoft.com/office/word/2012/wordml" xmlns:w16cex="http://schemas.microsoft.com/office/word/2018/wordml/cex" xmlns:w16cid="http://schemas.microsoft.com/office/word/2016/wordml/cid" xmlns:w16="http://schemas.microsoft.com/office/word/2018/wordml" xmlns:w16se="http://schemas.microsoft.com/office/word/2015/wordml/symex" xmlns:wpg="http://schemas.microsoft.com/office/word/2010/wordprocessingGroup" xmlns:wpi="http://schemas.microsoft.com/office/word/2010/wordprocessingInk" xmlns:wne="http://schemas.microsoft.com/office/word/2006/wordml" xmlns:wps="http://schemas.microsoft.com/office/word/2010/wordprocessingShape" mc:Ignorable="w14 w15 w16se w16cid w16 w16cex wp14">
+<w:ftr xmlns:wpc="http://schemas.microsoft.com/office/word/2010/wordprocessingCanvas" xmlns:cx="http://schemas.microsoft.com/office/drawing/2014/chartex" xmlns:cx1="http://schemas.microsoft.com/office/drawing/2015/9/8/chartex" xmlns:cx2="http://schemas.microsoft.com/office/drawing/2015/10/21/chartex" xmlns:cx3="http://schemas.microsoft.com/office/drawing/2016/5/9/chartex" xmlns:cx4="http://schemas.microsoft.com/office/drawing/2016/5/10/chartex" xmlns:cx5="http://schemas.microsoft.com/office/drawing/2016/5/11/chartex" xmlns:cx6="http://schemas.microsoft.com/office/drawing/2016/5/12/chartex" xmlns:cx7="http://schemas.microsoft.com/office/drawing/2016/5/13/chartex" xmlns:cx8="http://schemas.microsoft.com/office/drawing/2016/5/14/chartex" xmlns:mc="http://schemas.openxmlformats.org/markup-compatibility/2006" xmlns:aink="http://schemas.microsoft.com/office/drawing/2016/ink" xmlns:am3d="http://schemas.microsoft.com/office/drawing/2017/model3d" xmlns:o="urn:schemas-microsoft-com:office:office" xmlns:r="http://schemas.openxmlformats.org/officeDocument/2006/relationships" xmlns:m="http://schemas.openxmlformats.org/officeDocument/2006/math" xmlns:v="urn:schemas-microsoft-com:vml" xmlns:wp14="http://schemas.microsoft.com/office/word/2010/wordprocessingDrawing" xmlns:wp="http://schemas.openxmlformats.org/drawingml/2006/wordprocessingDrawing" xmlns:w10="urn:schemas-microsoft-com:office:word" xmlns:w="http://schemas.openxmlformats.org/wordprocessingml/2006/main" xmlns:w14="http://schemas.microsoft.com/office/word/2010/wordml" xmlns:w15="http://schemas.microsoft.com/office/word/2012/wordml" xmlns:w16cex="http://schemas.microsoft.com/office/word/2018/wordml/cex" xmlns:w16cid="http://schemas.microsoft.com/office/word/2016/wordml/cid" xmlns:w16="http://schemas.microsoft.com/office/word/2018/wordml" xmlns:w16sdtdh="http://schemas.microsoft.com/office/word/2020/wordml/sdtdatahash" xmlns:w16se="http://schemas.microsoft.com/office/word/2015/wordml/symex" xmlns:wpg="http://schemas.microsoft.com/office/word/2010/wordprocessingGroup" xmlns:wpi="http://schemas.microsoft.com/office/word/2010/wordprocessingInk" xmlns:wne="http://schemas.microsoft.com/office/word/2006/wordml" xmlns:wps="http://schemas.microsoft.com/office/word/2010/wordprocessingShape" mc:Ignorable="w14 w15 w16se w16cid w16 w16cex w16sdtdh wp14">
   <w:p>
     <w:pPr>
       <w:pStyle w:val="Footer"/>
@@ -13838,7 +13977,7 @@
 </file>
 
 <file path=word/footnotes.xml><?xml version="1.0" encoding="utf-8"?>
-<w:footnotes xmlns:wpc="http://schemas.microsoft.com/office/word/2010/wordprocessingCanvas" xmlns:cx="http://schemas.microsoft.com/office/drawing/2014/chartex" xmlns:cx1="http://schemas.microsoft.com/office/drawing/2015/9/8/chartex" xmlns:cx2="http://schemas.microsoft.com/office/drawing/2015/10/21/chartex" xmlns:cx3="http://schemas.microsoft.com/office/drawing/2016/5/9/chartex" xmlns:cx4="http://schemas.microsoft.com/office/drawing/2016/5/10/chartex" xmlns:cx5="http://schemas.microsoft.com/office/drawing/2016/5/11/chartex" xmlns:cx6="http://schemas.microsoft.com/office/drawing/2016/5/12/chartex" xmlns:cx7="http://schemas.microsoft.com/office/drawing/2016/5/13/chartex" xmlns:cx8="http://schemas.microsoft.com/office/drawing/2016/5/14/chartex" xmlns:mc="http://schemas.openxmlformats.org/markup-compatibility/2006" xmlns:aink="http://schemas.microsoft.com/office/drawing/2016/ink" xmlns:am3d="http://schemas.microsoft.com/office/drawing/2017/model3d" xmlns:o="urn:schemas-microsoft-com:office:office" xmlns:r="http://schemas.openxmlformats.org/officeDocument/2006/relationships" xmlns:m="http://schemas.openxmlformats.org/officeDocument/2006/math" xmlns:v="urn:schemas-microsoft-com:vml" xmlns:wp14="http://schemas.microsoft.com/office/word/2010/wordprocessingDrawing" xmlns:wp="http://schemas.openxmlformats.org/drawingml/2006/wordprocessingDrawing" xmlns:w10="urn:schemas-microsoft-com:office:word" xmlns:w="http://schemas.openxmlformats.org/wordprocessingml/2006/main" xmlns:w14="http://schemas.microsoft.com/office/word/2010/wordml" xmlns:w15="http://schemas.microsoft.com/office/word/2012/wordml" xmlns:w16cex="http://schemas.microsoft.com/office/word/2018/wordml/cex" xmlns:w16cid="http://schemas.microsoft.com/office/word/2016/wordml/cid" xmlns:w16="http://schemas.microsoft.com/office/word/2018/wordml" xmlns:w16se="http://schemas.microsoft.com/office/word/2015/wordml/symex" xmlns:wpg="http://schemas.microsoft.com/office/word/2010/wordprocessingGroup" xmlns:wpi="http://schemas.microsoft.com/office/word/2010/wordprocessingInk" xmlns:wne="http://schemas.microsoft.com/office/word/2006/wordml" xmlns:wps="http://schemas.microsoft.com/office/word/2010/wordprocessingShape" mc:Ignorable="w14 w15 w16se w16cid w16 w16cex wp14">
+<w:footnotes xmlns:wpc="http://schemas.microsoft.com/office/word/2010/wordprocessingCanvas" xmlns:cx="http://schemas.microsoft.com/office/drawing/2014/chartex" xmlns:cx1="http://schemas.microsoft.com/office/drawing/2015/9/8/chartex" xmlns:cx2="http://schemas.microsoft.com/office/drawing/2015/10/21/chartex" xmlns:cx3="http://schemas.microsoft.com/office/drawing/2016/5/9/chartex" xmlns:cx4="http://schemas.microsoft.com/office/drawing/2016/5/10/chartex" xmlns:cx5="http://schemas.microsoft.com/office/drawing/2016/5/11/chartex" xmlns:cx6="http://schemas.microsoft.com/office/drawing/2016/5/12/chartex" xmlns:cx7="http://schemas.microsoft.com/office/drawing/2016/5/13/chartex" xmlns:cx8="http://schemas.microsoft.com/office/drawing/2016/5/14/chartex" xmlns:mc="http://schemas.openxmlformats.org/markup-compatibility/2006" xmlns:aink="http://schemas.microsoft.com/office/drawing/2016/ink" xmlns:am3d="http://schemas.microsoft.com/office/drawing/2017/model3d" xmlns:o="urn:schemas-microsoft-com:office:office" xmlns:r="http://schemas.openxmlformats.org/officeDocument/2006/relationships" xmlns:m="http://schemas.openxmlformats.org/officeDocument/2006/math" xmlns:v="urn:schemas-microsoft-com:vml" xmlns:wp14="http://schemas.microsoft.com/office/word/2010/wordprocessingDrawing" xmlns:wp="http://schemas.openxmlformats.org/drawingml/2006/wordprocessingDrawing" xmlns:w10="urn:schemas-microsoft-com:office:word" xmlns:w="http://schemas.openxmlformats.org/wordprocessingml/2006/main" xmlns:w14="http://schemas.microsoft.com/office/word/2010/wordml" xmlns:w15="http://schemas.microsoft.com/office/word/2012/wordml" xmlns:w16cex="http://schemas.microsoft.com/office/word/2018/wordml/cex" xmlns:w16cid="http://schemas.microsoft.com/office/word/2016/wordml/cid" xmlns:w16="http://schemas.microsoft.com/office/word/2018/wordml" xmlns:w16sdtdh="http://schemas.microsoft.com/office/word/2020/wordml/sdtdatahash" xmlns:w16se="http://schemas.microsoft.com/office/word/2015/wordml/symex" xmlns:wpg="http://schemas.microsoft.com/office/word/2010/wordprocessingGroup" xmlns:wpi="http://schemas.microsoft.com/office/word/2010/wordprocessingInk" xmlns:wne="http://schemas.microsoft.com/office/word/2006/wordml" xmlns:wps="http://schemas.microsoft.com/office/word/2010/wordprocessingShape" mc:Ignorable="w14 w15 w16se w16cid w16 w16cex w16sdtdh wp14">
   <w:footnote w:type="separator" w:id="-1">
     <w:p>
       <w:r>
@@ -13857,7 +13996,7 @@
 </file>
 
 <file path=word/numbering.xml><?xml version="1.0" encoding="utf-8"?>
-<w:numbering xmlns:wpc="http://schemas.microsoft.com/office/word/2010/wordprocessingCanvas" xmlns:cx="http://schemas.microsoft.com/office/drawing/2014/chartex" xmlns:cx1="http://schemas.microsoft.com/office/drawing/2015/9/8/chartex" xmlns:cx2="http://schemas.microsoft.com/office/drawing/2015/10/21/chartex" xmlns:cx3="http://schemas.microsoft.com/office/drawing/2016/5/9/chartex" xmlns:cx4="http://schemas.microsoft.com/office/drawing/2016/5/10/chartex" xmlns:cx5="http://schemas.microsoft.com/office/drawing/2016/5/11/chartex" xmlns:cx6="http://schemas.microsoft.com/office/drawing/2016/5/12/chartex" xmlns:cx7="http://schemas.microsoft.com/office/drawing/2016/5/13/chartex" xmlns:cx8="http://schemas.microsoft.com/office/drawing/2016/5/14/chartex" xmlns:mc="http://schemas.openxmlformats.org/markup-compatibility/2006" xmlns:aink="http://schemas.microsoft.com/office/drawing/2016/ink" xmlns:am3d="http://schemas.microsoft.com/office/drawing/2017/model3d" xmlns:o="urn:schemas-microsoft-com:office:office" xmlns:r="http://schemas.openxmlformats.org/officeDocument/2006/relationships" xmlns:m="http://schemas.openxmlformats.org/officeDocument/2006/math" xmlns:v="urn:schemas-microsoft-com:vml" xmlns:wp14="http://schemas.microsoft.com/office/word/2010/wordprocessingDrawing" xmlns:wp="http://schemas.openxmlformats.org/drawingml/2006/wordprocessingDrawing" xmlns:w10="urn:schemas-microsoft-com:office:word" xmlns:w="http://schemas.openxmlformats.org/wordprocessingml/2006/main" xmlns:w14="http://schemas.microsoft.com/office/word/2010/wordml" xmlns:w15="http://schemas.microsoft.com/office/word/2012/wordml" xmlns:w16cex="http://schemas.microsoft.com/office/word/2018/wordml/cex" xmlns:w16cid="http://schemas.microsoft.com/office/word/2016/wordml/cid" xmlns:w16="http://schemas.microsoft.com/office/word/2018/wordml" xmlns:w16se="http://schemas.microsoft.com/office/word/2015/wordml/symex" xmlns:wpg="http://schemas.microsoft.com/office/word/2010/wordprocessingGroup" xmlns:wpi="http://schemas.microsoft.com/office/word/2010/wordprocessingInk" xmlns:wne="http://schemas.microsoft.com/office/word/2006/wordml" xmlns:wps="http://schemas.microsoft.com/office/word/2010/wordprocessingShape" mc:Ignorable="w14 w15 w16se w16cid w16 w16cex wp14">
+<w:numbering xmlns:wpc="http://schemas.microsoft.com/office/word/2010/wordprocessingCanvas" xmlns:cx="http://schemas.microsoft.com/office/drawing/2014/chartex" xmlns:cx1="http://schemas.microsoft.com/office/drawing/2015/9/8/chartex" xmlns:cx2="http://schemas.microsoft.com/office/drawing/2015/10/21/chartex" xmlns:cx3="http://schemas.microsoft.com/office/drawing/2016/5/9/chartex" xmlns:cx4="http://schemas.microsoft.com/office/drawing/2016/5/10/chartex" xmlns:cx5="http://schemas.microsoft.com/office/drawing/2016/5/11/chartex" xmlns:cx6="http://schemas.microsoft.com/office/drawing/2016/5/12/chartex" xmlns:cx7="http://schemas.microsoft.com/office/drawing/2016/5/13/chartex" xmlns:cx8="http://schemas.microsoft.com/office/drawing/2016/5/14/chartex" xmlns:mc="http://schemas.openxmlformats.org/markup-compatibility/2006" xmlns:aink="http://schemas.microsoft.com/office/drawing/2016/ink" xmlns:am3d="http://schemas.microsoft.com/office/drawing/2017/model3d" xmlns:o="urn:schemas-microsoft-com:office:office" xmlns:r="http://schemas.openxmlformats.org/officeDocument/2006/relationships" xmlns:m="http://schemas.openxmlformats.org/officeDocument/2006/math" xmlns:v="urn:schemas-microsoft-com:vml" xmlns:wp14="http://schemas.microsoft.com/office/word/2010/wordprocessingDrawing" xmlns:wp="http://schemas.openxmlformats.org/drawingml/2006/wordprocessingDrawing" xmlns:w10="urn:schemas-microsoft-com:office:word" xmlns:w="http://schemas.openxmlformats.org/wordprocessingml/2006/main" xmlns:w14="http://schemas.microsoft.com/office/word/2010/wordml" xmlns:w15="http://schemas.microsoft.com/office/word/2012/wordml" xmlns:w16cex="http://schemas.microsoft.com/office/word/2018/wordml/cex" xmlns:w16cid="http://schemas.microsoft.com/office/word/2016/wordml/cid" xmlns:w16="http://schemas.microsoft.com/office/word/2018/wordml" xmlns:w16sdtdh="http://schemas.microsoft.com/office/word/2020/wordml/sdtdatahash" xmlns:w16se="http://schemas.microsoft.com/office/word/2015/wordml/symex" xmlns:wpg="http://schemas.microsoft.com/office/word/2010/wordprocessingGroup" xmlns:wpi="http://schemas.microsoft.com/office/word/2010/wordprocessingInk" xmlns:wne="http://schemas.microsoft.com/office/word/2006/wordml" xmlns:wps="http://schemas.microsoft.com/office/word/2010/wordprocessingShape" mc:Ignorable="w14 w15 w16se w16cid w16 w16cex w16sdtdh wp14">
   <w:abstractNum w:abstractNumId="0" w15:restartNumberingAfterBreak="0">
     <w:nsid w:val="00E92463"/>
     <w:multiLevelType w:val="hybridMultilevel"/>
@@ -16995,7 +17134,7 @@
 </file>
 
 <file path=word/styles.xml><?xml version="1.0" encoding="utf-8"?>
-<w:styles xmlns:mc="http://schemas.openxmlformats.org/markup-compatibility/2006" xmlns:r="http://schemas.openxmlformats.org/officeDocument/2006/relationships" xmlns:w="http://schemas.openxmlformats.org/wordprocessingml/2006/main" xmlns:w14="http://schemas.microsoft.com/office/word/2010/wordml" xmlns:w15="http://schemas.microsoft.com/office/word/2012/wordml" xmlns:w16cex="http://schemas.microsoft.com/office/word/2018/wordml/cex" xmlns:w16cid="http://schemas.microsoft.com/office/word/2016/wordml/cid" xmlns:w16="http://schemas.microsoft.com/office/word/2018/wordml" xmlns:w16se="http://schemas.microsoft.com/office/word/2015/wordml/symex" mc:Ignorable="w14 w15 w16se w16cid w16 w16cex">
+<w:styles xmlns:mc="http://schemas.openxmlformats.org/markup-compatibility/2006" xmlns:r="http://schemas.openxmlformats.org/officeDocument/2006/relationships" xmlns:w="http://schemas.openxmlformats.org/wordprocessingml/2006/main" xmlns:w14="http://schemas.microsoft.com/office/word/2010/wordml" xmlns:w15="http://schemas.microsoft.com/office/word/2012/wordml" xmlns:w16cex="http://schemas.microsoft.com/office/word/2018/wordml/cex" xmlns:w16cid="http://schemas.microsoft.com/office/word/2016/wordml/cid" xmlns:w16="http://schemas.microsoft.com/office/word/2018/wordml" xmlns:w16sdtdh="http://schemas.microsoft.com/office/word/2020/wordml/sdtdatahash" xmlns:w16se="http://schemas.microsoft.com/office/word/2015/wordml/symex" mc:Ignorable="w14 w15 w16se w16cid w16 w16cex w16sdtdh">
   <w:docDefaults>
     <w:rPrDefault>
       <w:rPr>

</xml_diff>